<commit_message>
Atualizar arquivos da fiap
</commit_message>
<xml_diff>
--- a/Estatísticas/trab4/Trab4.docx
+++ b/Estatísticas/trab4/Trab4.docx
@@ -420,14 +420,34 @@
                 <w:szCs w:val="18"/>
               </w:rPr>
             </w:pPr>
-            <w:r>
-              <w:rPr>
-                <w:rFonts w:ascii="Calibri" w:hAnsi="Calibri" w:cs="Calibri"/>
-                <w:color w:val="000000"/>
-                <w:sz w:val="18"/>
-                <w:szCs w:val="18"/>
-              </w:rPr>
-              <w:t>(     )</w:t>
+            <w:proofErr w:type="gramStart"/>
+            <w:r>
+              <w:rPr>
+                <w:rFonts w:ascii="Calibri" w:hAnsi="Calibri" w:cs="Calibri"/>
+                <w:color w:val="000000"/>
+                <w:sz w:val="18"/>
+                <w:szCs w:val="18"/>
+              </w:rPr>
+              <w:t xml:space="preserve">(  </w:t>
+            </w:r>
+            <w:r>
+              <w:rPr>
+                <w:rFonts w:ascii="Calibri" w:hAnsi="Calibri" w:cs="Calibri"/>
+                <w:color w:val="000000"/>
+                <w:sz w:val="18"/>
+                <w:szCs w:val="18"/>
+              </w:rPr>
+              <w:t>b</w:t>
+            </w:r>
+            <w:proofErr w:type="gramEnd"/>
+            <w:r>
+              <w:rPr>
+                <w:rFonts w:ascii="Calibri" w:hAnsi="Calibri" w:cs="Calibri"/>
+                <w:color w:val="000000"/>
+                <w:sz w:val="18"/>
+                <w:szCs w:val="18"/>
+              </w:rPr>
+              <w:t xml:space="preserve"> )</w:t>
             </w:r>
           </w:p>
         </w:tc>
@@ -604,14 +624,34 @@
                 <w:szCs w:val="18"/>
               </w:rPr>
             </w:pPr>
-            <w:r>
-              <w:rPr>
-                <w:rFonts w:ascii="Calibri" w:hAnsi="Calibri" w:cs="Calibri"/>
-                <w:color w:val="000000"/>
-                <w:sz w:val="18"/>
-                <w:szCs w:val="18"/>
-              </w:rPr>
-              <w:t>(     )</w:t>
+            <w:proofErr w:type="gramStart"/>
+            <w:r>
+              <w:rPr>
+                <w:rFonts w:ascii="Calibri" w:hAnsi="Calibri" w:cs="Calibri"/>
+                <w:color w:val="000000"/>
+                <w:sz w:val="18"/>
+                <w:szCs w:val="18"/>
+              </w:rPr>
+              <w:t xml:space="preserve">(  </w:t>
+            </w:r>
+            <w:r>
+              <w:rPr>
+                <w:rFonts w:ascii="Calibri" w:hAnsi="Calibri" w:cs="Calibri"/>
+                <w:color w:val="000000"/>
+                <w:sz w:val="18"/>
+                <w:szCs w:val="18"/>
+              </w:rPr>
+              <w:t>l</w:t>
+            </w:r>
+            <w:proofErr w:type="gramEnd"/>
+            <w:r>
+              <w:rPr>
+                <w:rFonts w:ascii="Calibri" w:hAnsi="Calibri" w:cs="Calibri"/>
+                <w:color w:val="000000"/>
+                <w:sz w:val="18"/>
+                <w:szCs w:val="18"/>
+              </w:rPr>
+              <w:t xml:space="preserve">   )</w:t>
             </w:r>
           </w:p>
         </w:tc>
@@ -800,14 +840,34 @@
                 <w:szCs w:val="18"/>
               </w:rPr>
             </w:pPr>
-            <w:r>
-              <w:rPr>
-                <w:rFonts w:ascii="Calibri" w:hAnsi="Calibri" w:cs="Calibri"/>
-                <w:color w:val="000000"/>
-                <w:sz w:val="18"/>
-                <w:szCs w:val="18"/>
-              </w:rPr>
-              <w:t>(     )</w:t>
+            <w:proofErr w:type="gramStart"/>
+            <w:r>
+              <w:rPr>
+                <w:rFonts w:ascii="Calibri" w:hAnsi="Calibri" w:cs="Calibri"/>
+                <w:color w:val="000000"/>
+                <w:sz w:val="18"/>
+                <w:szCs w:val="18"/>
+              </w:rPr>
+              <w:t xml:space="preserve">(  </w:t>
+            </w:r>
+            <w:r>
+              <w:rPr>
+                <w:rFonts w:ascii="Calibri" w:hAnsi="Calibri" w:cs="Calibri"/>
+                <w:color w:val="000000"/>
+                <w:sz w:val="18"/>
+                <w:szCs w:val="18"/>
+              </w:rPr>
+              <w:t>k</w:t>
+            </w:r>
+            <w:proofErr w:type="gramEnd"/>
+            <w:r>
+              <w:rPr>
+                <w:rFonts w:ascii="Calibri" w:hAnsi="Calibri" w:cs="Calibri"/>
+                <w:color w:val="000000"/>
+                <w:sz w:val="18"/>
+                <w:szCs w:val="18"/>
+              </w:rPr>
+              <w:t xml:space="preserve">   )</w:t>
             </w:r>
           </w:p>
         </w:tc>
@@ -987,14 +1047,34 @@
                 <w:szCs w:val="18"/>
               </w:rPr>
             </w:pPr>
-            <w:r>
-              <w:rPr>
-                <w:rFonts w:ascii="Calibri" w:hAnsi="Calibri" w:cs="Calibri"/>
-                <w:color w:val="000000"/>
-                <w:sz w:val="18"/>
-                <w:szCs w:val="18"/>
-              </w:rPr>
-              <w:t>(     )</w:t>
+            <w:proofErr w:type="gramStart"/>
+            <w:r>
+              <w:rPr>
+                <w:rFonts w:ascii="Calibri" w:hAnsi="Calibri" w:cs="Calibri"/>
+                <w:color w:val="000000"/>
+                <w:sz w:val="18"/>
+                <w:szCs w:val="18"/>
+              </w:rPr>
+              <w:t xml:space="preserve">( </w:t>
+            </w:r>
+            <w:r>
+              <w:rPr>
+                <w:rFonts w:ascii="Calibri" w:hAnsi="Calibri" w:cs="Calibri"/>
+                <w:color w:val="000000"/>
+                <w:sz w:val="18"/>
+                <w:szCs w:val="18"/>
+              </w:rPr>
+              <w:t>d</w:t>
+            </w:r>
+            <w:proofErr w:type="gramEnd"/>
+            <w:r>
+              <w:rPr>
+                <w:rFonts w:ascii="Calibri" w:hAnsi="Calibri" w:cs="Calibri"/>
+                <w:color w:val="000000"/>
+                <w:sz w:val="18"/>
+                <w:szCs w:val="18"/>
+              </w:rPr>
+              <w:t xml:space="preserve">  )</w:t>
             </w:r>
           </w:p>
         </w:tc>
@@ -1180,14 +1260,34 @@
                 <w:szCs w:val="18"/>
               </w:rPr>
             </w:pPr>
-            <w:r>
-              <w:rPr>
-                <w:rFonts w:ascii="Calibri" w:hAnsi="Calibri" w:cs="Calibri"/>
-                <w:color w:val="000000"/>
-                <w:sz w:val="18"/>
-                <w:szCs w:val="18"/>
-              </w:rPr>
-              <w:t>(     )</w:t>
+            <w:proofErr w:type="gramStart"/>
+            <w:r>
+              <w:rPr>
+                <w:rFonts w:ascii="Calibri" w:hAnsi="Calibri" w:cs="Calibri"/>
+                <w:color w:val="000000"/>
+                <w:sz w:val="18"/>
+                <w:szCs w:val="18"/>
+              </w:rPr>
+              <w:t xml:space="preserve">(  </w:t>
+            </w:r>
+            <w:r>
+              <w:rPr>
+                <w:rFonts w:ascii="Calibri" w:hAnsi="Calibri" w:cs="Calibri"/>
+                <w:color w:val="000000"/>
+                <w:sz w:val="18"/>
+                <w:szCs w:val="18"/>
+              </w:rPr>
+              <w:t>c</w:t>
+            </w:r>
+            <w:proofErr w:type="gramEnd"/>
+            <w:r>
+              <w:rPr>
+                <w:rFonts w:ascii="Calibri" w:hAnsi="Calibri" w:cs="Calibri"/>
+                <w:color w:val="000000"/>
+                <w:sz w:val="18"/>
+                <w:szCs w:val="18"/>
+              </w:rPr>
+              <w:t xml:space="preserve">   )</w:t>
             </w:r>
           </w:p>
         </w:tc>
@@ -1373,14 +1473,34 @@
                 <w:szCs w:val="18"/>
               </w:rPr>
             </w:pPr>
-            <w:r>
-              <w:rPr>
-                <w:rFonts w:ascii="Calibri" w:hAnsi="Calibri" w:cs="Calibri"/>
-                <w:color w:val="000000"/>
-                <w:sz w:val="18"/>
-                <w:szCs w:val="18"/>
-              </w:rPr>
-              <w:t>(     )</w:t>
+            <w:proofErr w:type="gramStart"/>
+            <w:r>
+              <w:rPr>
+                <w:rFonts w:ascii="Calibri" w:hAnsi="Calibri" w:cs="Calibri"/>
+                <w:color w:val="000000"/>
+                <w:sz w:val="18"/>
+                <w:szCs w:val="18"/>
+              </w:rPr>
+              <w:t xml:space="preserve">(  </w:t>
+            </w:r>
+            <w:r>
+              <w:rPr>
+                <w:rFonts w:ascii="Calibri" w:hAnsi="Calibri" w:cs="Calibri"/>
+                <w:color w:val="000000"/>
+                <w:sz w:val="18"/>
+                <w:szCs w:val="18"/>
+              </w:rPr>
+              <w:t>i</w:t>
+            </w:r>
+            <w:proofErr w:type="gramEnd"/>
+            <w:r>
+              <w:rPr>
+                <w:rFonts w:ascii="Calibri" w:hAnsi="Calibri" w:cs="Calibri"/>
+                <w:color w:val="000000"/>
+                <w:sz w:val="18"/>
+                <w:szCs w:val="18"/>
+              </w:rPr>
+              <w:t xml:space="preserve">   )</w:t>
             </w:r>
           </w:p>
         </w:tc>
@@ -1540,7 +1660,7 @@
                   <v:path o:extrusionok="f" gradientshapeok="t" o:connecttype="rect"/>
                   <o:lock v:ext="edit" aspectratio="t"/>
                 </v:shapetype>
-                <v:shape id="_x0000_i1025" type="#_x0000_t75" style="width:5.25pt;height:10.5pt" equationxml="&lt;?xml version=&quot;1.0&quot; encoding=&quot;UTF-8&quot; standalone=&quot;yes&quot;?&gt;&#10;&lt;?mso-application progid=&quot;Word.Document&quot;?&gt;&#10;&lt;w:wordDocument xmlns:aml=&quot;http://schemas.microsoft.com/aml/2001/core&quot; xmlns:wpc=&quot;http://schemas.microsoft.com/office/word/2010/wordprocessingCanvas&quot; xmlns:cx=&quot;http://schemas.microsoft.com/office/drawing/2014/chartex&quot; xmlns:cx1=&quot;http://schemas.microsoft.com/office/drawing/2015/9/8/chartex&quot; xmlns:cx2=&quot;http://schemas.microsoft.com/office/drawing/2015/10/21/chartex&quot; xmlns:cx3=&quot;http://schemas.microsoft.com/office/drawing/2016/5/9/chartex&quot; xmlns:cx4=&quot;http://schemas.microsoft.com/office/drawing/2016/5/10/chartex&quot; xmlns:cx5=&quot;http://schemas.microsoft.com/office/drawing/2016/5/11/chartex&quot; xmlns:cx6=&quot;http://schemas.microsoft.com/office/drawing/2016/5/12/chartex&quot; xmlns:cx7=&quot;http://schemas.microsoft.com/office/drawing/2016/5/13/chartex&quot; xmlns:cx8=&quot;http://schemas.microsoft.com/office/drawing/2016/5/14/chartex&quot; xmlns:dt=&quot;uuid:C2F41010-65B3-11d1-A29F-00AA00C14882&quot; xmlns:mc=&quot;http://schemas.openxmlformats.org/markup-compatibility/2006&quot; xmlns:aink=&quot;http://schemas.microsoft.com/office/drawing/2016/ink&quot; xmlns:am3d=&quot;http://schemas.microsoft.com/office/drawing/2017/model3d&quot; xmlns:o=&quot;urn:schemas-microsoft-com:office:office&quot; xmlns:m=&quot;http://schemas.openxmlformats.org/officeDocument/2006/math&quot; xmlns:v=&quot;urn:schemas-microsoft-com:vml&quot; xmlns:w10=&quot;urn:schemas-microsoft-com:office:word&quot; xmlns:w=&quot;http://schemas.microsoft.com/office/word/2003/wordml&quot; xmlns:w16sdtdh=&quot;http://schemas.microsoft.com/office/word/2020/wordml/sdtdatahash&quot; xmlns:wx=&quot;http://schemas.microsoft.com/office/word/2003/auxHint&quot; xmlns:wne=&quot;http://schemas.microsoft.com/office/word/2006/wordml&quot; xmlns:wsp=&quot;http://schemas.microsoft.com/office/word/2003/wordml/sp2&quot; xmlns:sl=&quot;http://schemas.microsoft.com/schemaLibrary/2003/core&quot; w:macrosPresent=&quot;no&quot; w:embeddedObjPresent=&quot;no&quot; w:ocxPresent=&quot;no&quot; xml:space=&quot;preserve&quot;&gt;&lt;w:ignoreSubtree w:val=&quot;http://schemas.microsoft.com/office/word/2003/wordml/sp2&quot;/&gt;&lt;o:DocumentProperties&gt;&lt;o:Version&gt;16&lt;/o:Version&gt;&lt;/o:DocumentProperties&gt;&lt;w:docPr&gt;&lt;w:view w:val=&quot;print&quot;/&gt;&lt;w:zoom w:percent=&quot;100&quot;/&gt;&lt;w:doNotEmbedSystemFonts/&gt;&lt;w:activeWritingStyle w:lang=&quot;PT-BR&quot; w:vendorID=&quot;64&quot; w:dllVersion=&quot;131078&quot; w:nlCheck=&quot;on&quot; w:optionSet=&quot;0&quot;/&gt;&lt;w:activeWritingStyle w:lang=&quot;PT-BR&quot; w:vendorID=&quot;64&quot; w:dllVersion=&quot;0&quot; w:nlCheck=&quot;on&quot; w:optionSet=&quot;0&quot;/&gt;&lt;w:stylePaneFormatFilter w:val=&quot;3F01&quot;/&gt;&lt;w:defaultTabStop w:val=&quot;708&quot;/&gt;&lt;w:hyphenationZone w:val=&quot;425&quot;/&gt;&lt;w:drawingGridHorizontalSpacing w:val=&quot;120&quot;/&gt;&lt;w:displayHorizontalDrawingGridEvery w:val=&quot;2&quot;/&gt;&lt;w:displayVerticalDrawingGridEvery w:val=&quot;2&quot;/&gt;&lt;w:punctuationKerning/&gt;&lt;w:characterSpacingControl w:val=&quot;DontCompress&quot;/&gt;&lt;w:optimizeForBrowser/&gt;&lt;w:targetScreenSz w:val=&quot;800x600&quot;/&gt;&lt;w:savePreviewPicture/&gt;&lt;w:validateAgainstSchema/&gt;&lt;w:saveInvalidXML w:val=&quot;off&quot;/&gt;&lt;w:ignoreMixedContent w:val=&quot;off&quot;/&gt;&lt;w:alwaysShowPlaceholderText w:val=&quot;off&quot;/&gt;&lt;w:compat&gt;&lt;w:breakWrappedTables/&gt;&lt;w:snapToGridInCell/&gt;&lt;w:wrapTextWithPunct/&gt;&lt;w:useAsianBreakRules/&gt;&lt;w:dontGrowAutofit/&gt;&lt;/w:compat&gt;&lt;wsp:rsids&gt;&lt;wsp:rsidRoot wsp:val=&quot;0062375B&quot;/&gt;&lt;wsp:rsid wsp:val=&quot;000010D2&quot;/&gt;&lt;wsp:rsid wsp:val=&quot;00017865&quot;/&gt;&lt;wsp:rsid wsp:val=&quot;0005730E&quot;/&gt;&lt;wsp:rsid wsp:val=&quot;000721FE&quot;/&gt;&lt;wsp:rsid wsp:val=&quot;00085C68&quot;/&gt;&lt;wsp:rsid wsp:val=&quot;000A2EDD&quot;/&gt;&lt;wsp:rsid wsp:val=&quot;000A730B&quot;/&gt;&lt;wsp:rsid wsp:val=&quot;000A75F9&quot;/&gt;&lt;wsp:rsid wsp:val=&quot;000B1F81&quot;/&gt;&lt;wsp:rsid wsp:val=&quot;000D06CE&quot;/&gt;&lt;wsp:rsid wsp:val=&quot;000D453E&quot;/&gt;&lt;wsp:rsid wsp:val=&quot;000F21F3&quot;/&gt;&lt;wsp:rsid wsp:val=&quot;000F6F6B&quot;/&gt;&lt;wsp:rsid wsp:val=&quot;00114BF9&quot;/&gt;&lt;wsp:rsid wsp:val=&quot;00125843&quot;/&gt;&lt;wsp:rsid wsp:val=&quot;00136E6E&quot;/&gt;&lt;wsp:rsid wsp:val=&quot;00154795&quot;/&gt;&lt;wsp:rsid wsp:val=&quot;001655FB&quot;/&gt;&lt;wsp:rsid wsp:val=&quot;00180339&quot;/&gt;&lt;wsp:rsid wsp:val=&quot;00192CE6&quot;/&gt;&lt;wsp:rsid wsp:val=&quot;001B1220&quot;/&gt;&lt;wsp:rsid wsp:val=&quot;001D01A2&quot;/&gt;&lt;wsp:rsid wsp:val=&quot;001D0B61&quot;/&gt;&lt;wsp:rsid wsp:val=&quot;00211493&quot;/&gt;&lt;wsp:rsid wsp:val=&quot;002138A6&quot;/&gt;&lt;wsp:rsid wsp:val=&quot;00253878&quot;/&gt;&lt;wsp:rsid wsp:val=&quot;00280922&quot;/&gt;&lt;wsp:rsid wsp:val=&quot;002A2A95&quot;/&gt;&lt;wsp:rsid wsp:val=&quot;002A3ABB&quot;/&gt;&lt;wsp:rsid wsp:val=&quot;002B0E87&quot;/&gt;&lt;wsp:rsid wsp:val=&quot;002B70A0&quot;/&gt;&lt;wsp:rsid wsp:val=&quot;002C2C38&quot;/&gt;&lt;wsp:rsid wsp:val=&quot;002D001C&quot;/&gt;&lt;wsp:rsid wsp:val=&quot;002D1E15&quot;/&gt;&lt;wsp:rsid wsp:val=&quot;00331CB8&quot;/&gt;&lt;wsp:rsid wsp:val=&quot;0033437C&quot;/&gt;&lt;wsp:rsid wsp:val=&quot;003346F8&quot;/&gt;&lt;wsp:rsid wsp:val=&quot;00347521&quot;/&gt;&lt;wsp:rsid wsp:val=&quot;00351ECC&quot;/&gt;&lt;wsp:rsid wsp:val=&quot;0035628D&quot;/&gt;&lt;wsp:rsid wsp:val=&quot;0036452E&quot;/&gt;&lt;wsp:rsid wsp:val=&quot;00372FAB&quot;/&gt;&lt;wsp:rsid wsp:val=&quot;003D7A8A&quot;/&gt;&lt;wsp:rsid wsp:val=&quot;004112B1&quot;/&gt;&lt;wsp:rsid wsp:val=&quot;00426777&quot;/&gt;&lt;wsp:rsid wsp:val=&quot;00440F76&quot;/&gt;&lt;wsp:rsid wsp:val=&quot;0046692D&quot;/&gt;&lt;wsp:rsid wsp:val=&quot;00472721&quot;/&gt;&lt;wsp:rsid wsp:val=&quot;00484A4D&quot;/&gt;&lt;wsp:rsid wsp:val=&quot;004A47E7&quot;/&gt;&lt;wsp:rsid wsp:val=&quot;004B026B&quot;/&gt;&lt;wsp:rsid wsp:val=&quot;004D0016&quot;/&gt;&lt;wsp:rsid wsp:val=&quot;004E4662&quot;/&gt;&lt;wsp:rsid wsp:val=&quot;004F5EA4&quot;/&gt;&lt;wsp:rsid wsp:val=&quot;004F714E&quot;/&gt;&lt;wsp:rsid wsp:val=&quot;005048BA&quot;/&gt;&lt;wsp:rsid wsp:val=&quot;0051509A&quot;/&gt;&lt;wsp:rsid wsp:val=&quot;00520F5E&quot;/&gt;&lt;wsp:rsid wsp:val=&quot;00522528&quot;/&gt;&lt;wsp:rsid wsp:val=&quot;005305F5&quot;/&gt;&lt;wsp:rsid wsp:val=&quot;00564AC1&quot;/&gt;&lt;wsp:rsid wsp:val=&quot;00565BAA&quot;/&gt;&lt;wsp:rsid wsp:val=&quot;00567C63&quot;/&gt;&lt;wsp:rsid wsp:val=&quot;005742D9&quot;/&gt;&lt;wsp:rsid wsp:val=&quot;00574FD6&quot;/&gt;&lt;wsp:rsid wsp:val=&quot;0057603E&quot;/&gt;&lt;wsp:rsid wsp:val=&quot;00586A51&quot;/&gt;&lt;wsp:rsid wsp:val=&quot;005D0E0E&quot;/&gt;&lt;wsp:rsid wsp:val=&quot;005E090E&quot;/&gt;&lt;wsp:rsid wsp:val=&quot;005E2B10&quot;/&gt;&lt;wsp:rsid wsp:val=&quot;005E6F07&quot;/&gt;&lt;wsp:rsid wsp:val=&quot;0062375B&quot;/&gt;&lt;wsp:rsid wsp:val=&quot;00644245&quot;/&gt;&lt;wsp:rsid wsp:val=&quot;00654A96&quot;/&gt;&lt;wsp:rsid wsp:val=&quot;006567A5&quot;/&gt;&lt;wsp:rsid wsp:val=&quot;006817FC&quot;/&gt;&lt;wsp:rsid wsp:val=&quot;00683214&quot;/&gt;&lt;wsp:rsid wsp:val=&quot;00693894&quot;/&gt;&lt;wsp:rsid wsp:val=&quot;006B70A6&quot;/&gt;&lt;wsp:rsid wsp:val=&quot;006C26C6&quot;/&gt;&lt;wsp:rsid wsp:val=&quot;006D2DF7&quot;/&gt;&lt;wsp:rsid wsp:val=&quot;006D5F47&quot;/&gt;&lt;wsp:rsid wsp:val=&quot;006E5EA3&quot;/&gt;&lt;wsp:rsid wsp:val=&quot;006E61FE&quot;/&gt;&lt;wsp:rsid wsp:val=&quot;006E7FFA&quot;/&gt;&lt;wsp:rsid wsp:val=&quot;006F098E&quot;/&gt;&lt;wsp:rsid wsp:val=&quot;007236FA&quot;/&gt;&lt;wsp:rsid wsp:val=&quot;0072669C&quot;/&gt;&lt;wsp:rsid wsp:val=&quot;00732D44&quot;/&gt;&lt;wsp:rsid wsp:val=&quot;0073628D&quot;/&gt;&lt;wsp:rsid wsp:val=&quot;00771177&quot;/&gt;&lt;wsp:rsid wsp:val=&quot;007717A5&quot;/&gt;&lt;wsp:rsid wsp:val=&quot;00783414&quot;/&gt;&lt;wsp:rsid wsp:val=&quot;007A639C&quot;/&gt;&lt;wsp:rsid wsp:val=&quot;007A6B5A&quot;/&gt;&lt;wsp:rsid wsp:val=&quot;007B227B&quot;/&gt;&lt;wsp:rsid wsp:val=&quot;007B3471&quot;/&gt;&lt;wsp:rsid wsp:val=&quot;007D141C&quot;/&gt;&lt;wsp:rsid wsp:val=&quot;007E6ED1&quot;/&gt;&lt;wsp:rsid wsp:val=&quot;0082114A&quot;/&gt;&lt;wsp:rsid wsp:val=&quot;008470F9&quot;/&gt;&lt;wsp:rsid wsp:val=&quot;00853448&quot;/&gt;&lt;wsp:rsid wsp:val=&quot;00874131&quot;/&gt;&lt;wsp:rsid wsp:val=&quot;00877AD2&quot;/&gt;&lt;wsp:rsid wsp:val=&quot;00884FCC&quot;/&gt;&lt;wsp:rsid wsp:val=&quot;00894429&quot;/&gt;&lt;wsp:rsid wsp:val=&quot;008B797B&quot;/&gt;&lt;wsp:rsid wsp:val=&quot;008D5542&quot;/&gt;&lt;wsp:rsid wsp:val=&quot;008E1AC4&quot;/&gt;&lt;wsp:rsid wsp:val=&quot;008F4E26&quot;/&gt;&lt;wsp:rsid wsp:val=&quot;0090762D&quot;/&gt;&lt;wsp:rsid wsp:val=&quot;009118DE&quot;/&gt;&lt;wsp:rsid wsp:val=&quot;00926D7D&quot;/&gt;&lt;wsp:rsid wsp:val=&quot;009409B4&quot;/&gt;&lt;wsp:rsid wsp:val=&quot;00950E8B&quot;/&gt;&lt;wsp:rsid wsp:val=&quot;009725CB&quot;/&gt;&lt;wsp:rsid wsp:val=&quot;00980C5B&quot;/&gt;&lt;wsp:rsid wsp:val=&quot;009869D3&quot;/&gt;&lt;wsp:rsid wsp:val=&quot;0098749C&quot;/&gt;&lt;wsp:rsid wsp:val=&quot;009A5D50&quot;/&gt;&lt;wsp:rsid wsp:val=&quot;009B5D47&quot;/&gt;&lt;wsp:rsid wsp:val=&quot;009B7329&quot;/&gt;&lt;wsp:rsid wsp:val=&quot;009C1C65&quot;/&gt;&lt;wsp:rsid wsp:val=&quot;009C4AD6&quot;/&gt;&lt;wsp:rsid wsp:val=&quot;009D6265&quot;/&gt;&lt;wsp:rsid wsp:val=&quot;009E1B8A&quot;/&gt;&lt;wsp:rsid wsp:val=&quot;009F2C97&quot;/&gt;&lt;wsp:rsid wsp:val=&quot;009F7666&quot;/&gt;&lt;wsp:rsid wsp:val=&quot;00A2471C&quot;/&gt;&lt;wsp:rsid wsp:val=&quot;00AD78A7&quot;/&gt;&lt;wsp:rsid wsp:val=&quot;00AF0A28&quot;/&gt;&lt;wsp:rsid wsp:val=&quot;00B00E7D&quot;/&gt;&lt;wsp:rsid wsp:val=&quot;00B15AC0&quot;/&gt;&lt;wsp:rsid wsp:val=&quot;00B17D2C&quot;/&gt;&lt;wsp:rsid wsp:val=&quot;00B44BE9&quot;/&gt;&lt;wsp:rsid wsp:val=&quot;00B50B4B&quot;/&gt;&lt;wsp:rsid wsp:val=&quot;00B52FA0&quot;/&gt;&lt;wsp:rsid wsp:val=&quot;00B57E1B&quot;/&gt;&lt;wsp:rsid wsp:val=&quot;00B65D80&quot;/&gt;&lt;wsp:rsid wsp:val=&quot;00B8548F&quot;/&gt;&lt;wsp:rsid wsp:val=&quot;00B8746A&quot;/&gt;&lt;wsp:rsid wsp:val=&quot;00BB265F&quot;/&gt;&lt;wsp:rsid wsp:val=&quot;00BD0B37&quot;/&gt;&lt;wsp:rsid wsp:val=&quot;00BD2BF9&quot;/&gt;&lt;wsp:rsid wsp:val=&quot;00BD6DF1&quot;/&gt;&lt;wsp:rsid wsp:val=&quot;00BE68D8&quot;/&gt;&lt;wsp:rsid wsp:val=&quot;00BF7905&quot;/&gt;&lt;wsp:rsid wsp:val=&quot;00C03F01&quot;/&gt;&lt;wsp:rsid wsp:val=&quot;00C12AEB&quot;/&gt;&lt;wsp:rsid wsp:val=&quot;00C576C4&quot;/&gt;&lt;wsp:rsid wsp:val=&quot;00C61623&quot;/&gt;&lt;wsp:rsid wsp:val=&quot;00C635A9&quot;/&gt;&lt;wsp:rsid wsp:val=&quot;00C7440B&quot;/&gt;&lt;wsp:rsid wsp:val=&quot;00CA187A&quot;/&gt;&lt;wsp:rsid wsp:val=&quot;00CA1F15&quot;/&gt;&lt;wsp:rsid wsp:val=&quot;00CA482A&quot;/&gt;&lt;wsp:rsid wsp:val=&quot;00CA4A1B&quot;/&gt;&lt;wsp:rsid wsp:val=&quot;00CB0C4A&quot;/&gt;&lt;wsp:rsid wsp:val=&quot;00CD2367&quot;/&gt;&lt;wsp:rsid wsp:val=&quot;00CD5DBB&quot;/&gt;&lt;wsp:rsid wsp:val=&quot;00CF3108&quot;/&gt;&lt;wsp:rsid wsp:val=&quot;00CF5C32&quot;/&gt;&lt;wsp:rsid wsp:val=&quot;00CF6BB3&quot;/&gt;&lt;wsp:rsid wsp:val=&quot;00D05F2C&quot;/&gt;&lt;wsp:rsid wsp:val=&quot;00D23F97&quot;/&gt;&lt;wsp:rsid wsp:val=&quot;00D71CC2&quot;/&gt;&lt;wsp:rsid wsp:val=&quot;00D8621E&quot;/&gt;&lt;wsp:rsid wsp:val=&quot;00D958B5&quot;/&gt;&lt;wsp:rsid wsp:val=&quot;00D97A5A&quot;/&gt;&lt;wsp:rsid wsp:val=&quot;00DB7080&quot;/&gt;&lt;wsp:rsid wsp:val=&quot;00DD4852&quot;/&gt;&lt;wsp:rsid wsp:val=&quot;00E01ADF&quot;/&gt;&lt;wsp:rsid wsp:val=&quot;00E3411A&quot;/&gt;&lt;wsp:rsid wsp:val=&quot;00E5664B&quot;/&gt;&lt;wsp:rsid wsp:val=&quot;00E63105&quot;/&gt;&lt;wsp:rsid wsp:val=&quot;00E74BCA&quot;/&gt;&lt;wsp:rsid wsp:val=&quot;00E861C4&quot;/&gt;&lt;wsp:rsid wsp:val=&quot;00EB1A26&quot;/&gt;&lt;wsp:rsid wsp:val=&quot;00EB4248&quot;/&gt;&lt;wsp:rsid wsp:val=&quot;00EB5B5C&quot;/&gt;&lt;wsp:rsid wsp:val=&quot;00EC1CF4&quot;/&gt;&lt;wsp:rsid wsp:val=&quot;00ED6E1A&quot;/&gt;&lt;wsp:rsid wsp:val=&quot;00F1375E&quot;/&gt;&lt;wsp:rsid wsp:val=&quot;00F53FFD&quot;/&gt;&lt;wsp:rsid wsp:val=&quot;00F55AAF&quot;/&gt;&lt;wsp:rsid wsp:val=&quot;00F5687A&quot;/&gt;&lt;wsp:rsid wsp:val=&quot;00F7347C&quot;/&gt;&lt;wsp:rsid wsp:val=&quot;00F763E5&quot;/&gt;&lt;wsp:rsid wsp:val=&quot;00F779F3&quot;/&gt;&lt;wsp:rsid wsp:val=&quot;00F82AB8&quot;/&gt;&lt;wsp:rsid wsp:val=&quot;00F83685&quot;/&gt;&lt;wsp:rsid wsp:val=&quot;00F837FD&quot;/&gt;&lt;wsp:rsid wsp:val=&quot;00F926CF&quot;/&gt;&lt;wsp:rsid wsp:val=&quot;00F94DDD&quot;/&gt;&lt;wsp:rsid wsp:val=&quot;00FA5FE3&quot;/&gt;&lt;wsp:rsid wsp:val=&quot;00FB212A&quot;/&gt;&lt;wsp:rsid wsp:val=&quot;00FC1D6F&quot;/&gt;&lt;wsp:rsid wsp:val=&quot;00FE1D4C&quot;/&gt;&lt;/wsp:rsids&gt;&lt;/w:docPr&gt;&lt;w:body&gt;&lt;wx:sect&gt;&lt;w:p wsp:rsidR=&quot;00000000&quot; wsp:rsidRDefault=&quot;009409B4&quot; wsp:rsidP=&quot;009409B4&quot;&gt;&lt;m:oMathPara&gt;&lt;m:oMath&gt;&lt;m:acc&gt;&lt;m:accPr&gt;&lt;m:ctrlPr&gt;&lt;w:rPr&gt;&lt;w:rFonts w:ascii=&quot;Cambria Math&quot; w:h-ansi=&quot;Cambria Math&quot; w:cs=&quot;Calibri&quot;/&gt;&lt;wx:font wx:val=&quot;Cambria Math&quot;/&gt;&lt;w:i/&gt;&lt;w:i-cs/&gt;&lt;w:color w:val=&quot;000000&quot;/&gt;&lt;w:sz w:val=&quot;18&quot;/&gt;&lt;w:sz-cs w:val=&quot;18&quot;/&gt;&lt;/w:rPr&gt;&lt;/m:ctrlPr&gt;&lt;/m:accPr&gt;&lt;m:e&gt;&lt;m:r&gt;&lt;w:rPr&gt;&lt;w:rFonts w:ascii=&quot;Cambria Math&quot; w:h-ansi=&quot;Cambria Math&quot; w:cs=&quot;Calibri&quot;/&gt;&lt;wx:font wx:val=&quot;Cambria Math&quot;/&gt;&lt;w:i/&gt;&lt;w:i-cs/&gt;&lt;w:color w:val=&quot;000000&quot;/&gt;&lt;w:sz w:val=&quot;18&quot;/&gt;&lt;w:sz-cs w:val=&quot;18&quot;/&gt;&lt;/w:rPr&gt;&lt;m:t&gt;y&lt;/m:t&gt;&lt;/m:r&gt;&lt;/m:e&gt;&lt;/m:acc&gt;&lt;/m:oMath&gt;&lt;/m:oMathPara&gt;&lt;/w:p&gt;&lt;w:sectPr wsp:rsidR=&quot;00000000&quot;&gt;&lt;w:pgSz w:w=&quot;12240&quot; w:h=&quot;15840&quot;/&gt;&lt;w:pgMar w:top=&quot;1417&quot; w:right=&quot;1701&quot; w:bottom=&quot;1417&quot; w:left=&quot;1701&quot; w:header=&quot;720&quot; w:footer=&quot;720&quot; w:gutter=&quot;0&quot;/&gt;&lt;w:cols w:space=&quot;720&quot;/&gt;&lt;/w:sectPr&gt;&lt;/wx:sect&gt;&lt;/w:body&gt;&lt;/w:wordDocument&gt;">
+                <v:shape id="_x0000_i1025" type="#_x0000_t75" style="width:5.4pt;height:10.8pt" equationxml="&lt;?xml version=&quot;1.0&quot; encoding=&quot;UTF-8&quot; standalone=&quot;yes&quot;?&gt;&#10;&lt;?mso-application progid=&quot;Word.Document&quot;?&gt;&#10;&lt;w:wordDocument xmlns:aml=&quot;http://schemas.microsoft.com/aml/2001/core&quot; xmlns:wpc=&quot;http://schemas.microsoft.com/office/word/2010/wordprocessingCanvas&quot; xmlns:cx=&quot;http://schemas.microsoft.com/office/drawing/2014/chartex&quot; xmlns:cx1=&quot;http://schemas.microsoft.com/office/drawing/2015/9/8/chartex&quot; xmlns:cx2=&quot;http://schemas.microsoft.com/office/drawing/2015/10/21/chartex&quot; xmlns:cx3=&quot;http://schemas.microsoft.com/office/drawing/2016/5/9/chartex&quot; xmlns:cx4=&quot;http://schemas.microsoft.com/office/drawing/2016/5/10/chartex&quot; xmlns:cx5=&quot;http://schemas.microsoft.com/office/drawing/2016/5/11/chartex&quot; xmlns:cx6=&quot;http://schemas.microsoft.com/office/drawing/2016/5/12/chartex&quot; xmlns:cx7=&quot;http://schemas.microsoft.com/office/drawing/2016/5/13/chartex&quot; xmlns:cx8=&quot;http://schemas.microsoft.com/office/drawing/2016/5/14/chartex&quot; xmlns:dt=&quot;uuid:C2F41010-65B3-11d1-A29F-00AA00C14882&quot; xmlns:mc=&quot;http://schemas.openxmlformats.org/markup-compatibility/2006&quot; xmlns:aink=&quot;http://schemas.microsoft.com/office/drawing/2016/ink&quot; xmlns:am3d=&quot;http://schemas.microsoft.com/office/drawing/2017/model3d&quot; xmlns:o=&quot;urn:schemas-microsoft-com:office:office&quot; xmlns:m=&quot;http://schemas.openxmlformats.org/officeDocument/2006/math&quot; xmlns:v=&quot;urn:schemas-microsoft-com:vml&quot; xmlns:w10=&quot;urn:schemas-microsoft-com:office:word&quot; xmlns:w=&quot;http://schemas.microsoft.com/office/word/2003/wordml&quot; xmlns:w16sdtdh=&quot;http://schemas.microsoft.com/office/word/2020/wordml/sdtdatahash&quot; xmlns:wx=&quot;http://schemas.microsoft.com/office/word/2003/auxHint&quot; xmlns:wne=&quot;http://schemas.microsoft.com/office/word/2006/wordml&quot; xmlns:wsp=&quot;http://schemas.microsoft.com/office/word/2003/wordml/sp2&quot; xmlns:sl=&quot;http://schemas.microsoft.com/schemaLibrary/2003/core&quot; w:macrosPresent=&quot;no&quot; w:embeddedObjPresent=&quot;no&quot; w:ocxPresent=&quot;no&quot; xml:space=&quot;preserve&quot;&gt;&lt;w:ignoreSubtree w:val=&quot;http://schemas.microsoft.com/office/word/2003/wordml/sp2&quot;/&gt;&lt;o:DocumentProperties&gt;&lt;o:Version&gt;16&lt;/o:Version&gt;&lt;/o:DocumentProperties&gt;&lt;w:docPr&gt;&lt;w:view w:val=&quot;print&quot;/&gt;&lt;w:zoom w:percent=&quot;100&quot;/&gt;&lt;w:doNotEmbedSystemFonts/&gt;&lt;w:activeWritingStyle w:lang=&quot;PT-BR&quot; w:vendorID=&quot;64&quot; w:dllVersion=&quot;131078&quot; w:nlCheck=&quot;on&quot; w:optionSet=&quot;0&quot;/&gt;&lt;w:activeWritingStyle w:lang=&quot;PT-BR&quot; w:vendorID=&quot;64&quot; w:dllVersion=&quot;0&quot; w:nlCheck=&quot;on&quot; w:optionSet=&quot;0&quot;/&gt;&lt;w:stylePaneFormatFilter w:val=&quot;3F01&quot;/&gt;&lt;w:defaultTabStop w:val=&quot;708&quot;/&gt;&lt;w:hyphenationZone w:val=&quot;425&quot;/&gt;&lt;w:drawingGridHorizontalSpacing w:val=&quot;120&quot;/&gt;&lt;w:displayHorizontalDrawingGridEvery w:val=&quot;2&quot;/&gt;&lt;w:displayVerticalDrawingGridEvery w:val=&quot;2&quot;/&gt;&lt;w:punctuationKerning/&gt;&lt;w:characterSpacingControl w:val=&quot;DontCompress&quot;/&gt;&lt;w:optimizeForBrowser/&gt;&lt;w:targetScreenSz w:val=&quot;800x600&quot;/&gt;&lt;w:savePreviewPicture/&gt;&lt;w:validateAgainstSchema/&gt;&lt;w:saveInvalidXML w:val=&quot;off&quot;/&gt;&lt;w:ignoreMixedContent w:val=&quot;off&quot;/&gt;&lt;w:alwaysShowPlaceholderText w:val=&quot;off&quot;/&gt;&lt;w:compat&gt;&lt;w:breakWrappedTables/&gt;&lt;w:snapToGridInCell/&gt;&lt;w:wrapTextWithPunct/&gt;&lt;w:useAsianBreakRules/&gt;&lt;w:dontGrowAutofit/&gt;&lt;/w:compat&gt;&lt;wsp:rsids&gt;&lt;wsp:rsidRoot wsp:val=&quot;0062375B&quot;/&gt;&lt;wsp:rsid wsp:val=&quot;000010D2&quot;/&gt;&lt;wsp:rsid wsp:val=&quot;00017865&quot;/&gt;&lt;wsp:rsid wsp:val=&quot;0005730E&quot;/&gt;&lt;wsp:rsid wsp:val=&quot;000721FE&quot;/&gt;&lt;wsp:rsid wsp:val=&quot;00085C68&quot;/&gt;&lt;wsp:rsid wsp:val=&quot;000A2EDD&quot;/&gt;&lt;wsp:rsid wsp:val=&quot;000A730B&quot;/&gt;&lt;wsp:rsid wsp:val=&quot;000A75F9&quot;/&gt;&lt;wsp:rsid wsp:val=&quot;000B1F81&quot;/&gt;&lt;wsp:rsid wsp:val=&quot;000D06CE&quot;/&gt;&lt;wsp:rsid wsp:val=&quot;000D453E&quot;/&gt;&lt;wsp:rsid wsp:val=&quot;000F21F3&quot;/&gt;&lt;wsp:rsid wsp:val=&quot;000F6F6B&quot;/&gt;&lt;wsp:rsid wsp:val=&quot;00114BF9&quot;/&gt;&lt;wsp:rsid wsp:val=&quot;00125843&quot;/&gt;&lt;wsp:rsid wsp:val=&quot;00136E6E&quot;/&gt;&lt;wsp:rsid wsp:val=&quot;00154795&quot;/&gt;&lt;wsp:rsid wsp:val=&quot;001655FB&quot;/&gt;&lt;wsp:rsid wsp:val=&quot;00180339&quot;/&gt;&lt;wsp:rsid wsp:val=&quot;00192CE6&quot;/&gt;&lt;wsp:rsid wsp:val=&quot;001B1220&quot;/&gt;&lt;wsp:rsid wsp:val=&quot;001D01A2&quot;/&gt;&lt;wsp:rsid wsp:val=&quot;001D0B61&quot;/&gt;&lt;wsp:rsid wsp:val=&quot;00211493&quot;/&gt;&lt;wsp:rsid wsp:val=&quot;002138A6&quot;/&gt;&lt;wsp:rsid wsp:val=&quot;00253878&quot;/&gt;&lt;wsp:rsid wsp:val=&quot;00280922&quot;/&gt;&lt;wsp:rsid wsp:val=&quot;002A2A95&quot;/&gt;&lt;wsp:rsid wsp:val=&quot;002A3ABB&quot;/&gt;&lt;wsp:rsid wsp:val=&quot;002B0E87&quot;/&gt;&lt;wsp:rsid wsp:val=&quot;002B70A0&quot;/&gt;&lt;wsp:rsid wsp:val=&quot;002C2C38&quot;/&gt;&lt;wsp:rsid wsp:val=&quot;002D001C&quot;/&gt;&lt;wsp:rsid wsp:val=&quot;002D1E15&quot;/&gt;&lt;wsp:rsid wsp:val=&quot;00331CB8&quot;/&gt;&lt;wsp:rsid wsp:val=&quot;0033437C&quot;/&gt;&lt;wsp:rsid wsp:val=&quot;003346F8&quot;/&gt;&lt;wsp:rsid wsp:val=&quot;00347521&quot;/&gt;&lt;wsp:rsid wsp:val=&quot;00351ECC&quot;/&gt;&lt;wsp:rsid wsp:val=&quot;0035628D&quot;/&gt;&lt;wsp:rsid wsp:val=&quot;0036452E&quot;/&gt;&lt;wsp:rsid wsp:val=&quot;00372FAB&quot;/&gt;&lt;wsp:rsid wsp:val=&quot;003D7A8A&quot;/&gt;&lt;wsp:rsid wsp:val=&quot;004112B1&quot;/&gt;&lt;wsp:rsid wsp:val=&quot;00426777&quot;/&gt;&lt;wsp:rsid wsp:val=&quot;00440F76&quot;/&gt;&lt;wsp:rsid wsp:val=&quot;0046692D&quot;/&gt;&lt;wsp:rsid wsp:val=&quot;00472721&quot;/&gt;&lt;wsp:rsid wsp:val=&quot;00484A4D&quot;/&gt;&lt;wsp:rsid wsp:val=&quot;004A47E7&quot;/&gt;&lt;wsp:rsid wsp:val=&quot;004B026B&quot;/&gt;&lt;wsp:rsid wsp:val=&quot;004D0016&quot;/&gt;&lt;wsp:rsid wsp:val=&quot;004E4662&quot;/&gt;&lt;wsp:rsid wsp:val=&quot;004F5EA4&quot;/&gt;&lt;wsp:rsid wsp:val=&quot;004F714E&quot;/&gt;&lt;wsp:rsid wsp:val=&quot;005048BA&quot;/&gt;&lt;wsp:rsid wsp:val=&quot;0051509A&quot;/&gt;&lt;wsp:rsid wsp:val=&quot;00520F5E&quot;/&gt;&lt;wsp:rsid wsp:val=&quot;00522528&quot;/&gt;&lt;wsp:rsid wsp:val=&quot;005305F5&quot;/&gt;&lt;wsp:rsid wsp:val=&quot;00564AC1&quot;/&gt;&lt;wsp:rsid wsp:val=&quot;00565BAA&quot;/&gt;&lt;wsp:rsid wsp:val=&quot;00567C63&quot;/&gt;&lt;wsp:rsid wsp:val=&quot;005742D9&quot;/&gt;&lt;wsp:rsid wsp:val=&quot;00574FD6&quot;/&gt;&lt;wsp:rsid wsp:val=&quot;0057603E&quot;/&gt;&lt;wsp:rsid wsp:val=&quot;00586A51&quot;/&gt;&lt;wsp:rsid wsp:val=&quot;005D0E0E&quot;/&gt;&lt;wsp:rsid wsp:val=&quot;005E090E&quot;/&gt;&lt;wsp:rsid wsp:val=&quot;005E2B10&quot;/&gt;&lt;wsp:rsid wsp:val=&quot;005E6F07&quot;/&gt;&lt;wsp:rsid wsp:val=&quot;0062375B&quot;/&gt;&lt;wsp:rsid wsp:val=&quot;00644245&quot;/&gt;&lt;wsp:rsid wsp:val=&quot;00654A96&quot;/&gt;&lt;wsp:rsid wsp:val=&quot;006567A5&quot;/&gt;&lt;wsp:rsid wsp:val=&quot;006817FC&quot;/&gt;&lt;wsp:rsid wsp:val=&quot;00683214&quot;/&gt;&lt;wsp:rsid wsp:val=&quot;00693894&quot;/&gt;&lt;wsp:rsid wsp:val=&quot;006B70A6&quot;/&gt;&lt;wsp:rsid wsp:val=&quot;006C26C6&quot;/&gt;&lt;wsp:rsid wsp:val=&quot;006D2DF7&quot;/&gt;&lt;wsp:rsid wsp:val=&quot;006D5F47&quot;/&gt;&lt;wsp:rsid wsp:val=&quot;006E5EA3&quot;/&gt;&lt;wsp:rsid wsp:val=&quot;006E61FE&quot;/&gt;&lt;wsp:rsid wsp:val=&quot;006E7FFA&quot;/&gt;&lt;wsp:rsid wsp:val=&quot;006F098E&quot;/&gt;&lt;wsp:rsid wsp:val=&quot;007236FA&quot;/&gt;&lt;wsp:rsid wsp:val=&quot;0072669C&quot;/&gt;&lt;wsp:rsid wsp:val=&quot;00732D44&quot;/&gt;&lt;wsp:rsid wsp:val=&quot;0073628D&quot;/&gt;&lt;wsp:rsid wsp:val=&quot;00771177&quot;/&gt;&lt;wsp:rsid wsp:val=&quot;007717A5&quot;/&gt;&lt;wsp:rsid wsp:val=&quot;00783414&quot;/&gt;&lt;wsp:rsid wsp:val=&quot;007A639C&quot;/&gt;&lt;wsp:rsid wsp:val=&quot;007A6B5A&quot;/&gt;&lt;wsp:rsid wsp:val=&quot;007B227B&quot;/&gt;&lt;wsp:rsid wsp:val=&quot;007B3471&quot;/&gt;&lt;wsp:rsid wsp:val=&quot;007D141C&quot;/&gt;&lt;wsp:rsid wsp:val=&quot;007E6ED1&quot;/&gt;&lt;wsp:rsid wsp:val=&quot;0082114A&quot;/&gt;&lt;wsp:rsid wsp:val=&quot;008470F9&quot;/&gt;&lt;wsp:rsid wsp:val=&quot;00853448&quot;/&gt;&lt;wsp:rsid wsp:val=&quot;00874131&quot;/&gt;&lt;wsp:rsid wsp:val=&quot;00877AD2&quot;/&gt;&lt;wsp:rsid wsp:val=&quot;00884FCC&quot;/&gt;&lt;wsp:rsid wsp:val=&quot;00894429&quot;/&gt;&lt;wsp:rsid wsp:val=&quot;008B797B&quot;/&gt;&lt;wsp:rsid wsp:val=&quot;008D5542&quot;/&gt;&lt;wsp:rsid wsp:val=&quot;008E1AC4&quot;/&gt;&lt;wsp:rsid wsp:val=&quot;008F4E26&quot;/&gt;&lt;wsp:rsid wsp:val=&quot;0090762D&quot;/&gt;&lt;wsp:rsid wsp:val=&quot;009118DE&quot;/&gt;&lt;wsp:rsid wsp:val=&quot;00926D7D&quot;/&gt;&lt;wsp:rsid wsp:val=&quot;009409B4&quot;/&gt;&lt;wsp:rsid wsp:val=&quot;00950E8B&quot;/&gt;&lt;wsp:rsid wsp:val=&quot;009725CB&quot;/&gt;&lt;wsp:rsid wsp:val=&quot;00980C5B&quot;/&gt;&lt;wsp:rsid wsp:val=&quot;009869D3&quot;/&gt;&lt;wsp:rsid wsp:val=&quot;0098749C&quot;/&gt;&lt;wsp:rsid wsp:val=&quot;009A5D50&quot;/&gt;&lt;wsp:rsid wsp:val=&quot;009B5D47&quot;/&gt;&lt;wsp:rsid wsp:val=&quot;009B7329&quot;/&gt;&lt;wsp:rsid wsp:val=&quot;009C1C65&quot;/&gt;&lt;wsp:rsid wsp:val=&quot;009C4AD6&quot;/&gt;&lt;wsp:rsid wsp:val=&quot;009D6265&quot;/&gt;&lt;wsp:rsid wsp:val=&quot;009E1B8A&quot;/&gt;&lt;wsp:rsid wsp:val=&quot;009F2C97&quot;/&gt;&lt;wsp:rsid wsp:val=&quot;009F7666&quot;/&gt;&lt;wsp:rsid wsp:val=&quot;00A2471C&quot;/&gt;&lt;wsp:rsid wsp:val=&quot;00AD78A7&quot;/&gt;&lt;wsp:rsid wsp:val=&quot;00AF0A28&quot;/&gt;&lt;wsp:rsid wsp:val=&quot;00B00E7D&quot;/&gt;&lt;wsp:rsid wsp:val=&quot;00B15AC0&quot;/&gt;&lt;wsp:rsid wsp:val=&quot;00B17D2C&quot;/&gt;&lt;wsp:rsid wsp:val=&quot;00B44BE9&quot;/&gt;&lt;wsp:rsid wsp:val=&quot;00B50B4B&quot;/&gt;&lt;wsp:rsid wsp:val=&quot;00B52FA0&quot;/&gt;&lt;wsp:rsid wsp:val=&quot;00B57E1B&quot;/&gt;&lt;wsp:rsid wsp:val=&quot;00B65D80&quot;/&gt;&lt;wsp:rsid wsp:val=&quot;00B8548F&quot;/&gt;&lt;wsp:rsid wsp:val=&quot;00B8746A&quot;/&gt;&lt;wsp:rsid wsp:val=&quot;00BB265F&quot;/&gt;&lt;wsp:rsid wsp:val=&quot;00BD0B37&quot;/&gt;&lt;wsp:rsid wsp:val=&quot;00BD2BF9&quot;/&gt;&lt;wsp:rsid wsp:val=&quot;00BD6DF1&quot;/&gt;&lt;wsp:rsid wsp:val=&quot;00BE68D8&quot;/&gt;&lt;wsp:rsid wsp:val=&quot;00BF7905&quot;/&gt;&lt;wsp:rsid wsp:val=&quot;00C03F01&quot;/&gt;&lt;wsp:rsid wsp:val=&quot;00C12AEB&quot;/&gt;&lt;wsp:rsid wsp:val=&quot;00C576C4&quot;/&gt;&lt;wsp:rsid wsp:val=&quot;00C61623&quot;/&gt;&lt;wsp:rsid wsp:val=&quot;00C635A9&quot;/&gt;&lt;wsp:rsid wsp:val=&quot;00C7440B&quot;/&gt;&lt;wsp:rsid wsp:val=&quot;00CA187A&quot;/&gt;&lt;wsp:rsid wsp:val=&quot;00CA1F15&quot;/&gt;&lt;wsp:rsid wsp:val=&quot;00CA482A&quot;/&gt;&lt;wsp:rsid wsp:val=&quot;00CA4A1B&quot;/&gt;&lt;wsp:rsid wsp:val=&quot;00CB0C4A&quot;/&gt;&lt;wsp:rsid wsp:val=&quot;00CD2367&quot;/&gt;&lt;wsp:rsid wsp:val=&quot;00CD5DBB&quot;/&gt;&lt;wsp:rsid wsp:val=&quot;00CF3108&quot;/&gt;&lt;wsp:rsid wsp:val=&quot;00CF5C32&quot;/&gt;&lt;wsp:rsid wsp:val=&quot;00CF6BB3&quot;/&gt;&lt;wsp:rsid wsp:val=&quot;00D05F2C&quot;/&gt;&lt;wsp:rsid wsp:val=&quot;00D23F97&quot;/&gt;&lt;wsp:rsid wsp:val=&quot;00D71CC2&quot;/&gt;&lt;wsp:rsid wsp:val=&quot;00D8621E&quot;/&gt;&lt;wsp:rsid wsp:val=&quot;00D958B5&quot;/&gt;&lt;wsp:rsid wsp:val=&quot;00D97A5A&quot;/&gt;&lt;wsp:rsid wsp:val=&quot;00DB7080&quot;/&gt;&lt;wsp:rsid wsp:val=&quot;00DD4852&quot;/&gt;&lt;wsp:rsid wsp:val=&quot;00E01ADF&quot;/&gt;&lt;wsp:rsid wsp:val=&quot;00E3411A&quot;/&gt;&lt;wsp:rsid wsp:val=&quot;00E5664B&quot;/&gt;&lt;wsp:rsid wsp:val=&quot;00E63105&quot;/&gt;&lt;wsp:rsid wsp:val=&quot;00E74BCA&quot;/&gt;&lt;wsp:rsid wsp:val=&quot;00E861C4&quot;/&gt;&lt;wsp:rsid wsp:val=&quot;00EB1A26&quot;/&gt;&lt;wsp:rsid wsp:val=&quot;00EB4248&quot;/&gt;&lt;wsp:rsid wsp:val=&quot;00EB5B5C&quot;/&gt;&lt;wsp:rsid wsp:val=&quot;00EC1CF4&quot;/&gt;&lt;wsp:rsid wsp:val=&quot;00ED6E1A&quot;/&gt;&lt;wsp:rsid wsp:val=&quot;00F1375E&quot;/&gt;&lt;wsp:rsid wsp:val=&quot;00F53FFD&quot;/&gt;&lt;wsp:rsid wsp:val=&quot;00F55AAF&quot;/&gt;&lt;wsp:rsid wsp:val=&quot;00F5687A&quot;/&gt;&lt;wsp:rsid wsp:val=&quot;00F7347C&quot;/&gt;&lt;wsp:rsid wsp:val=&quot;00F763E5&quot;/&gt;&lt;wsp:rsid wsp:val=&quot;00F779F3&quot;/&gt;&lt;wsp:rsid wsp:val=&quot;00F82AB8&quot;/&gt;&lt;wsp:rsid wsp:val=&quot;00F83685&quot;/&gt;&lt;wsp:rsid wsp:val=&quot;00F837FD&quot;/&gt;&lt;wsp:rsid wsp:val=&quot;00F926CF&quot;/&gt;&lt;wsp:rsid wsp:val=&quot;00F94DDD&quot;/&gt;&lt;wsp:rsid wsp:val=&quot;00FA5FE3&quot;/&gt;&lt;wsp:rsid wsp:val=&quot;00FB212A&quot;/&gt;&lt;wsp:rsid wsp:val=&quot;00FC1D6F&quot;/&gt;&lt;wsp:rsid wsp:val=&quot;00FE1D4C&quot;/&gt;&lt;/wsp:rsids&gt;&lt;/w:docPr&gt;&lt;w:body&gt;&lt;wx:sect&gt;&lt;w:p wsp:rsidR=&quot;00000000&quot; wsp:rsidRDefault=&quot;009409B4&quot; wsp:rsidP=&quot;009409B4&quot;&gt;&lt;m:oMathPara&gt;&lt;m:oMath&gt;&lt;m:acc&gt;&lt;m:accPr&gt;&lt;m:ctrlPr&gt;&lt;w:rPr&gt;&lt;w:rFonts w:ascii=&quot;Cambria Math&quot; w:h-ansi=&quot;Cambria Math&quot; w:cs=&quot;Calibri&quot;/&gt;&lt;wx:font wx:val=&quot;Cambria Math&quot;/&gt;&lt;w:i/&gt;&lt;w:i-cs/&gt;&lt;w:color w:val=&quot;000000&quot;/&gt;&lt;w:sz w:val=&quot;18&quot;/&gt;&lt;w:sz-cs w:val=&quot;18&quot;/&gt;&lt;/w:rPr&gt;&lt;/m:ctrlPr&gt;&lt;/m:accPr&gt;&lt;m:e&gt;&lt;m:r&gt;&lt;w:rPr&gt;&lt;w:rFonts w:ascii=&quot;Cambria Math&quot; w:h-ansi=&quot;Cambria Math&quot; w:cs=&quot;Calibri&quot;/&gt;&lt;wx:font wx:val=&quot;Cambria Math&quot;/&gt;&lt;w:i/&gt;&lt;w:i-cs/&gt;&lt;w:color w:val=&quot;000000&quot;/&gt;&lt;w:sz w:val=&quot;18&quot;/&gt;&lt;w:sz-cs w:val=&quot;18&quot;/&gt;&lt;/w:rPr&gt;&lt;m:t&gt;y&lt;/m:t&gt;&lt;/m:r&gt;&lt;/m:e&gt;&lt;/m:acc&gt;&lt;/m:oMath&gt;&lt;/m:oMathPara&gt;&lt;/w:p&gt;&lt;w:sectPr wsp:rsidR=&quot;00000000&quot;&gt;&lt;w:pgSz w:w=&quot;12240&quot; w:h=&quot;15840&quot;/&gt;&lt;w:pgMar w:top=&quot;1417&quot; w:right=&quot;1701&quot; w:bottom=&quot;1417&quot; w:left=&quot;1701&quot; w:header=&quot;720&quot; w:footer=&quot;720&quot; w:gutter=&quot;0&quot;/&gt;&lt;w:cols w:space=&quot;720&quot;/&gt;&lt;/w:sectPr&gt;&lt;/wx:sect&gt;&lt;/w:body&gt;&lt;/w:wordDocument&gt;">
                   <v:imagedata r:id="rId8" o:title="" chromakey="white"/>
                 </v:shape>
               </w:pict>
@@ -1568,7 +1688,7 @@
                 <w:position w:val="-5"/>
               </w:rPr>
               <w:pict w14:anchorId="74DC55B1">
-                <v:shape id="_x0000_i1026" type="#_x0000_t75" style="width:5.25pt;height:10.5pt" equationxml="&lt;?xml version=&quot;1.0&quot; encoding=&quot;UTF-8&quot; standalone=&quot;yes&quot;?&gt;&#10;&lt;?mso-application progid=&quot;Word.Document&quot;?&gt;&#10;&lt;w:wordDocument xmlns:aml=&quot;http://schemas.microsoft.com/aml/2001/core&quot; xmlns:wpc=&quot;http://schemas.microsoft.com/office/word/2010/wordprocessingCanvas&quot; xmlns:cx=&quot;http://schemas.microsoft.com/office/drawing/2014/chartex&quot; xmlns:cx1=&quot;http://schemas.microsoft.com/office/drawing/2015/9/8/chartex&quot; xmlns:cx2=&quot;http://schemas.microsoft.com/office/drawing/2015/10/21/chartex&quot; xmlns:cx3=&quot;http://schemas.microsoft.com/office/drawing/2016/5/9/chartex&quot; xmlns:cx4=&quot;http://schemas.microsoft.com/office/drawing/2016/5/10/chartex&quot; xmlns:cx5=&quot;http://schemas.microsoft.com/office/drawing/2016/5/11/chartex&quot; xmlns:cx6=&quot;http://schemas.microsoft.com/office/drawing/2016/5/12/chartex&quot; xmlns:cx7=&quot;http://schemas.microsoft.com/office/drawing/2016/5/13/chartex&quot; xmlns:cx8=&quot;http://schemas.microsoft.com/office/drawing/2016/5/14/chartex&quot; xmlns:dt=&quot;uuid:C2F41010-65B3-11d1-A29F-00AA00C14882&quot; xmlns:mc=&quot;http://schemas.openxmlformats.org/markup-compatibility/2006&quot; xmlns:aink=&quot;http://schemas.microsoft.com/office/drawing/2016/ink&quot; xmlns:am3d=&quot;http://schemas.microsoft.com/office/drawing/2017/model3d&quot; xmlns:o=&quot;urn:schemas-microsoft-com:office:office&quot; xmlns:m=&quot;http://schemas.openxmlformats.org/officeDocument/2006/math&quot; xmlns:v=&quot;urn:schemas-microsoft-com:vml&quot; xmlns:w10=&quot;urn:schemas-microsoft-com:office:word&quot; xmlns:w=&quot;http://schemas.microsoft.com/office/word/2003/wordml&quot; xmlns:w16sdtdh=&quot;http://schemas.microsoft.com/office/word/2020/wordml/sdtdatahash&quot; xmlns:wx=&quot;http://schemas.microsoft.com/office/word/2003/auxHint&quot; xmlns:wne=&quot;http://schemas.microsoft.com/office/word/2006/wordml&quot; xmlns:wsp=&quot;http://schemas.microsoft.com/office/word/2003/wordml/sp2&quot; xmlns:sl=&quot;http://schemas.microsoft.com/schemaLibrary/2003/core&quot; w:macrosPresent=&quot;no&quot; w:embeddedObjPresent=&quot;no&quot; w:ocxPresent=&quot;no&quot; xml:space=&quot;preserve&quot;&gt;&lt;w:ignoreSubtree w:val=&quot;http://schemas.microsoft.com/office/word/2003/wordml/sp2&quot;/&gt;&lt;o:DocumentProperties&gt;&lt;o:Version&gt;16&lt;/o:Version&gt;&lt;/o:DocumentProperties&gt;&lt;w:docPr&gt;&lt;w:view w:val=&quot;print&quot;/&gt;&lt;w:zoom w:percent=&quot;100&quot;/&gt;&lt;w:doNotEmbedSystemFonts/&gt;&lt;w:activeWritingStyle w:lang=&quot;PT-BR&quot; w:vendorID=&quot;64&quot; w:dllVersion=&quot;131078&quot; w:nlCheck=&quot;on&quot; w:optionSet=&quot;0&quot;/&gt;&lt;w:activeWritingStyle w:lang=&quot;PT-BR&quot; w:vendorID=&quot;64&quot; w:dllVersion=&quot;0&quot; w:nlCheck=&quot;on&quot; w:optionSet=&quot;0&quot;/&gt;&lt;w:stylePaneFormatFilter w:val=&quot;3F01&quot;/&gt;&lt;w:defaultTabStop w:val=&quot;708&quot;/&gt;&lt;w:hyphenationZone w:val=&quot;425&quot;/&gt;&lt;w:drawingGridHorizontalSpacing w:val=&quot;120&quot;/&gt;&lt;w:displayHorizontalDrawingGridEvery w:val=&quot;2&quot;/&gt;&lt;w:displayVerticalDrawingGridEvery w:val=&quot;2&quot;/&gt;&lt;w:punctuationKerning/&gt;&lt;w:characterSpacingControl w:val=&quot;DontCompress&quot;/&gt;&lt;w:optimizeForBrowser/&gt;&lt;w:targetScreenSz w:val=&quot;800x600&quot;/&gt;&lt;w:savePreviewPicture/&gt;&lt;w:validateAgainstSchema/&gt;&lt;w:saveInvalidXML w:val=&quot;off&quot;/&gt;&lt;w:ignoreMixedContent w:val=&quot;off&quot;/&gt;&lt;w:alwaysShowPlaceholderText w:val=&quot;off&quot;/&gt;&lt;w:compat&gt;&lt;w:breakWrappedTables/&gt;&lt;w:snapToGridInCell/&gt;&lt;w:wrapTextWithPunct/&gt;&lt;w:useAsianBreakRules/&gt;&lt;w:dontGrowAutofit/&gt;&lt;/w:compat&gt;&lt;wsp:rsids&gt;&lt;wsp:rsidRoot wsp:val=&quot;0062375B&quot;/&gt;&lt;wsp:rsid wsp:val=&quot;000010D2&quot;/&gt;&lt;wsp:rsid wsp:val=&quot;00017865&quot;/&gt;&lt;wsp:rsid wsp:val=&quot;0005730E&quot;/&gt;&lt;wsp:rsid wsp:val=&quot;000721FE&quot;/&gt;&lt;wsp:rsid wsp:val=&quot;00085C68&quot;/&gt;&lt;wsp:rsid wsp:val=&quot;000A2EDD&quot;/&gt;&lt;wsp:rsid wsp:val=&quot;000A730B&quot;/&gt;&lt;wsp:rsid wsp:val=&quot;000A75F9&quot;/&gt;&lt;wsp:rsid wsp:val=&quot;000B1F81&quot;/&gt;&lt;wsp:rsid wsp:val=&quot;000D06CE&quot;/&gt;&lt;wsp:rsid wsp:val=&quot;000D453E&quot;/&gt;&lt;wsp:rsid wsp:val=&quot;000F21F3&quot;/&gt;&lt;wsp:rsid wsp:val=&quot;000F6F6B&quot;/&gt;&lt;wsp:rsid wsp:val=&quot;00114BF9&quot;/&gt;&lt;wsp:rsid wsp:val=&quot;00125843&quot;/&gt;&lt;wsp:rsid wsp:val=&quot;00136E6E&quot;/&gt;&lt;wsp:rsid wsp:val=&quot;00154795&quot;/&gt;&lt;wsp:rsid wsp:val=&quot;001655FB&quot;/&gt;&lt;wsp:rsid wsp:val=&quot;00180339&quot;/&gt;&lt;wsp:rsid wsp:val=&quot;00192CE6&quot;/&gt;&lt;wsp:rsid wsp:val=&quot;001B1220&quot;/&gt;&lt;wsp:rsid wsp:val=&quot;001D01A2&quot;/&gt;&lt;wsp:rsid wsp:val=&quot;001D0B61&quot;/&gt;&lt;wsp:rsid wsp:val=&quot;00211493&quot;/&gt;&lt;wsp:rsid wsp:val=&quot;002138A6&quot;/&gt;&lt;wsp:rsid wsp:val=&quot;00253878&quot;/&gt;&lt;wsp:rsid wsp:val=&quot;00280922&quot;/&gt;&lt;wsp:rsid wsp:val=&quot;002A2A95&quot;/&gt;&lt;wsp:rsid wsp:val=&quot;002A3ABB&quot;/&gt;&lt;wsp:rsid wsp:val=&quot;002B0E87&quot;/&gt;&lt;wsp:rsid wsp:val=&quot;002B70A0&quot;/&gt;&lt;wsp:rsid wsp:val=&quot;002C2C38&quot;/&gt;&lt;wsp:rsid wsp:val=&quot;002D001C&quot;/&gt;&lt;wsp:rsid wsp:val=&quot;002D1E15&quot;/&gt;&lt;wsp:rsid wsp:val=&quot;00331CB8&quot;/&gt;&lt;wsp:rsid wsp:val=&quot;0033437C&quot;/&gt;&lt;wsp:rsid wsp:val=&quot;003346F8&quot;/&gt;&lt;wsp:rsid wsp:val=&quot;00347521&quot;/&gt;&lt;wsp:rsid wsp:val=&quot;00351ECC&quot;/&gt;&lt;wsp:rsid wsp:val=&quot;0035628D&quot;/&gt;&lt;wsp:rsid wsp:val=&quot;0036452E&quot;/&gt;&lt;wsp:rsid wsp:val=&quot;00372FAB&quot;/&gt;&lt;wsp:rsid wsp:val=&quot;003D7A8A&quot;/&gt;&lt;wsp:rsid wsp:val=&quot;004112B1&quot;/&gt;&lt;wsp:rsid wsp:val=&quot;00426777&quot;/&gt;&lt;wsp:rsid wsp:val=&quot;00440F76&quot;/&gt;&lt;wsp:rsid wsp:val=&quot;0046692D&quot;/&gt;&lt;wsp:rsid wsp:val=&quot;00472721&quot;/&gt;&lt;wsp:rsid wsp:val=&quot;00484A4D&quot;/&gt;&lt;wsp:rsid wsp:val=&quot;004A47E7&quot;/&gt;&lt;wsp:rsid wsp:val=&quot;004B026B&quot;/&gt;&lt;wsp:rsid wsp:val=&quot;004D0016&quot;/&gt;&lt;wsp:rsid wsp:val=&quot;004E4662&quot;/&gt;&lt;wsp:rsid wsp:val=&quot;004F5EA4&quot;/&gt;&lt;wsp:rsid wsp:val=&quot;004F714E&quot;/&gt;&lt;wsp:rsid wsp:val=&quot;005048BA&quot;/&gt;&lt;wsp:rsid wsp:val=&quot;0051509A&quot;/&gt;&lt;wsp:rsid wsp:val=&quot;00520F5E&quot;/&gt;&lt;wsp:rsid wsp:val=&quot;00522528&quot;/&gt;&lt;wsp:rsid wsp:val=&quot;005305F5&quot;/&gt;&lt;wsp:rsid wsp:val=&quot;00564AC1&quot;/&gt;&lt;wsp:rsid wsp:val=&quot;00565BAA&quot;/&gt;&lt;wsp:rsid wsp:val=&quot;00567C63&quot;/&gt;&lt;wsp:rsid wsp:val=&quot;005742D9&quot;/&gt;&lt;wsp:rsid wsp:val=&quot;00574FD6&quot;/&gt;&lt;wsp:rsid wsp:val=&quot;0057603E&quot;/&gt;&lt;wsp:rsid wsp:val=&quot;00586A51&quot;/&gt;&lt;wsp:rsid wsp:val=&quot;005D0E0E&quot;/&gt;&lt;wsp:rsid wsp:val=&quot;005E090E&quot;/&gt;&lt;wsp:rsid wsp:val=&quot;005E2B10&quot;/&gt;&lt;wsp:rsid wsp:val=&quot;005E6F07&quot;/&gt;&lt;wsp:rsid wsp:val=&quot;0062375B&quot;/&gt;&lt;wsp:rsid wsp:val=&quot;00644245&quot;/&gt;&lt;wsp:rsid wsp:val=&quot;00654A96&quot;/&gt;&lt;wsp:rsid wsp:val=&quot;006567A5&quot;/&gt;&lt;wsp:rsid wsp:val=&quot;006817FC&quot;/&gt;&lt;wsp:rsid wsp:val=&quot;00683214&quot;/&gt;&lt;wsp:rsid wsp:val=&quot;00693894&quot;/&gt;&lt;wsp:rsid wsp:val=&quot;006B70A6&quot;/&gt;&lt;wsp:rsid wsp:val=&quot;006C26C6&quot;/&gt;&lt;wsp:rsid wsp:val=&quot;006D2DF7&quot;/&gt;&lt;wsp:rsid wsp:val=&quot;006D5F47&quot;/&gt;&lt;wsp:rsid wsp:val=&quot;006E5EA3&quot;/&gt;&lt;wsp:rsid wsp:val=&quot;006E61FE&quot;/&gt;&lt;wsp:rsid wsp:val=&quot;006E7FFA&quot;/&gt;&lt;wsp:rsid wsp:val=&quot;006F098E&quot;/&gt;&lt;wsp:rsid wsp:val=&quot;007236FA&quot;/&gt;&lt;wsp:rsid wsp:val=&quot;0072669C&quot;/&gt;&lt;wsp:rsid wsp:val=&quot;00732D44&quot;/&gt;&lt;wsp:rsid wsp:val=&quot;0073628D&quot;/&gt;&lt;wsp:rsid wsp:val=&quot;00771177&quot;/&gt;&lt;wsp:rsid wsp:val=&quot;007717A5&quot;/&gt;&lt;wsp:rsid wsp:val=&quot;00783414&quot;/&gt;&lt;wsp:rsid wsp:val=&quot;007A639C&quot;/&gt;&lt;wsp:rsid wsp:val=&quot;007A6B5A&quot;/&gt;&lt;wsp:rsid wsp:val=&quot;007B227B&quot;/&gt;&lt;wsp:rsid wsp:val=&quot;007B3471&quot;/&gt;&lt;wsp:rsid wsp:val=&quot;007D141C&quot;/&gt;&lt;wsp:rsid wsp:val=&quot;007E6ED1&quot;/&gt;&lt;wsp:rsid wsp:val=&quot;0082114A&quot;/&gt;&lt;wsp:rsid wsp:val=&quot;008470F9&quot;/&gt;&lt;wsp:rsid wsp:val=&quot;00853448&quot;/&gt;&lt;wsp:rsid wsp:val=&quot;00874131&quot;/&gt;&lt;wsp:rsid wsp:val=&quot;00877AD2&quot;/&gt;&lt;wsp:rsid wsp:val=&quot;00884FCC&quot;/&gt;&lt;wsp:rsid wsp:val=&quot;00894429&quot;/&gt;&lt;wsp:rsid wsp:val=&quot;008B797B&quot;/&gt;&lt;wsp:rsid wsp:val=&quot;008D5542&quot;/&gt;&lt;wsp:rsid wsp:val=&quot;008E1AC4&quot;/&gt;&lt;wsp:rsid wsp:val=&quot;008F4E26&quot;/&gt;&lt;wsp:rsid wsp:val=&quot;0090762D&quot;/&gt;&lt;wsp:rsid wsp:val=&quot;009118DE&quot;/&gt;&lt;wsp:rsid wsp:val=&quot;00926D7D&quot;/&gt;&lt;wsp:rsid wsp:val=&quot;009409B4&quot;/&gt;&lt;wsp:rsid wsp:val=&quot;00950E8B&quot;/&gt;&lt;wsp:rsid wsp:val=&quot;009725CB&quot;/&gt;&lt;wsp:rsid wsp:val=&quot;00980C5B&quot;/&gt;&lt;wsp:rsid wsp:val=&quot;009869D3&quot;/&gt;&lt;wsp:rsid wsp:val=&quot;0098749C&quot;/&gt;&lt;wsp:rsid wsp:val=&quot;009A5D50&quot;/&gt;&lt;wsp:rsid wsp:val=&quot;009B5D47&quot;/&gt;&lt;wsp:rsid wsp:val=&quot;009B7329&quot;/&gt;&lt;wsp:rsid wsp:val=&quot;009C1C65&quot;/&gt;&lt;wsp:rsid wsp:val=&quot;009C4AD6&quot;/&gt;&lt;wsp:rsid wsp:val=&quot;009D6265&quot;/&gt;&lt;wsp:rsid wsp:val=&quot;009E1B8A&quot;/&gt;&lt;wsp:rsid wsp:val=&quot;009F2C97&quot;/&gt;&lt;wsp:rsid wsp:val=&quot;009F7666&quot;/&gt;&lt;wsp:rsid wsp:val=&quot;00A2471C&quot;/&gt;&lt;wsp:rsid wsp:val=&quot;00AD78A7&quot;/&gt;&lt;wsp:rsid wsp:val=&quot;00AF0A28&quot;/&gt;&lt;wsp:rsid wsp:val=&quot;00B00E7D&quot;/&gt;&lt;wsp:rsid wsp:val=&quot;00B15AC0&quot;/&gt;&lt;wsp:rsid wsp:val=&quot;00B17D2C&quot;/&gt;&lt;wsp:rsid wsp:val=&quot;00B44BE9&quot;/&gt;&lt;wsp:rsid wsp:val=&quot;00B50B4B&quot;/&gt;&lt;wsp:rsid wsp:val=&quot;00B52FA0&quot;/&gt;&lt;wsp:rsid wsp:val=&quot;00B57E1B&quot;/&gt;&lt;wsp:rsid wsp:val=&quot;00B65D80&quot;/&gt;&lt;wsp:rsid wsp:val=&quot;00B8548F&quot;/&gt;&lt;wsp:rsid wsp:val=&quot;00B8746A&quot;/&gt;&lt;wsp:rsid wsp:val=&quot;00BB265F&quot;/&gt;&lt;wsp:rsid wsp:val=&quot;00BD0B37&quot;/&gt;&lt;wsp:rsid wsp:val=&quot;00BD2BF9&quot;/&gt;&lt;wsp:rsid wsp:val=&quot;00BD6DF1&quot;/&gt;&lt;wsp:rsid wsp:val=&quot;00BE68D8&quot;/&gt;&lt;wsp:rsid wsp:val=&quot;00BF7905&quot;/&gt;&lt;wsp:rsid wsp:val=&quot;00C03F01&quot;/&gt;&lt;wsp:rsid wsp:val=&quot;00C12AEB&quot;/&gt;&lt;wsp:rsid wsp:val=&quot;00C576C4&quot;/&gt;&lt;wsp:rsid wsp:val=&quot;00C61623&quot;/&gt;&lt;wsp:rsid wsp:val=&quot;00C635A9&quot;/&gt;&lt;wsp:rsid wsp:val=&quot;00C7440B&quot;/&gt;&lt;wsp:rsid wsp:val=&quot;00CA187A&quot;/&gt;&lt;wsp:rsid wsp:val=&quot;00CA1F15&quot;/&gt;&lt;wsp:rsid wsp:val=&quot;00CA482A&quot;/&gt;&lt;wsp:rsid wsp:val=&quot;00CA4A1B&quot;/&gt;&lt;wsp:rsid wsp:val=&quot;00CB0C4A&quot;/&gt;&lt;wsp:rsid wsp:val=&quot;00CD2367&quot;/&gt;&lt;wsp:rsid wsp:val=&quot;00CD5DBB&quot;/&gt;&lt;wsp:rsid wsp:val=&quot;00CF3108&quot;/&gt;&lt;wsp:rsid wsp:val=&quot;00CF5C32&quot;/&gt;&lt;wsp:rsid wsp:val=&quot;00CF6BB3&quot;/&gt;&lt;wsp:rsid wsp:val=&quot;00D05F2C&quot;/&gt;&lt;wsp:rsid wsp:val=&quot;00D23F97&quot;/&gt;&lt;wsp:rsid wsp:val=&quot;00D71CC2&quot;/&gt;&lt;wsp:rsid wsp:val=&quot;00D8621E&quot;/&gt;&lt;wsp:rsid wsp:val=&quot;00D958B5&quot;/&gt;&lt;wsp:rsid wsp:val=&quot;00D97A5A&quot;/&gt;&lt;wsp:rsid wsp:val=&quot;00DB7080&quot;/&gt;&lt;wsp:rsid wsp:val=&quot;00DD4852&quot;/&gt;&lt;wsp:rsid wsp:val=&quot;00E01ADF&quot;/&gt;&lt;wsp:rsid wsp:val=&quot;00E3411A&quot;/&gt;&lt;wsp:rsid wsp:val=&quot;00E5664B&quot;/&gt;&lt;wsp:rsid wsp:val=&quot;00E63105&quot;/&gt;&lt;wsp:rsid wsp:val=&quot;00E74BCA&quot;/&gt;&lt;wsp:rsid wsp:val=&quot;00E861C4&quot;/&gt;&lt;wsp:rsid wsp:val=&quot;00EB1A26&quot;/&gt;&lt;wsp:rsid wsp:val=&quot;00EB4248&quot;/&gt;&lt;wsp:rsid wsp:val=&quot;00EB5B5C&quot;/&gt;&lt;wsp:rsid wsp:val=&quot;00EC1CF4&quot;/&gt;&lt;wsp:rsid wsp:val=&quot;00ED6E1A&quot;/&gt;&lt;wsp:rsid wsp:val=&quot;00F1375E&quot;/&gt;&lt;wsp:rsid wsp:val=&quot;00F53FFD&quot;/&gt;&lt;wsp:rsid wsp:val=&quot;00F55AAF&quot;/&gt;&lt;wsp:rsid wsp:val=&quot;00F5687A&quot;/&gt;&lt;wsp:rsid wsp:val=&quot;00F7347C&quot;/&gt;&lt;wsp:rsid wsp:val=&quot;00F763E5&quot;/&gt;&lt;wsp:rsid wsp:val=&quot;00F779F3&quot;/&gt;&lt;wsp:rsid wsp:val=&quot;00F82AB8&quot;/&gt;&lt;wsp:rsid wsp:val=&quot;00F83685&quot;/&gt;&lt;wsp:rsid wsp:val=&quot;00F837FD&quot;/&gt;&lt;wsp:rsid wsp:val=&quot;00F926CF&quot;/&gt;&lt;wsp:rsid wsp:val=&quot;00F94DDD&quot;/&gt;&lt;wsp:rsid wsp:val=&quot;00FA5FE3&quot;/&gt;&lt;wsp:rsid wsp:val=&quot;00FB212A&quot;/&gt;&lt;wsp:rsid wsp:val=&quot;00FC1D6F&quot;/&gt;&lt;wsp:rsid wsp:val=&quot;00FE1D4C&quot;/&gt;&lt;/wsp:rsids&gt;&lt;/w:docPr&gt;&lt;w:body&gt;&lt;wx:sect&gt;&lt;w:p wsp:rsidR=&quot;00000000&quot; wsp:rsidRDefault=&quot;009409B4&quot; wsp:rsidP=&quot;009409B4&quot;&gt;&lt;m:oMathPara&gt;&lt;m:oMath&gt;&lt;m:acc&gt;&lt;m:accPr&gt;&lt;m:ctrlPr&gt;&lt;w:rPr&gt;&lt;w:rFonts w:ascii=&quot;Cambria Math&quot; w:h-ansi=&quot;Cambria Math&quot; w:cs=&quot;Calibri&quot;/&gt;&lt;wx:font wx:val=&quot;Cambria Math&quot;/&gt;&lt;w:i/&gt;&lt;w:i-cs/&gt;&lt;w:color w:val=&quot;000000&quot;/&gt;&lt;w:sz w:val=&quot;18&quot;/&gt;&lt;w:sz-cs w:val=&quot;18&quot;/&gt;&lt;/w:rPr&gt;&lt;/m:ctrlPr&gt;&lt;/m:accPr&gt;&lt;m:e&gt;&lt;m:r&gt;&lt;w:rPr&gt;&lt;w:rFonts w:ascii=&quot;Cambria Math&quot; w:h-ansi=&quot;Cambria Math&quot; w:cs=&quot;Calibri&quot;/&gt;&lt;wx:font wx:val=&quot;Cambria Math&quot;/&gt;&lt;w:i/&gt;&lt;w:i-cs/&gt;&lt;w:color w:val=&quot;000000&quot;/&gt;&lt;w:sz w:val=&quot;18&quot;/&gt;&lt;w:sz-cs w:val=&quot;18&quot;/&gt;&lt;/w:rPr&gt;&lt;m:t&gt;y&lt;/m:t&gt;&lt;/m:r&gt;&lt;/m:e&gt;&lt;/m:acc&gt;&lt;/m:oMath&gt;&lt;/m:oMathPara&gt;&lt;/w:p&gt;&lt;w:sectPr wsp:rsidR=&quot;00000000&quot;&gt;&lt;w:pgSz w:w=&quot;12240&quot; w:h=&quot;15840&quot;/&gt;&lt;w:pgMar w:top=&quot;1417&quot; w:right=&quot;1701&quot; w:bottom=&quot;1417&quot; w:left=&quot;1701&quot; w:header=&quot;720&quot; w:footer=&quot;720&quot; w:gutter=&quot;0&quot;/&gt;&lt;w:cols w:space=&quot;720&quot;/&gt;&lt;/w:sectPr&gt;&lt;/wx:sect&gt;&lt;/w:body&gt;&lt;/w:wordDocument&gt;">
+                <v:shape id="_x0000_i1026" type="#_x0000_t75" style="width:5.4pt;height:10.8pt" equationxml="&lt;?xml version=&quot;1.0&quot; encoding=&quot;UTF-8&quot; standalone=&quot;yes&quot;?&gt;&#10;&lt;?mso-application progid=&quot;Word.Document&quot;?&gt;&#10;&lt;w:wordDocument xmlns:aml=&quot;http://schemas.microsoft.com/aml/2001/core&quot; xmlns:wpc=&quot;http://schemas.microsoft.com/office/word/2010/wordprocessingCanvas&quot; xmlns:cx=&quot;http://schemas.microsoft.com/office/drawing/2014/chartex&quot; xmlns:cx1=&quot;http://schemas.microsoft.com/office/drawing/2015/9/8/chartex&quot; xmlns:cx2=&quot;http://schemas.microsoft.com/office/drawing/2015/10/21/chartex&quot; xmlns:cx3=&quot;http://schemas.microsoft.com/office/drawing/2016/5/9/chartex&quot; xmlns:cx4=&quot;http://schemas.microsoft.com/office/drawing/2016/5/10/chartex&quot; xmlns:cx5=&quot;http://schemas.microsoft.com/office/drawing/2016/5/11/chartex&quot; xmlns:cx6=&quot;http://schemas.microsoft.com/office/drawing/2016/5/12/chartex&quot; xmlns:cx7=&quot;http://schemas.microsoft.com/office/drawing/2016/5/13/chartex&quot; xmlns:cx8=&quot;http://schemas.microsoft.com/office/drawing/2016/5/14/chartex&quot; xmlns:dt=&quot;uuid:C2F41010-65B3-11d1-A29F-00AA00C14882&quot; xmlns:mc=&quot;http://schemas.openxmlformats.org/markup-compatibility/2006&quot; xmlns:aink=&quot;http://schemas.microsoft.com/office/drawing/2016/ink&quot; xmlns:am3d=&quot;http://schemas.microsoft.com/office/drawing/2017/model3d&quot; xmlns:o=&quot;urn:schemas-microsoft-com:office:office&quot; xmlns:m=&quot;http://schemas.openxmlformats.org/officeDocument/2006/math&quot; xmlns:v=&quot;urn:schemas-microsoft-com:vml&quot; xmlns:w10=&quot;urn:schemas-microsoft-com:office:word&quot; xmlns:w=&quot;http://schemas.microsoft.com/office/word/2003/wordml&quot; xmlns:w16sdtdh=&quot;http://schemas.microsoft.com/office/word/2020/wordml/sdtdatahash&quot; xmlns:wx=&quot;http://schemas.microsoft.com/office/word/2003/auxHint&quot; xmlns:wne=&quot;http://schemas.microsoft.com/office/word/2006/wordml&quot; xmlns:wsp=&quot;http://schemas.microsoft.com/office/word/2003/wordml/sp2&quot; xmlns:sl=&quot;http://schemas.microsoft.com/schemaLibrary/2003/core&quot; w:macrosPresent=&quot;no&quot; w:embeddedObjPresent=&quot;no&quot; w:ocxPresent=&quot;no&quot; xml:space=&quot;preserve&quot;&gt;&lt;w:ignoreSubtree w:val=&quot;http://schemas.microsoft.com/office/word/2003/wordml/sp2&quot;/&gt;&lt;o:DocumentProperties&gt;&lt;o:Version&gt;16&lt;/o:Version&gt;&lt;/o:DocumentProperties&gt;&lt;w:docPr&gt;&lt;w:view w:val=&quot;print&quot;/&gt;&lt;w:zoom w:percent=&quot;100&quot;/&gt;&lt;w:doNotEmbedSystemFonts/&gt;&lt;w:activeWritingStyle w:lang=&quot;PT-BR&quot; w:vendorID=&quot;64&quot; w:dllVersion=&quot;131078&quot; w:nlCheck=&quot;on&quot; w:optionSet=&quot;0&quot;/&gt;&lt;w:activeWritingStyle w:lang=&quot;PT-BR&quot; w:vendorID=&quot;64&quot; w:dllVersion=&quot;0&quot; w:nlCheck=&quot;on&quot; w:optionSet=&quot;0&quot;/&gt;&lt;w:stylePaneFormatFilter w:val=&quot;3F01&quot;/&gt;&lt;w:defaultTabStop w:val=&quot;708&quot;/&gt;&lt;w:hyphenationZone w:val=&quot;425&quot;/&gt;&lt;w:drawingGridHorizontalSpacing w:val=&quot;120&quot;/&gt;&lt;w:displayHorizontalDrawingGridEvery w:val=&quot;2&quot;/&gt;&lt;w:displayVerticalDrawingGridEvery w:val=&quot;2&quot;/&gt;&lt;w:punctuationKerning/&gt;&lt;w:characterSpacingControl w:val=&quot;DontCompress&quot;/&gt;&lt;w:optimizeForBrowser/&gt;&lt;w:targetScreenSz w:val=&quot;800x600&quot;/&gt;&lt;w:savePreviewPicture/&gt;&lt;w:validateAgainstSchema/&gt;&lt;w:saveInvalidXML w:val=&quot;off&quot;/&gt;&lt;w:ignoreMixedContent w:val=&quot;off&quot;/&gt;&lt;w:alwaysShowPlaceholderText w:val=&quot;off&quot;/&gt;&lt;w:compat&gt;&lt;w:breakWrappedTables/&gt;&lt;w:snapToGridInCell/&gt;&lt;w:wrapTextWithPunct/&gt;&lt;w:useAsianBreakRules/&gt;&lt;w:dontGrowAutofit/&gt;&lt;/w:compat&gt;&lt;wsp:rsids&gt;&lt;wsp:rsidRoot wsp:val=&quot;0062375B&quot;/&gt;&lt;wsp:rsid wsp:val=&quot;000010D2&quot;/&gt;&lt;wsp:rsid wsp:val=&quot;00017865&quot;/&gt;&lt;wsp:rsid wsp:val=&quot;0005730E&quot;/&gt;&lt;wsp:rsid wsp:val=&quot;000721FE&quot;/&gt;&lt;wsp:rsid wsp:val=&quot;00085C68&quot;/&gt;&lt;wsp:rsid wsp:val=&quot;000A2EDD&quot;/&gt;&lt;wsp:rsid wsp:val=&quot;000A730B&quot;/&gt;&lt;wsp:rsid wsp:val=&quot;000A75F9&quot;/&gt;&lt;wsp:rsid wsp:val=&quot;000B1F81&quot;/&gt;&lt;wsp:rsid wsp:val=&quot;000D06CE&quot;/&gt;&lt;wsp:rsid wsp:val=&quot;000D453E&quot;/&gt;&lt;wsp:rsid wsp:val=&quot;000F21F3&quot;/&gt;&lt;wsp:rsid wsp:val=&quot;000F6F6B&quot;/&gt;&lt;wsp:rsid wsp:val=&quot;00114BF9&quot;/&gt;&lt;wsp:rsid wsp:val=&quot;00125843&quot;/&gt;&lt;wsp:rsid wsp:val=&quot;00136E6E&quot;/&gt;&lt;wsp:rsid wsp:val=&quot;00154795&quot;/&gt;&lt;wsp:rsid wsp:val=&quot;001655FB&quot;/&gt;&lt;wsp:rsid wsp:val=&quot;00180339&quot;/&gt;&lt;wsp:rsid wsp:val=&quot;00192CE6&quot;/&gt;&lt;wsp:rsid wsp:val=&quot;001B1220&quot;/&gt;&lt;wsp:rsid wsp:val=&quot;001D01A2&quot;/&gt;&lt;wsp:rsid wsp:val=&quot;001D0B61&quot;/&gt;&lt;wsp:rsid wsp:val=&quot;00211493&quot;/&gt;&lt;wsp:rsid wsp:val=&quot;002138A6&quot;/&gt;&lt;wsp:rsid wsp:val=&quot;00253878&quot;/&gt;&lt;wsp:rsid wsp:val=&quot;00280922&quot;/&gt;&lt;wsp:rsid wsp:val=&quot;002A2A95&quot;/&gt;&lt;wsp:rsid wsp:val=&quot;002A3ABB&quot;/&gt;&lt;wsp:rsid wsp:val=&quot;002B0E87&quot;/&gt;&lt;wsp:rsid wsp:val=&quot;002B70A0&quot;/&gt;&lt;wsp:rsid wsp:val=&quot;002C2C38&quot;/&gt;&lt;wsp:rsid wsp:val=&quot;002D001C&quot;/&gt;&lt;wsp:rsid wsp:val=&quot;002D1E15&quot;/&gt;&lt;wsp:rsid wsp:val=&quot;00331CB8&quot;/&gt;&lt;wsp:rsid wsp:val=&quot;0033437C&quot;/&gt;&lt;wsp:rsid wsp:val=&quot;003346F8&quot;/&gt;&lt;wsp:rsid wsp:val=&quot;00347521&quot;/&gt;&lt;wsp:rsid wsp:val=&quot;00351ECC&quot;/&gt;&lt;wsp:rsid wsp:val=&quot;0035628D&quot;/&gt;&lt;wsp:rsid wsp:val=&quot;0036452E&quot;/&gt;&lt;wsp:rsid wsp:val=&quot;00372FAB&quot;/&gt;&lt;wsp:rsid wsp:val=&quot;003D7A8A&quot;/&gt;&lt;wsp:rsid wsp:val=&quot;004112B1&quot;/&gt;&lt;wsp:rsid wsp:val=&quot;00426777&quot;/&gt;&lt;wsp:rsid wsp:val=&quot;00440F76&quot;/&gt;&lt;wsp:rsid wsp:val=&quot;0046692D&quot;/&gt;&lt;wsp:rsid wsp:val=&quot;00472721&quot;/&gt;&lt;wsp:rsid wsp:val=&quot;00484A4D&quot;/&gt;&lt;wsp:rsid wsp:val=&quot;004A47E7&quot;/&gt;&lt;wsp:rsid wsp:val=&quot;004B026B&quot;/&gt;&lt;wsp:rsid wsp:val=&quot;004D0016&quot;/&gt;&lt;wsp:rsid wsp:val=&quot;004E4662&quot;/&gt;&lt;wsp:rsid wsp:val=&quot;004F5EA4&quot;/&gt;&lt;wsp:rsid wsp:val=&quot;004F714E&quot;/&gt;&lt;wsp:rsid wsp:val=&quot;005048BA&quot;/&gt;&lt;wsp:rsid wsp:val=&quot;0051509A&quot;/&gt;&lt;wsp:rsid wsp:val=&quot;00520F5E&quot;/&gt;&lt;wsp:rsid wsp:val=&quot;00522528&quot;/&gt;&lt;wsp:rsid wsp:val=&quot;005305F5&quot;/&gt;&lt;wsp:rsid wsp:val=&quot;00564AC1&quot;/&gt;&lt;wsp:rsid wsp:val=&quot;00565BAA&quot;/&gt;&lt;wsp:rsid wsp:val=&quot;00567C63&quot;/&gt;&lt;wsp:rsid wsp:val=&quot;005742D9&quot;/&gt;&lt;wsp:rsid wsp:val=&quot;00574FD6&quot;/&gt;&lt;wsp:rsid wsp:val=&quot;0057603E&quot;/&gt;&lt;wsp:rsid wsp:val=&quot;00586A51&quot;/&gt;&lt;wsp:rsid wsp:val=&quot;005D0E0E&quot;/&gt;&lt;wsp:rsid wsp:val=&quot;005E090E&quot;/&gt;&lt;wsp:rsid wsp:val=&quot;005E2B10&quot;/&gt;&lt;wsp:rsid wsp:val=&quot;005E6F07&quot;/&gt;&lt;wsp:rsid wsp:val=&quot;0062375B&quot;/&gt;&lt;wsp:rsid wsp:val=&quot;00644245&quot;/&gt;&lt;wsp:rsid wsp:val=&quot;00654A96&quot;/&gt;&lt;wsp:rsid wsp:val=&quot;006567A5&quot;/&gt;&lt;wsp:rsid wsp:val=&quot;006817FC&quot;/&gt;&lt;wsp:rsid wsp:val=&quot;00683214&quot;/&gt;&lt;wsp:rsid wsp:val=&quot;00693894&quot;/&gt;&lt;wsp:rsid wsp:val=&quot;006B70A6&quot;/&gt;&lt;wsp:rsid wsp:val=&quot;006C26C6&quot;/&gt;&lt;wsp:rsid wsp:val=&quot;006D2DF7&quot;/&gt;&lt;wsp:rsid wsp:val=&quot;006D5F47&quot;/&gt;&lt;wsp:rsid wsp:val=&quot;006E5EA3&quot;/&gt;&lt;wsp:rsid wsp:val=&quot;006E61FE&quot;/&gt;&lt;wsp:rsid wsp:val=&quot;006E7FFA&quot;/&gt;&lt;wsp:rsid wsp:val=&quot;006F098E&quot;/&gt;&lt;wsp:rsid wsp:val=&quot;007236FA&quot;/&gt;&lt;wsp:rsid wsp:val=&quot;0072669C&quot;/&gt;&lt;wsp:rsid wsp:val=&quot;00732D44&quot;/&gt;&lt;wsp:rsid wsp:val=&quot;0073628D&quot;/&gt;&lt;wsp:rsid wsp:val=&quot;00771177&quot;/&gt;&lt;wsp:rsid wsp:val=&quot;007717A5&quot;/&gt;&lt;wsp:rsid wsp:val=&quot;00783414&quot;/&gt;&lt;wsp:rsid wsp:val=&quot;007A639C&quot;/&gt;&lt;wsp:rsid wsp:val=&quot;007A6B5A&quot;/&gt;&lt;wsp:rsid wsp:val=&quot;007B227B&quot;/&gt;&lt;wsp:rsid wsp:val=&quot;007B3471&quot;/&gt;&lt;wsp:rsid wsp:val=&quot;007D141C&quot;/&gt;&lt;wsp:rsid wsp:val=&quot;007E6ED1&quot;/&gt;&lt;wsp:rsid wsp:val=&quot;0082114A&quot;/&gt;&lt;wsp:rsid wsp:val=&quot;008470F9&quot;/&gt;&lt;wsp:rsid wsp:val=&quot;00853448&quot;/&gt;&lt;wsp:rsid wsp:val=&quot;00874131&quot;/&gt;&lt;wsp:rsid wsp:val=&quot;00877AD2&quot;/&gt;&lt;wsp:rsid wsp:val=&quot;00884FCC&quot;/&gt;&lt;wsp:rsid wsp:val=&quot;00894429&quot;/&gt;&lt;wsp:rsid wsp:val=&quot;008B797B&quot;/&gt;&lt;wsp:rsid wsp:val=&quot;008D5542&quot;/&gt;&lt;wsp:rsid wsp:val=&quot;008E1AC4&quot;/&gt;&lt;wsp:rsid wsp:val=&quot;008F4E26&quot;/&gt;&lt;wsp:rsid wsp:val=&quot;0090762D&quot;/&gt;&lt;wsp:rsid wsp:val=&quot;009118DE&quot;/&gt;&lt;wsp:rsid wsp:val=&quot;00926D7D&quot;/&gt;&lt;wsp:rsid wsp:val=&quot;009409B4&quot;/&gt;&lt;wsp:rsid wsp:val=&quot;00950E8B&quot;/&gt;&lt;wsp:rsid wsp:val=&quot;009725CB&quot;/&gt;&lt;wsp:rsid wsp:val=&quot;00980C5B&quot;/&gt;&lt;wsp:rsid wsp:val=&quot;009869D3&quot;/&gt;&lt;wsp:rsid wsp:val=&quot;0098749C&quot;/&gt;&lt;wsp:rsid wsp:val=&quot;009A5D50&quot;/&gt;&lt;wsp:rsid wsp:val=&quot;009B5D47&quot;/&gt;&lt;wsp:rsid wsp:val=&quot;009B7329&quot;/&gt;&lt;wsp:rsid wsp:val=&quot;009C1C65&quot;/&gt;&lt;wsp:rsid wsp:val=&quot;009C4AD6&quot;/&gt;&lt;wsp:rsid wsp:val=&quot;009D6265&quot;/&gt;&lt;wsp:rsid wsp:val=&quot;009E1B8A&quot;/&gt;&lt;wsp:rsid wsp:val=&quot;009F2C97&quot;/&gt;&lt;wsp:rsid wsp:val=&quot;009F7666&quot;/&gt;&lt;wsp:rsid wsp:val=&quot;00A2471C&quot;/&gt;&lt;wsp:rsid wsp:val=&quot;00AD78A7&quot;/&gt;&lt;wsp:rsid wsp:val=&quot;00AF0A28&quot;/&gt;&lt;wsp:rsid wsp:val=&quot;00B00E7D&quot;/&gt;&lt;wsp:rsid wsp:val=&quot;00B15AC0&quot;/&gt;&lt;wsp:rsid wsp:val=&quot;00B17D2C&quot;/&gt;&lt;wsp:rsid wsp:val=&quot;00B44BE9&quot;/&gt;&lt;wsp:rsid wsp:val=&quot;00B50B4B&quot;/&gt;&lt;wsp:rsid wsp:val=&quot;00B52FA0&quot;/&gt;&lt;wsp:rsid wsp:val=&quot;00B57E1B&quot;/&gt;&lt;wsp:rsid wsp:val=&quot;00B65D80&quot;/&gt;&lt;wsp:rsid wsp:val=&quot;00B8548F&quot;/&gt;&lt;wsp:rsid wsp:val=&quot;00B8746A&quot;/&gt;&lt;wsp:rsid wsp:val=&quot;00BB265F&quot;/&gt;&lt;wsp:rsid wsp:val=&quot;00BD0B37&quot;/&gt;&lt;wsp:rsid wsp:val=&quot;00BD2BF9&quot;/&gt;&lt;wsp:rsid wsp:val=&quot;00BD6DF1&quot;/&gt;&lt;wsp:rsid wsp:val=&quot;00BE68D8&quot;/&gt;&lt;wsp:rsid wsp:val=&quot;00BF7905&quot;/&gt;&lt;wsp:rsid wsp:val=&quot;00C03F01&quot;/&gt;&lt;wsp:rsid wsp:val=&quot;00C12AEB&quot;/&gt;&lt;wsp:rsid wsp:val=&quot;00C576C4&quot;/&gt;&lt;wsp:rsid wsp:val=&quot;00C61623&quot;/&gt;&lt;wsp:rsid wsp:val=&quot;00C635A9&quot;/&gt;&lt;wsp:rsid wsp:val=&quot;00C7440B&quot;/&gt;&lt;wsp:rsid wsp:val=&quot;00CA187A&quot;/&gt;&lt;wsp:rsid wsp:val=&quot;00CA1F15&quot;/&gt;&lt;wsp:rsid wsp:val=&quot;00CA482A&quot;/&gt;&lt;wsp:rsid wsp:val=&quot;00CA4A1B&quot;/&gt;&lt;wsp:rsid wsp:val=&quot;00CB0C4A&quot;/&gt;&lt;wsp:rsid wsp:val=&quot;00CD2367&quot;/&gt;&lt;wsp:rsid wsp:val=&quot;00CD5DBB&quot;/&gt;&lt;wsp:rsid wsp:val=&quot;00CF3108&quot;/&gt;&lt;wsp:rsid wsp:val=&quot;00CF5C32&quot;/&gt;&lt;wsp:rsid wsp:val=&quot;00CF6BB3&quot;/&gt;&lt;wsp:rsid wsp:val=&quot;00D05F2C&quot;/&gt;&lt;wsp:rsid wsp:val=&quot;00D23F97&quot;/&gt;&lt;wsp:rsid wsp:val=&quot;00D71CC2&quot;/&gt;&lt;wsp:rsid wsp:val=&quot;00D8621E&quot;/&gt;&lt;wsp:rsid wsp:val=&quot;00D958B5&quot;/&gt;&lt;wsp:rsid wsp:val=&quot;00D97A5A&quot;/&gt;&lt;wsp:rsid wsp:val=&quot;00DB7080&quot;/&gt;&lt;wsp:rsid wsp:val=&quot;00DD4852&quot;/&gt;&lt;wsp:rsid wsp:val=&quot;00E01ADF&quot;/&gt;&lt;wsp:rsid wsp:val=&quot;00E3411A&quot;/&gt;&lt;wsp:rsid wsp:val=&quot;00E5664B&quot;/&gt;&lt;wsp:rsid wsp:val=&quot;00E63105&quot;/&gt;&lt;wsp:rsid wsp:val=&quot;00E74BCA&quot;/&gt;&lt;wsp:rsid wsp:val=&quot;00E861C4&quot;/&gt;&lt;wsp:rsid wsp:val=&quot;00EB1A26&quot;/&gt;&lt;wsp:rsid wsp:val=&quot;00EB4248&quot;/&gt;&lt;wsp:rsid wsp:val=&quot;00EB5B5C&quot;/&gt;&lt;wsp:rsid wsp:val=&quot;00EC1CF4&quot;/&gt;&lt;wsp:rsid wsp:val=&quot;00ED6E1A&quot;/&gt;&lt;wsp:rsid wsp:val=&quot;00F1375E&quot;/&gt;&lt;wsp:rsid wsp:val=&quot;00F53FFD&quot;/&gt;&lt;wsp:rsid wsp:val=&quot;00F55AAF&quot;/&gt;&lt;wsp:rsid wsp:val=&quot;00F5687A&quot;/&gt;&lt;wsp:rsid wsp:val=&quot;00F7347C&quot;/&gt;&lt;wsp:rsid wsp:val=&quot;00F763E5&quot;/&gt;&lt;wsp:rsid wsp:val=&quot;00F779F3&quot;/&gt;&lt;wsp:rsid wsp:val=&quot;00F82AB8&quot;/&gt;&lt;wsp:rsid wsp:val=&quot;00F83685&quot;/&gt;&lt;wsp:rsid wsp:val=&quot;00F837FD&quot;/&gt;&lt;wsp:rsid wsp:val=&quot;00F926CF&quot;/&gt;&lt;wsp:rsid wsp:val=&quot;00F94DDD&quot;/&gt;&lt;wsp:rsid wsp:val=&quot;00FA5FE3&quot;/&gt;&lt;wsp:rsid wsp:val=&quot;00FB212A&quot;/&gt;&lt;wsp:rsid wsp:val=&quot;00FC1D6F&quot;/&gt;&lt;wsp:rsid wsp:val=&quot;00FE1D4C&quot;/&gt;&lt;/wsp:rsids&gt;&lt;/w:docPr&gt;&lt;w:body&gt;&lt;wx:sect&gt;&lt;w:p wsp:rsidR=&quot;00000000&quot; wsp:rsidRDefault=&quot;009409B4&quot; wsp:rsidP=&quot;009409B4&quot;&gt;&lt;m:oMathPara&gt;&lt;m:oMath&gt;&lt;m:acc&gt;&lt;m:accPr&gt;&lt;m:ctrlPr&gt;&lt;w:rPr&gt;&lt;w:rFonts w:ascii=&quot;Cambria Math&quot; w:h-ansi=&quot;Cambria Math&quot; w:cs=&quot;Calibri&quot;/&gt;&lt;wx:font wx:val=&quot;Cambria Math&quot;/&gt;&lt;w:i/&gt;&lt;w:i-cs/&gt;&lt;w:color w:val=&quot;000000&quot;/&gt;&lt;w:sz w:val=&quot;18&quot;/&gt;&lt;w:sz-cs w:val=&quot;18&quot;/&gt;&lt;/w:rPr&gt;&lt;/m:ctrlPr&gt;&lt;/m:accPr&gt;&lt;m:e&gt;&lt;m:r&gt;&lt;w:rPr&gt;&lt;w:rFonts w:ascii=&quot;Cambria Math&quot; w:h-ansi=&quot;Cambria Math&quot; w:cs=&quot;Calibri&quot;/&gt;&lt;wx:font wx:val=&quot;Cambria Math&quot;/&gt;&lt;w:i/&gt;&lt;w:i-cs/&gt;&lt;w:color w:val=&quot;000000&quot;/&gt;&lt;w:sz w:val=&quot;18&quot;/&gt;&lt;w:sz-cs w:val=&quot;18&quot;/&gt;&lt;/w:rPr&gt;&lt;m:t&gt;y&lt;/m:t&gt;&lt;/m:r&gt;&lt;/m:e&gt;&lt;/m:acc&gt;&lt;/m:oMath&gt;&lt;/m:oMathPara&gt;&lt;/w:p&gt;&lt;w:sectPr wsp:rsidR=&quot;00000000&quot;&gt;&lt;w:pgSz w:w=&quot;12240&quot; w:h=&quot;15840&quot;/&gt;&lt;w:pgMar w:top=&quot;1417&quot; w:right=&quot;1701&quot; w:bottom=&quot;1417&quot; w:left=&quot;1701&quot; w:header=&quot;720&quot; w:footer=&quot;720&quot; w:gutter=&quot;0&quot;/&gt;&lt;w:cols w:space=&quot;720&quot;/&gt;&lt;/w:sectPr&gt;&lt;/wx:sect&gt;&lt;/w:body&gt;&lt;/w:wordDocument&gt;">
                   <v:imagedata r:id="rId8" o:title="" chromakey="white"/>
                 </v:shape>
               </w:pict>
@@ -1641,14 +1761,43 @@
                 <w:szCs w:val="18"/>
               </w:rPr>
             </w:pPr>
-            <w:r>
-              <w:rPr>
-                <w:rFonts w:ascii="Calibri" w:hAnsi="Calibri" w:cs="Calibri"/>
-                <w:color w:val="000000"/>
-                <w:sz w:val="18"/>
-                <w:szCs w:val="18"/>
-              </w:rPr>
-              <w:t>(     )</w:t>
+            <w:proofErr w:type="gramStart"/>
+            <w:r>
+              <w:rPr>
+                <w:rFonts w:ascii="Calibri" w:hAnsi="Calibri" w:cs="Calibri"/>
+                <w:color w:val="000000"/>
+                <w:sz w:val="18"/>
+                <w:szCs w:val="18"/>
+              </w:rPr>
+              <w:t xml:space="preserve">(  </w:t>
+            </w:r>
+            <w:proofErr w:type="gramEnd"/>
+            <w:r>
+              <w:rPr>
+                <w:rFonts w:ascii="Calibri" w:hAnsi="Calibri" w:cs="Calibri"/>
+                <w:color w:val="000000"/>
+                <w:sz w:val="18"/>
+                <w:szCs w:val="18"/>
+              </w:rPr>
+              <w:t xml:space="preserve"> </w:t>
+            </w:r>
+            <w:r>
+              <w:rPr>
+                <w:rFonts w:ascii="Calibri" w:hAnsi="Calibri" w:cs="Calibri"/>
+                <w:color w:val="000000"/>
+                <w:sz w:val="18"/>
+                <w:szCs w:val="18"/>
+              </w:rPr>
+              <w:t>j</w:t>
+            </w:r>
+            <w:r>
+              <w:rPr>
+                <w:rFonts w:ascii="Calibri" w:hAnsi="Calibri" w:cs="Calibri"/>
+                <w:color w:val="000000"/>
+                <w:sz w:val="18"/>
+                <w:szCs w:val="18"/>
+              </w:rPr>
+              <w:t xml:space="preserve">  )</w:t>
             </w:r>
           </w:p>
         </w:tc>
@@ -1843,14 +1992,34 @@
                 <w:szCs w:val="18"/>
               </w:rPr>
             </w:pPr>
-            <w:r>
-              <w:rPr>
-                <w:rFonts w:ascii="Calibri" w:hAnsi="Calibri" w:cs="Calibri"/>
-                <w:color w:val="000000"/>
-                <w:sz w:val="18"/>
-                <w:szCs w:val="18"/>
-              </w:rPr>
-              <w:t>(     )</w:t>
+            <w:proofErr w:type="gramStart"/>
+            <w:r>
+              <w:rPr>
+                <w:rFonts w:ascii="Calibri" w:hAnsi="Calibri" w:cs="Calibri"/>
+                <w:color w:val="000000"/>
+                <w:sz w:val="18"/>
+                <w:szCs w:val="18"/>
+              </w:rPr>
+              <w:t xml:space="preserve">( </w:t>
+            </w:r>
+            <w:r>
+              <w:rPr>
+                <w:rFonts w:ascii="Calibri" w:hAnsi="Calibri" w:cs="Calibri"/>
+                <w:color w:val="000000"/>
+                <w:sz w:val="18"/>
+                <w:szCs w:val="18"/>
+              </w:rPr>
+              <w:t>i</w:t>
+            </w:r>
+            <w:proofErr w:type="gramEnd"/>
+            <w:r>
+              <w:rPr>
+                <w:rFonts w:ascii="Calibri" w:hAnsi="Calibri" w:cs="Calibri"/>
+                <w:color w:val="000000"/>
+                <w:sz w:val="18"/>
+                <w:szCs w:val="18"/>
+              </w:rPr>
+              <w:t xml:space="preserve">   )</w:t>
             </w:r>
           </w:p>
         </w:tc>
@@ -2063,14 +2232,34 @@
                 <w:szCs w:val="18"/>
               </w:rPr>
             </w:pPr>
-            <w:r>
-              <w:rPr>
-                <w:rFonts w:ascii="Calibri" w:hAnsi="Calibri" w:cs="Calibri"/>
-                <w:color w:val="000000"/>
-                <w:sz w:val="18"/>
-                <w:szCs w:val="18"/>
-              </w:rPr>
-              <w:t>(     )</w:t>
+            <w:proofErr w:type="gramStart"/>
+            <w:r>
+              <w:rPr>
+                <w:rFonts w:ascii="Calibri" w:hAnsi="Calibri" w:cs="Calibri"/>
+                <w:color w:val="000000"/>
+                <w:sz w:val="18"/>
+                <w:szCs w:val="18"/>
+              </w:rPr>
+              <w:t xml:space="preserve">( </w:t>
+            </w:r>
+            <w:r>
+              <w:rPr>
+                <w:rFonts w:ascii="Calibri" w:hAnsi="Calibri" w:cs="Calibri"/>
+                <w:color w:val="000000"/>
+                <w:sz w:val="18"/>
+                <w:szCs w:val="18"/>
+              </w:rPr>
+              <w:t>h</w:t>
+            </w:r>
+            <w:proofErr w:type="gramEnd"/>
+            <w:r>
+              <w:rPr>
+                <w:rFonts w:ascii="Calibri" w:hAnsi="Calibri" w:cs="Calibri"/>
+                <w:color w:val="000000"/>
+                <w:sz w:val="18"/>
+                <w:szCs w:val="18"/>
+              </w:rPr>
+              <w:t xml:space="preserve">   )</w:t>
             </w:r>
           </w:p>
         </w:tc>
@@ -2228,14 +2417,34 @@
                 <w:szCs w:val="18"/>
               </w:rPr>
             </w:pPr>
-            <w:r>
-              <w:rPr>
-                <w:rFonts w:ascii="Calibri" w:hAnsi="Calibri" w:cs="Calibri"/>
-                <w:color w:val="000000"/>
-                <w:sz w:val="18"/>
-                <w:szCs w:val="18"/>
-              </w:rPr>
-              <w:t>(     )</w:t>
+            <w:proofErr w:type="gramStart"/>
+            <w:r>
+              <w:rPr>
+                <w:rFonts w:ascii="Calibri" w:hAnsi="Calibri" w:cs="Calibri"/>
+                <w:color w:val="000000"/>
+                <w:sz w:val="18"/>
+                <w:szCs w:val="18"/>
+              </w:rPr>
+              <w:t xml:space="preserve">( </w:t>
+            </w:r>
+            <w:r>
+              <w:rPr>
+                <w:rFonts w:ascii="Calibri" w:hAnsi="Calibri" w:cs="Calibri"/>
+                <w:color w:val="000000"/>
+                <w:sz w:val="18"/>
+                <w:szCs w:val="18"/>
+              </w:rPr>
+              <w:t xml:space="preserve"> f</w:t>
+            </w:r>
+            <w:proofErr w:type="gramEnd"/>
+            <w:r>
+              <w:rPr>
+                <w:rFonts w:ascii="Calibri" w:hAnsi="Calibri" w:cs="Calibri"/>
+                <w:color w:val="000000"/>
+                <w:sz w:val="18"/>
+                <w:szCs w:val="18"/>
+              </w:rPr>
+              <w:t xml:space="preserve">   )</w:t>
             </w:r>
           </w:p>
         </w:tc>
@@ -2394,14 +2603,34 @@
                 <w:szCs w:val="18"/>
               </w:rPr>
             </w:pPr>
-            <w:r>
-              <w:rPr>
-                <w:rFonts w:ascii="Calibri" w:hAnsi="Calibri" w:cs="Calibri"/>
-                <w:color w:val="000000"/>
-                <w:sz w:val="18"/>
-                <w:szCs w:val="18"/>
-              </w:rPr>
-              <w:t>(     )</w:t>
+            <w:proofErr w:type="gramStart"/>
+            <w:r>
+              <w:rPr>
+                <w:rFonts w:ascii="Calibri" w:hAnsi="Calibri" w:cs="Calibri"/>
+                <w:color w:val="000000"/>
+                <w:sz w:val="18"/>
+                <w:szCs w:val="18"/>
+              </w:rPr>
+              <w:t xml:space="preserve">(  </w:t>
+            </w:r>
+            <w:r>
+              <w:rPr>
+                <w:rFonts w:ascii="Calibri" w:hAnsi="Calibri" w:cs="Calibri"/>
+                <w:color w:val="000000"/>
+                <w:sz w:val="18"/>
+                <w:szCs w:val="18"/>
+              </w:rPr>
+              <w:t>a</w:t>
+            </w:r>
+            <w:proofErr w:type="gramEnd"/>
+            <w:r>
+              <w:rPr>
+                <w:rFonts w:ascii="Calibri" w:hAnsi="Calibri" w:cs="Calibri"/>
+                <w:color w:val="000000"/>
+                <w:sz w:val="18"/>
+                <w:szCs w:val="18"/>
+              </w:rPr>
+              <w:t xml:space="preserve">   )</w:t>
             </w:r>
           </w:p>
         </w:tc>
@@ -2583,16 +2812,24 @@
     <w:p>
       <w:pPr>
         <w:pStyle w:val="SourceCode"/>
+        <w:rPr>
+          <w:sz w:val="16"/>
+          <w:szCs w:val="14"/>
+        </w:rPr>
       </w:pPr>
       <w:r>
         <w:rPr>
           <w:rStyle w:val="NormalTok"/>
+          <w:sz w:val="16"/>
+          <w:szCs w:val="14"/>
         </w:rPr>
         <w:t>modelo_reg01a &lt;-</w:t>
       </w:r>
       <w:r>
         <w:rPr>
           <w:rStyle w:val="StringTok"/>
+          <w:sz w:val="16"/>
+          <w:szCs w:val="14"/>
         </w:rPr>
         <w:t xml:space="preserve"> </w:t>
       </w:r>
@@ -2601,6 +2838,8 @@
       <w:r>
         <w:rPr>
           <w:rStyle w:val="KeywordTok"/>
+          <w:sz w:val="16"/>
+          <w:szCs w:val="14"/>
         </w:rPr>
         <w:t>lm</w:t>
       </w:r>
@@ -2608,6 +2847,8 @@
       <w:r>
         <w:rPr>
           <w:rStyle w:val="NormalTok"/>
+          <w:sz w:val="16"/>
+          <w:szCs w:val="14"/>
         </w:rPr>
         <w:t>(</w:t>
       </w:r>
@@ -2615,34 +2856,48 @@
       <w:r>
         <w:rPr>
           <w:rStyle w:val="NormalTok"/>
+          <w:sz w:val="16"/>
+          <w:szCs w:val="14"/>
         </w:rPr>
         <w:t xml:space="preserve">Valor </w:t>
       </w:r>
       <w:r>
         <w:rPr>
           <w:rStyle w:val="OperatorTok"/>
+          <w:sz w:val="16"/>
+          <w:szCs w:val="14"/>
         </w:rPr>
         <w:t>~</w:t>
       </w:r>
       <w:r>
         <w:rPr>
           <w:rStyle w:val="StringTok"/>
+          <w:sz w:val="16"/>
+          <w:szCs w:val="14"/>
         </w:rPr>
         <w:t xml:space="preserve"> </w:t>
       </w:r>
       <w:r>
         <w:rPr>
           <w:rStyle w:val="NormalTok"/>
+          <w:sz w:val="16"/>
+          <w:szCs w:val="14"/>
         </w:rPr>
         <w:t>Area)</w:t>
       </w:r>
       <w:r>
+        <w:rPr>
+          <w:sz w:val="16"/>
+          <w:szCs w:val="14"/>
+        </w:rPr>
         <w:br/>
       </w:r>
       <w:proofErr w:type="spellStart"/>
       <w:r>
         <w:rPr>
           <w:rStyle w:val="KeywordTok"/>
+          <w:sz w:val="16"/>
+          <w:szCs w:val="14"/>
         </w:rPr>
         <w:t>summary</w:t>
       </w:r>
@@ -2650,6 +2905,8 @@
       <w:r>
         <w:rPr>
           <w:rStyle w:val="NormalTok"/>
+          <w:sz w:val="16"/>
+          <w:szCs w:val="14"/>
         </w:rPr>
         <w:t>(modelo_reg01a)</w:t>
       </w:r>
@@ -2657,19 +2914,31 @@
     <w:p>
       <w:pPr>
         <w:pStyle w:val="SourceCode"/>
+        <w:rPr>
+          <w:sz w:val="16"/>
+          <w:szCs w:val="14"/>
+        </w:rPr>
       </w:pPr>
       <w:r>
         <w:rPr>
           <w:rStyle w:val="VerbatimChar"/>
+          <w:sz w:val="16"/>
+          <w:szCs w:val="14"/>
         </w:rPr>
         <w:t xml:space="preserve">## </w:t>
       </w:r>
       <w:r>
+        <w:rPr>
+          <w:sz w:val="16"/>
+          <w:szCs w:val="14"/>
+        </w:rPr>
         <w:br/>
       </w:r>
       <w:r>
         <w:rPr>
           <w:rStyle w:val="VerbatimChar"/>
+          <w:sz w:val="16"/>
+          <w:szCs w:val="14"/>
         </w:rPr>
         <w:t xml:space="preserve">## </w:t>
       </w:r>
@@ -2677,6 +2946,8 @@
       <w:r>
         <w:rPr>
           <w:rStyle w:val="VerbatimChar"/>
+          <w:sz w:val="16"/>
+          <w:szCs w:val="14"/>
         </w:rPr>
         <w:t>Call</w:t>
       </w:r>
@@ -2684,15 +2955,23 @@
       <w:r>
         <w:rPr>
           <w:rStyle w:val="VerbatimChar"/>
+          <w:sz w:val="16"/>
+          <w:szCs w:val="14"/>
         </w:rPr>
         <w:t>:</w:t>
       </w:r>
       <w:r>
+        <w:rPr>
+          <w:sz w:val="16"/>
+          <w:szCs w:val="14"/>
+        </w:rPr>
         <w:br/>
       </w:r>
       <w:r>
         <w:rPr>
           <w:rStyle w:val="VerbatimChar"/>
+          <w:sz w:val="16"/>
+          <w:szCs w:val="14"/>
         </w:rPr>
         <w:t xml:space="preserve">## </w:t>
       </w:r>
@@ -2701,6 +2980,8 @@
       <w:r>
         <w:rPr>
           <w:rStyle w:val="VerbatimChar"/>
+          <w:sz w:val="16"/>
+          <w:szCs w:val="14"/>
         </w:rPr>
         <w:t>lm</w:t>
       </w:r>
@@ -2708,6 +2989,8 @@
       <w:r>
         <w:rPr>
           <w:rStyle w:val="VerbatimChar"/>
+          <w:sz w:val="16"/>
+          <w:szCs w:val="14"/>
         </w:rPr>
         <w:t>(</w:t>
       </w:r>
@@ -2715,24 +2998,38 @@
       <w:r>
         <w:rPr>
           <w:rStyle w:val="VerbatimChar"/>
+          <w:sz w:val="16"/>
+          <w:szCs w:val="14"/>
         </w:rPr>
         <w:t>formula = Valor ~ Area)</w:t>
       </w:r>
       <w:r>
+        <w:rPr>
+          <w:sz w:val="16"/>
+          <w:szCs w:val="14"/>
+        </w:rPr>
         <w:br/>
       </w:r>
       <w:r>
         <w:rPr>
           <w:rStyle w:val="VerbatimChar"/>
+          <w:sz w:val="16"/>
+          <w:szCs w:val="14"/>
         </w:rPr>
         <w:t xml:space="preserve">## </w:t>
       </w:r>
       <w:r>
+        <w:rPr>
+          <w:sz w:val="16"/>
+          <w:szCs w:val="14"/>
+        </w:rPr>
         <w:br/>
       </w:r>
       <w:r>
         <w:rPr>
           <w:rStyle w:val="VerbatimChar"/>
+          <w:sz w:val="16"/>
+          <w:szCs w:val="14"/>
         </w:rPr>
         <w:t xml:space="preserve">## </w:t>
       </w:r>
@@ -2740,6 +3037,8 @@
       <w:r>
         <w:rPr>
           <w:rStyle w:val="VerbatimChar"/>
+          <w:sz w:val="16"/>
+          <w:szCs w:val="14"/>
         </w:rPr>
         <w:t>Residuals</w:t>
       </w:r>
@@ -2747,15 +3046,23 @@
       <w:r>
         <w:rPr>
           <w:rStyle w:val="VerbatimChar"/>
+          <w:sz w:val="16"/>
+          <w:szCs w:val="14"/>
         </w:rPr>
         <w:t>:</w:t>
       </w:r>
       <w:r>
+        <w:rPr>
+          <w:sz w:val="16"/>
+          <w:szCs w:val="14"/>
+        </w:rPr>
         <w:br/>
       </w:r>
       <w:r>
         <w:rPr>
           <w:rStyle w:val="VerbatimChar"/>
+          <w:sz w:val="16"/>
+          <w:szCs w:val="14"/>
         </w:rPr>
         <w:t xml:space="preserve">##     Min      1Q  </w:t>
       </w:r>
@@ -2763,6 +3070,8 @@
       <w:r>
         <w:rPr>
           <w:rStyle w:val="VerbatimChar"/>
+          <w:sz w:val="16"/>
+          <w:szCs w:val="14"/>
         </w:rPr>
         <w:t>Median</w:t>
       </w:r>
@@ -2770,33 +3079,53 @@
       <w:r>
         <w:rPr>
           <w:rStyle w:val="VerbatimChar"/>
+          <w:sz w:val="16"/>
+          <w:szCs w:val="14"/>
         </w:rPr>
         <w:t xml:space="preserve">      3Q     Max </w:t>
       </w:r>
       <w:r>
+        <w:rPr>
+          <w:sz w:val="16"/>
+          <w:szCs w:val="14"/>
+        </w:rPr>
         <w:br/>
       </w:r>
       <w:r>
         <w:rPr>
           <w:rStyle w:val="VerbatimChar"/>
+          <w:sz w:val="16"/>
+          <w:szCs w:val="14"/>
         </w:rPr>
         <w:t xml:space="preserve">## -175589  -37179   -9025   32586  237990 </w:t>
       </w:r>
       <w:r>
+        <w:rPr>
+          <w:sz w:val="16"/>
+          <w:szCs w:val="14"/>
+        </w:rPr>
         <w:br/>
       </w:r>
       <w:r>
         <w:rPr>
           <w:rStyle w:val="VerbatimChar"/>
+          <w:sz w:val="16"/>
+          <w:szCs w:val="14"/>
         </w:rPr>
         <w:t xml:space="preserve">## </w:t>
       </w:r>
       <w:r>
+        <w:rPr>
+          <w:sz w:val="16"/>
+          <w:szCs w:val="14"/>
+        </w:rPr>
         <w:br/>
       </w:r>
       <w:r>
         <w:rPr>
           <w:rStyle w:val="VerbatimChar"/>
+          <w:sz w:val="16"/>
+          <w:szCs w:val="14"/>
         </w:rPr>
         <w:t xml:space="preserve">## </w:t>
       </w:r>
@@ -2804,6 +3133,8 @@
       <w:r>
         <w:rPr>
           <w:rStyle w:val="VerbatimChar"/>
+          <w:sz w:val="16"/>
+          <w:szCs w:val="14"/>
         </w:rPr>
         <w:t>Coefficients</w:t>
       </w:r>
@@ -2811,15 +3142,23 @@
       <w:r>
         <w:rPr>
           <w:rStyle w:val="VerbatimChar"/>
+          <w:sz w:val="16"/>
+          <w:szCs w:val="14"/>
         </w:rPr>
         <w:t>:</w:t>
       </w:r>
       <w:r>
+        <w:rPr>
+          <w:sz w:val="16"/>
+          <w:szCs w:val="14"/>
+        </w:rPr>
         <w:br/>
       </w:r>
       <w:r>
         <w:rPr>
           <w:rStyle w:val="VerbatimChar"/>
+          <w:sz w:val="16"/>
+          <w:szCs w:val="14"/>
         </w:rPr>
         <w:t xml:space="preserve">##              </w:t>
       </w:r>
@@ -2827,6 +3166,8 @@
       <w:r>
         <w:rPr>
           <w:rStyle w:val="VerbatimChar"/>
+          <w:sz w:val="16"/>
+          <w:szCs w:val="14"/>
         </w:rPr>
         <w:t>Estimate</w:t>
       </w:r>
@@ -2834,6 +3175,8 @@
       <w:r>
         <w:rPr>
           <w:rStyle w:val="VerbatimChar"/>
+          <w:sz w:val="16"/>
+          <w:szCs w:val="14"/>
         </w:rPr>
         <w:t xml:space="preserve"> </w:t>
       </w:r>
@@ -2841,6 +3184,8 @@
       <w:r>
         <w:rPr>
           <w:rStyle w:val="VerbatimChar"/>
+          <w:sz w:val="16"/>
+          <w:szCs w:val="14"/>
         </w:rPr>
         <w:t>Std</w:t>
       </w:r>
@@ -2848,6 +3193,8 @@
       <w:r>
         <w:rPr>
           <w:rStyle w:val="VerbatimChar"/>
+          <w:sz w:val="16"/>
+          <w:szCs w:val="14"/>
         </w:rPr>
         <w:t xml:space="preserve">. </w:t>
       </w:r>
@@ -2855,6 +3202,8 @@
       <w:r>
         <w:rPr>
           <w:rStyle w:val="VerbatimChar"/>
+          <w:sz w:val="16"/>
+          <w:szCs w:val="14"/>
         </w:rPr>
         <w:t>Error</w:t>
       </w:r>
@@ -2862,6 +3211,8 @@
       <w:r>
         <w:rPr>
           <w:rStyle w:val="VerbatimChar"/>
+          <w:sz w:val="16"/>
+          <w:szCs w:val="14"/>
         </w:rPr>
         <w:t xml:space="preserve"> t </w:t>
       </w:r>
@@ -2869,6 +3220,8 @@
       <w:r>
         <w:rPr>
           <w:rStyle w:val="VerbatimChar"/>
+          <w:sz w:val="16"/>
+          <w:szCs w:val="14"/>
         </w:rPr>
         <w:t>value</w:t>
       </w:r>
@@ -2876,15 +3229,23 @@
       <w:r>
         <w:rPr>
           <w:rStyle w:val="VerbatimChar"/>
+          <w:sz w:val="16"/>
+          <w:szCs w:val="14"/>
         </w:rPr>
         <w:t xml:space="preserve"> Pr(&gt;|t|)    </w:t>
       </w:r>
       <w:r>
+        <w:rPr>
+          <w:sz w:val="16"/>
+          <w:szCs w:val="14"/>
+        </w:rPr>
         <w:br/>
       </w:r>
       <w:r>
         <w:rPr>
           <w:rStyle w:val="VerbatimChar"/>
+          <w:sz w:val="16"/>
+          <w:szCs w:val="14"/>
         </w:rPr>
         <w:t>## (</w:t>
       </w:r>
@@ -2892,6 +3253,8 @@
       <w:r>
         <w:rPr>
           <w:rStyle w:val="VerbatimChar"/>
+          <w:sz w:val="16"/>
+          <w:szCs w:val="14"/>
         </w:rPr>
         <w:t>Intercept</w:t>
       </w:r>
@@ -2899,33 +3262,53 @@
       <w:r>
         <w:rPr>
           <w:rStyle w:val="VerbatimChar"/>
+          <w:sz w:val="16"/>
+          <w:szCs w:val="14"/>
         </w:rPr>
         <w:t xml:space="preserve">) -17481.05   12968.78  -1.348    0.179    </w:t>
       </w:r>
       <w:r>
+        <w:rPr>
+          <w:sz w:val="16"/>
+          <w:szCs w:val="14"/>
+        </w:rPr>
         <w:br/>
       </w:r>
       <w:r>
         <w:rPr>
           <w:rStyle w:val="VerbatimChar"/>
+          <w:sz w:val="16"/>
+          <w:szCs w:val="14"/>
         </w:rPr>
         <w:t>## Area          1170.46      73.71  15.879   &lt;2e-16 ***</w:t>
       </w:r>
       <w:r>
+        <w:rPr>
+          <w:sz w:val="16"/>
+          <w:szCs w:val="14"/>
+        </w:rPr>
         <w:br/>
       </w:r>
       <w:r>
         <w:rPr>
           <w:rStyle w:val="VerbatimChar"/>
+          <w:sz w:val="16"/>
+          <w:szCs w:val="14"/>
         </w:rPr>
         <w:t>## ---</w:t>
       </w:r>
       <w:r>
+        <w:rPr>
+          <w:sz w:val="16"/>
+          <w:szCs w:val="14"/>
+        </w:rPr>
         <w:br/>
       </w:r>
       <w:r>
         <w:rPr>
           <w:rStyle w:val="VerbatimChar"/>
+          <w:sz w:val="16"/>
+          <w:szCs w:val="14"/>
         </w:rPr>
         <w:t xml:space="preserve">## Signif. </w:t>
       </w:r>
@@ -2933,6 +3316,8 @@
       <w:r>
         <w:rPr>
           <w:rStyle w:val="VerbatimChar"/>
+          <w:sz w:val="16"/>
+          <w:szCs w:val="14"/>
         </w:rPr>
         <w:t>codes</w:t>
       </w:r>
@@ -2940,25 +3325,38 @@
       <w:r>
         <w:rPr>
           <w:rStyle w:val="VerbatimChar"/>
+          <w:sz w:val="16"/>
+          <w:szCs w:val="14"/>
         </w:rPr>
         <w:t>:  0 '***' 0.001 '**' 0.01 '*' 0.05 '.' 0.1 ' ' 1</w:t>
       </w:r>
       <w:r>
+        <w:rPr>
+          <w:sz w:val="16"/>
+          <w:szCs w:val="14"/>
+        </w:rPr>
         <w:br/>
       </w:r>
       <w:r>
         <w:rPr>
           <w:rStyle w:val="VerbatimChar"/>
+          <w:sz w:val="16"/>
+          <w:szCs w:val="14"/>
         </w:rPr>
-        <w:lastRenderedPageBreak/>
         <w:t xml:space="preserve">## </w:t>
       </w:r>
       <w:r>
+        <w:rPr>
+          <w:sz w:val="16"/>
+          <w:szCs w:val="14"/>
+        </w:rPr>
         <w:br/>
       </w:r>
       <w:r>
         <w:rPr>
           <w:rStyle w:val="VerbatimChar"/>
+          <w:sz w:val="16"/>
+          <w:szCs w:val="14"/>
         </w:rPr>
         <w:t xml:space="preserve">## Residual standard </w:t>
       </w:r>
@@ -2966,6 +3364,8 @@
       <w:r>
         <w:rPr>
           <w:rStyle w:val="VerbatimChar"/>
+          <w:sz w:val="16"/>
+          <w:szCs w:val="14"/>
         </w:rPr>
         <w:t>error</w:t>
       </w:r>
@@ -2973,6 +3373,8 @@
       <w:r>
         <w:rPr>
           <w:rStyle w:val="VerbatimChar"/>
+          <w:sz w:val="16"/>
+          <w:szCs w:val="14"/>
         </w:rPr>
         <w:t xml:space="preserve">: 63540 </w:t>
       </w:r>
@@ -2980,6 +3382,8 @@
       <w:r>
         <w:rPr>
           <w:rStyle w:val="VerbatimChar"/>
+          <w:sz w:val="16"/>
+          <w:szCs w:val="14"/>
         </w:rPr>
         <w:t>on</w:t>
       </w:r>
@@ -2987,6 +3391,8 @@
       <w:r>
         <w:rPr>
           <w:rStyle w:val="VerbatimChar"/>
+          <w:sz w:val="16"/>
+          <w:szCs w:val="14"/>
         </w:rPr>
         <w:t xml:space="preserve"> 170 </w:t>
       </w:r>
@@ -2994,6 +3400,8 @@
       <w:r>
         <w:rPr>
           <w:rStyle w:val="VerbatimChar"/>
+          <w:sz w:val="16"/>
+          <w:szCs w:val="14"/>
         </w:rPr>
         <w:t>degrees</w:t>
       </w:r>
@@ -3001,6 +3409,8 @@
       <w:r>
         <w:rPr>
           <w:rStyle w:val="VerbatimChar"/>
+          <w:sz w:val="16"/>
+          <w:szCs w:val="14"/>
         </w:rPr>
         <w:t xml:space="preserve"> </w:t>
       </w:r>
@@ -3008,6 +3418,8 @@
       <w:r>
         <w:rPr>
           <w:rStyle w:val="VerbatimChar"/>
+          <w:sz w:val="16"/>
+          <w:szCs w:val="14"/>
         </w:rPr>
         <w:t>of</w:t>
       </w:r>
@@ -3015,6 +3427,8 @@
       <w:r>
         <w:rPr>
           <w:rStyle w:val="VerbatimChar"/>
+          <w:sz w:val="16"/>
+          <w:szCs w:val="14"/>
         </w:rPr>
         <w:t xml:space="preserve"> </w:t>
       </w:r>
@@ -3022,16 +3436,24 @@
       <w:r>
         <w:rPr>
           <w:rStyle w:val="VerbatimChar"/>
+          <w:sz w:val="16"/>
+          <w:szCs w:val="14"/>
         </w:rPr>
         <w:t>freedom</w:t>
       </w:r>
       <w:proofErr w:type="spellEnd"/>
       <w:r>
+        <w:rPr>
+          <w:sz w:val="16"/>
+          <w:szCs w:val="14"/>
+        </w:rPr>
         <w:br/>
       </w:r>
       <w:r>
         <w:rPr>
           <w:rStyle w:val="VerbatimChar"/>
+          <w:sz w:val="16"/>
+          <w:szCs w:val="14"/>
         </w:rPr>
         <w:t xml:space="preserve">## </w:t>
       </w:r>
@@ -3039,6 +3461,8 @@
       <w:r>
         <w:rPr>
           <w:rStyle w:val="VerbatimChar"/>
+          <w:sz w:val="16"/>
+          <w:szCs w:val="14"/>
         </w:rPr>
         <w:t>Multiple</w:t>
       </w:r>
@@ -3046,6 +3470,8 @@
       <w:r>
         <w:rPr>
           <w:rStyle w:val="VerbatimChar"/>
+          <w:sz w:val="16"/>
+          <w:szCs w:val="14"/>
         </w:rPr>
         <w:t xml:space="preserve"> R-</w:t>
       </w:r>
@@ -3053,6 +3479,8 @@
       <w:r>
         <w:rPr>
           <w:rStyle w:val="VerbatimChar"/>
+          <w:sz w:val="16"/>
+          <w:szCs w:val="14"/>
         </w:rPr>
         <w:t>squared</w:t>
       </w:r>
@@ -3060,6 +3488,8 @@
       <w:r>
         <w:rPr>
           <w:rStyle w:val="VerbatimChar"/>
+          <w:sz w:val="16"/>
+          <w:szCs w:val="14"/>
         </w:rPr>
         <w:t xml:space="preserve">:  0.5973, </w:t>
       </w:r>
@@ -3067,6 +3497,8 @@
       <w:r>
         <w:rPr>
           <w:rStyle w:val="VerbatimChar"/>
+          <w:sz w:val="16"/>
+          <w:szCs w:val="14"/>
         </w:rPr>
         <w:t>Adjusted</w:t>
       </w:r>
@@ -3074,6 +3506,8 @@
       <w:r>
         <w:rPr>
           <w:rStyle w:val="VerbatimChar"/>
+          <w:sz w:val="16"/>
+          <w:szCs w:val="14"/>
         </w:rPr>
         <w:t xml:space="preserve"> R-</w:t>
       </w:r>
@@ -3081,6 +3515,8 @@
       <w:r>
         <w:rPr>
           <w:rStyle w:val="VerbatimChar"/>
+          <w:sz w:val="16"/>
+          <w:szCs w:val="14"/>
         </w:rPr>
         <w:t>squared</w:t>
       </w:r>
@@ -3088,15 +3524,23 @@
       <w:r>
         <w:rPr>
           <w:rStyle w:val="VerbatimChar"/>
+          <w:sz w:val="16"/>
+          <w:szCs w:val="14"/>
         </w:rPr>
         <w:t xml:space="preserve">:  0.5949 </w:t>
       </w:r>
       <w:r>
+        <w:rPr>
+          <w:sz w:val="16"/>
+          <w:szCs w:val="14"/>
+        </w:rPr>
         <w:br/>
       </w:r>
       <w:r>
         <w:rPr>
           <w:rStyle w:val="VerbatimChar"/>
+          <w:sz w:val="16"/>
+          <w:szCs w:val="14"/>
         </w:rPr>
         <w:t>## F-</w:t>
       </w:r>
@@ -3104,6 +3548,8 @@
       <w:r>
         <w:rPr>
           <w:rStyle w:val="VerbatimChar"/>
+          <w:sz w:val="16"/>
+          <w:szCs w:val="14"/>
         </w:rPr>
         <w:t>statistic</w:t>
       </w:r>
@@ -3111,6 +3557,8 @@
       <w:r>
         <w:rPr>
           <w:rStyle w:val="VerbatimChar"/>
+          <w:sz w:val="16"/>
+          <w:szCs w:val="14"/>
         </w:rPr>
         <w:t xml:space="preserve">: 252.1 </w:t>
       </w:r>
@@ -3118,6 +3566,8 @@
       <w:r>
         <w:rPr>
           <w:rStyle w:val="VerbatimChar"/>
+          <w:sz w:val="16"/>
+          <w:szCs w:val="14"/>
         </w:rPr>
         <w:t>on</w:t>
       </w:r>
@@ -3125,6 +3575,8 @@
       <w:r>
         <w:rPr>
           <w:rStyle w:val="VerbatimChar"/>
+          <w:sz w:val="16"/>
+          <w:szCs w:val="14"/>
         </w:rPr>
         <w:t xml:space="preserve"> 1 </w:t>
       </w:r>
@@ -3132,6 +3584,8 @@
       <w:r>
         <w:rPr>
           <w:rStyle w:val="VerbatimChar"/>
+          <w:sz w:val="16"/>
+          <w:szCs w:val="14"/>
         </w:rPr>
         <w:t>and</w:t>
       </w:r>
@@ -3139,6 +3593,8 @@
       <w:r>
         <w:rPr>
           <w:rStyle w:val="VerbatimChar"/>
+          <w:sz w:val="16"/>
+          <w:szCs w:val="14"/>
         </w:rPr>
         <w:t xml:space="preserve"> 170 DF,  p-</w:t>
       </w:r>
@@ -3146,6 +3602,8 @@
       <w:r>
         <w:rPr>
           <w:rStyle w:val="VerbatimChar"/>
+          <w:sz w:val="16"/>
+          <w:szCs w:val="14"/>
         </w:rPr>
         <w:t>value</w:t>
       </w:r>
@@ -3153,6 +3611,8 @@
       <w:r>
         <w:rPr>
           <w:rStyle w:val="VerbatimChar"/>
+          <w:sz w:val="16"/>
+          <w:szCs w:val="14"/>
         </w:rPr>
         <w:t>: &lt; 2.2e-16</w:t>
       </w:r>
@@ -3177,12 +3637,15 @@
         <w:tblLook w:val="04A0" w:firstRow="1" w:lastRow="0" w:firstColumn="1" w:lastColumn="0" w:noHBand="0" w:noVBand="1"/>
       </w:tblPr>
       <w:tblGrid>
-        <w:gridCol w:w="9500"/>
+        <w:gridCol w:w="9448"/>
       </w:tblGrid>
       <w:tr>
-        <w:tc>
-          <w:tcPr>
-            <w:tcW w:w="9500" w:type="dxa"/>
+        <w:trPr>
+          <w:trHeight w:val="13057"/>
+        </w:trPr>
+        <w:tc>
+          <w:tcPr>
+            <w:tcW w:w="9448" w:type="dxa"/>
             <w:shd w:val="clear" w:color="auto" w:fill="auto"/>
           </w:tcPr>
           <w:p/>
@@ -3203,6 +3666,24 @@
             <w:pPr>
               <w:pStyle w:val="PargrafodaLista"/>
             </w:pPr>
+            <w:r>
+              <w:rPr>
+                <w:rFonts w:ascii="Arial" w:hAnsi="Arial" w:cs="Arial"/>
+                <w:color w:val="222222"/>
+                <w:shd w:val="clear" w:color="auto" w:fill="FFFFFF"/>
+              </w:rPr>
+              <w:t>Y = b0+b1x</w:t>
+            </w:r>
+          </w:p>
+          <w:p>
+            <w:pPr>
+              <w:pStyle w:val="PargrafodaLista"/>
+            </w:pPr>
+          </w:p>
+          <w:p>
+            <w:pPr>
+              <w:pStyle w:val="PargrafodaLista"/>
+            </w:pPr>
           </w:p>
           <w:p>
             <w:pPr>
@@ -3230,6 +3711,425 @@
           </w:p>
           <w:p>
             <w:pPr>
+              <w:shd w:val="clear" w:color="auto" w:fill="FFFFFF"/>
+              <w:ind w:left="720"/>
+              <w:rPr>
+                <w:rFonts w:ascii="Arial" w:hAnsi="Arial" w:cs="Arial"/>
+                <w:color w:val="222222"/>
+              </w:rPr>
+            </w:pPr>
+            <w:r>
+              <w:rPr>
+                <w:rFonts w:ascii="Arial" w:hAnsi="Arial" w:cs="Arial"/>
+                <w:color w:val="222222"/>
+              </w:rPr>
+              <w:t xml:space="preserve">Valor </w:t>
+            </w:r>
+            <w:proofErr w:type="gramStart"/>
+            <w:r>
+              <w:rPr>
+                <w:rFonts w:ascii="Arial" w:hAnsi="Arial" w:cs="Arial"/>
+                <w:color w:val="222222"/>
+              </w:rPr>
+              <w:t>=  </w:t>
+            </w:r>
+            <w:r>
+              <w:rPr>
+                <w:rFonts w:ascii="Arial" w:hAnsi="Arial" w:cs="Arial"/>
+                <w:color w:val="000000"/>
+              </w:rPr>
+              <w:t>-</w:t>
+            </w:r>
+            <w:proofErr w:type="gramEnd"/>
+            <w:r>
+              <w:rPr>
+                <w:rFonts w:ascii="Arial" w:hAnsi="Arial" w:cs="Arial"/>
+                <w:color w:val="000000"/>
+              </w:rPr>
+              <w:t>17481.05   + 1170.46* Area</w:t>
+            </w:r>
+          </w:p>
+          <w:p>
+            <w:pPr>
+              <w:shd w:val="clear" w:color="auto" w:fill="FFFFFF"/>
+              <w:rPr>
+                <w:rFonts w:ascii="Arial" w:hAnsi="Arial" w:cs="Arial"/>
+                <w:color w:val="222222"/>
+              </w:rPr>
+            </w:pPr>
+            <w:r>
+              <w:rPr>
+                <w:rFonts w:ascii="Arial" w:hAnsi="Arial" w:cs="Arial"/>
+                <w:color w:val="222222"/>
+              </w:rPr>
+              <w:t> </w:t>
+            </w:r>
+          </w:p>
+          <w:p>
+            <w:pPr>
+              <w:shd w:val="clear" w:color="auto" w:fill="FFFFFF"/>
+              <w:rPr>
+                <w:rFonts w:ascii="Arial" w:hAnsi="Arial" w:cs="Arial"/>
+                <w:color w:val="222222"/>
+              </w:rPr>
+            </w:pPr>
+            <w:r>
+              <w:rPr>
+                <w:rFonts w:ascii="Arial" w:hAnsi="Arial" w:cs="Arial"/>
+                <w:color w:val="000000"/>
+              </w:rPr>
+              <w:t xml:space="preserve">          </w:t>
+            </w:r>
+            <w:proofErr w:type="spellStart"/>
+            <w:r>
+              <w:rPr>
+                <w:rFonts w:ascii="Arial" w:hAnsi="Arial" w:cs="Arial"/>
+                <w:color w:val="000000"/>
+              </w:rPr>
+              <w:t>Coefficients</w:t>
+            </w:r>
+            <w:proofErr w:type="spellEnd"/>
+            <w:r>
+              <w:rPr>
+                <w:rFonts w:ascii="Arial" w:hAnsi="Arial" w:cs="Arial"/>
+                <w:color w:val="000000"/>
+              </w:rPr>
+              <w:t>:</w:t>
+            </w:r>
+            <w:r>
+              <w:rPr>
+                <w:rFonts w:ascii="Arial" w:hAnsi="Arial" w:cs="Arial"/>
+                <w:color w:val="222222"/>
+              </w:rPr>
+              <w:br/>
+            </w:r>
+            <w:r>
+              <w:rPr>
+                <w:rFonts w:ascii="Arial" w:hAnsi="Arial" w:cs="Arial"/>
+                <w:color w:val="000000"/>
+              </w:rPr>
+              <w:t xml:space="preserve">          </w:t>
+            </w:r>
+            <w:r>
+              <w:rPr>
+                <w:rFonts w:ascii="Arial" w:hAnsi="Arial" w:cs="Arial"/>
+                <w:color w:val="000000"/>
+              </w:rPr>
+              <w:t xml:space="preserve">##              </w:t>
+            </w:r>
+            <w:r>
+              <w:rPr>
+                <w:rFonts w:ascii="Arial" w:hAnsi="Arial" w:cs="Arial"/>
+                <w:color w:val="000000"/>
+              </w:rPr>
+              <w:t xml:space="preserve">         </w:t>
+            </w:r>
+            <w:proofErr w:type="spellStart"/>
+            <w:r>
+              <w:rPr>
+                <w:rFonts w:ascii="Arial" w:hAnsi="Arial" w:cs="Arial"/>
+                <w:color w:val="000000"/>
+              </w:rPr>
+              <w:t>Estimate</w:t>
+            </w:r>
+            <w:proofErr w:type="spellEnd"/>
+            <w:r>
+              <w:rPr>
+                <w:rFonts w:ascii="Arial" w:hAnsi="Arial" w:cs="Arial"/>
+                <w:color w:val="000000"/>
+              </w:rPr>
+              <w:t xml:space="preserve"> </w:t>
+            </w:r>
+            <w:proofErr w:type="spellStart"/>
+            <w:r>
+              <w:rPr>
+                <w:rFonts w:ascii="Arial" w:hAnsi="Arial" w:cs="Arial"/>
+                <w:color w:val="000000"/>
+              </w:rPr>
+              <w:t>Std</w:t>
+            </w:r>
+            <w:proofErr w:type="spellEnd"/>
+            <w:r>
+              <w:rPr>
+                <w:rFonts w:ascii="Arial" w:hAnsi="Arial" w:cs="Arial"/>
+                <w:color w:val="000000"/>
+              </w:rPr>
+              <w:t xml:space="preserve">. </w:t>
+            </w:r>
+            <w:r>
+              <w:rPr>
+                <w:rFonts w:ascii="Arial" w:hAnsi="Arial" w:cs="Arial"/>
+                <w:color w:val="000000"/>
+              </w:rPr>
+              <w:t xml:space="preserve"> </w:t>
+            </w:r>
+            <w:proofErr w:type="spellStart"/>
+            <w:r>
+              <w:rPr>
+                <w:rFonts w:ascii="Arial" w:hAnsi="Arial" w:cs="Arial"/>
+                <w:color w:val="000000"/>
+              </w:rPr>
+              <w:t>Error</w:t>
+            </w:r>
+            <w:proofErr w:type="spellEnd"/>
+            <w:r>
+              <w:rPr>
+                <w:rFonts w:ascii="Arial" w:hAnsi="Arial" w:cs="Arial"/>
+                <w:color w:val="000000"/>
+              </w:rPr>
+              <w:t xml:space="preserve"> </w:t>
+            </w:r>
+            <w:r>
+              <w:rPr>
+                <w:rFonts w:ascii="Arial" w:hAnsi="Arial" w:cs="Arial"/>
+                <w:color w:val="000000"/>
+              </w:rPr>
+              <w:t xml:space="preserve">       </w:t>
+            </w:r>
+            <w:r>
+              <w:rPr>
+                <w:rFonts w:ascii="Arial" w:hAnsi="Arial" w:cs="Arial"/>
+                <w:color w:val="000000"/>
+              </w:rPr>
+              <w:t xml:space="preserve">t </w:t>
+            </w:r>
+            <w:proofErr w:type="spellStart"/>
+            <w:r>
+              <w:rPr>
+                <w:rFonts w:ascii="Arial" w:hAnsi="Arial" w:cs="Arial"/>
+                <w:color w:val="000000"/>
+              </w:rPr>
+              <w:t>value</w:t>
+            </w:r>
+            <w:proofErr w:type="spellEnd"/>
+            <w:r>
+              <w:rPr>
+                <w:rFonts w:ascii="Arial" w:hAnsi="Arial" w:cs="Arial"/>
+                <w:color w:val="000000"/>
+              </w:rPr>
+              <w:t xml:space="preserve"> </w:t>
+            </w:r>
+            <w:r>
+              <w:rPr>
+                <w:rFonts w:ascii="Arial" w:hAnsi="Arial" w:cs="Arial"/>
+                <w:color w:val="000000"/>
+              </w:rPr>
+              <w:t xml:space="preserve">      </w:t>
+            </w:r>
+            <w:r>
+              <w:rPr>
+                <w:rFonts w:ascii="Arial" w:hAnsi="Arial" w:cs="Arial"/>
+                <w:color w:val="000000"/>
+              </w:rPr>
+              <w:t>Pr(&gt;|t</w:t>
+            </w:r>
+            <w:proofErr w:type="gramStart"/>
+            <w:r>
+              <w:rPr>
+                <w:rFonts w:ascii="Arial" w:hAnsi="Arial" w:cs="Arial"/>
+                <w:color w:val="000000"/>
+              </w:rPr>
+              <w:t>|)   </w:t>
+            </w:r>
+            <w:proofErr w:type="gramEnd"/>
+            <w:r>
+              <w:rPr>
+                <w:rFonts w:ascii="Arial" w:hAnsi="Arial" w:cs="Arial"/>
+                <w:color w:val="222222"/>
+              </w:rPr>
+              <w:br/>
+            </w:r>
+            <w:r>
+              <w:rPr>
+                <w:rFonts w:ascii="Arial" w:hAnsi="Arial" w:cs="Arial"/>
+                <w:color w:val="000000"/>
+              </w:rPr>
+              <w:t xml:space="preserve">          </w:t>
+            </w:r>
+            <w:r>
+              <w:rPr>
+                <w:rFonts w:ascii="Arial" w:hAnsi="Arial" w:cs="Arial"/>
+                <w:color w:val="000000"/>
+              </w:rPr>
+              <w:t>## (</w:t>
+            </w:r>
+            <w:proofErr w:type="spellStart"/>
+            <w:r>
+              <w:rPr>
+                <w:rFonts w:ascii="Arial" w:hAnsi="Arial" w:cs="Arial"/>
+                <w:color w:val="000000"/>
+              </w:rPr>
+              <w:t>Intercept</w:t>
+            </w:r>
+            <w:proofErr w:type="spellEnd"/>
+            <w:r>
+              <w:rPr>
+                <w:rFonts w:ascii="Arial" w:hAnsi="Arial" w:cs="Arial"/>
+                <w:color w:val="000000"/>
+              </w:rPr>
+              <w:t xml:space="preserve">) </w:t>
+            </w:r>
+            <w:r>
+              <w:rPr>
+                <w:rFonts w:ascii="Arial" w:hAnsi="Arial" w:cs="Arial"/>
+                <w:color w:val="000000"/>
+              </w:rPr>
+              <w:t xml:space="preserve">    </w:t>
+            </w:r>
+            <w:r>
+              <w:rPr>
+                <w:rFonts w:ascii="Arial" w:hAnsi="Arial" w:cs="Arial"/>
+                <w:color w:val="000000"/>
+              </w:rPr>
+              <w:t xml:space="preserve">-17481.05   </w:t>
+            </w:r>
+            <w:r>
+              <w:rPr>
+                <w:rFonts w:ascii="Arial" w:hAnsi="Arial" w:cs="Arial"/>
+                <w:color w:val="000000"/>
+              </w:rPr>
+              <w:t xml:space="preserve">    </w:t>
+            </w:r>
+            <w:r>
+              <w:rPr>
+                <w:rFonts w:ascii="Arial" w:hAnsi="Arial" w:cs="Arial"/>
+                <w:color w:val="000000"/>
+              </w:rPr>
+              <w:t xml:space="preserve">12968.78  </w:t>
+            </w:r>
+            <w:r>
+              <w:rPr>
+                <w:rFonts w:ascii="Arial" w:hAnsi="Arial" w:cs="Arial"/>
+                <w:color w:val="000000"/>
+              </w:rPr>
+              <w:t xml:space="preserve">  </w:t>
+            </w:r>
+            <w:r>
+              <w:rPr>
+                <w:rFonts w:ascii="Arial" w:hAnsi="Arial" w:cs="Arial"/>
+                <w:color w:val="000000"/>
+              </w:rPr>
+              <w:t xml:space="preserve">-1.348    </w:t>
+            </w:r>
+            <w:r>
+              <w:rPr>
+                <w:rFonts w:ascii="Arial" w:hAnsi="Arial" w:cs="Arial"/>
+                <w:color w:val="000000"/>
+              </w:rPr>
+              <w:t xml:space="preserve">  </w:t>
+            </w:r>
+            <w:r>
+              <w:rPr>
+                <w:rFonts w:ascii="Arial" w:hAnsi="Arial" w:cs="Arial"/>
+                <w:color w:val="000000"/>
+              </w:rPr>
+              <w:t>0.179   </w:t>
+            </w:r>
+            <w:r>
+              <w:rPr>
+                <w:rFonts w:ascii="Arial" w:hAnsi="Arial" w:cs="Arial"/>
+                <w:color w:val="222222"/>
+              </w:rPr>
+              <w:br/>
+            </w:r>
+            <w:r>
+              <w:rPr>
+                <w:rFonts w:ascii="Arial" w:hAnsi="Arial" w:cs="Arial"/>
+                <w:color w:val="000000"/>
+              </w:rPr>
+              <w:t xml:space="preserve">          </w:t>
+            </w:r>
+            <w:r>
+              <w:rPr>
+                <w:rFonts w:ascii="Arial" w:hAnsi="Arial" w:cs="Arial"/>
+                <w:color w:val="000000"/>
+              </w:rPr>
+              <w:t xml:space="preserve">## Area          </w:t>
+            </w:r>
+            <w:r>
+              <w:rPr>
+                <w:rFonts w:ascii="Arial" w:hAnsi="Arial" w:cs="Arial"/>
+                <w:color w:val="000000"/>
+              </w:rPr>
+              <w:t xml:space="preserve">     </w:t>
+            </w:r>
+            <w:r>
+              <w:rPr>
+                <w:rFonts w:ascii="Arial" w:hAnsi="Arial" w:cs="Arial"/>
+                <w:color w:val="000000"/>
+              </w:rPr>
+              <w:t xml:space="preserve">1170.46      </w:t>
+            </w:r>
+            <w:r>
+              <w:rPr>
+                <w:rFonts w:ascii="Arial" w:hAnsi="Arial" w:cs="Arial"/>
+                <w:color w:val="000000"/>
+              </w:rPr>
+              <w:t xml:space="preserve">    </w:t>
+            </w:r>
+            <w:r>
+              <w:rPr>
+                <w:rFonts w:ascii="Arial" w:hAnsi="Arial" w:cs="Arial"/>
+                <w:color w:val="000000"/>
+              </w:rPr>
+              <w:t xml:space="preserve">73.71  </w:t>
+            </w:r>
+            <w:r>
+              <w:rPr>
+                <w:rFonts w:ascii="Arial" w:hAnsi="Arial" w:cs="Arial"/>
+                <w:color w:val="000000"/>
+              </w:rPr>
+              <w:t xml:space="preserve">       </w:t>
+            </w:r>
+            <w:r>
+              <w:rPr>
+                <w:rFonts w:ascii="Arial" w:hAnsi="Arial" w:cs="Arial"/>
+                <w:color w:val="000000"/>
+              </w:rPr>
+              <w:t xml:space="preserve">15.879   </w:t>
+            </w:r>
+            <w:r>
+              <w:rPr>
+                <w:rFonts w:ascii="Arial" w:hAnsi="Arial" w:cs="Arial"/>
+                <w:color w:val="000000"/>
+              </w:rPr>
+              <w:t xml:space="preserve">  </w:t>
+            </w:r>
+            <w:r>
+              <w:rPr>
+                <w:rFonts w:ascii="Arial" w:hAnsi="Arial" w:cs="Arial"/>
+                <w:color w:val="000000"/>
+              </w:rPr>
+              <w:t>&lt;2e-16 ***</w:t>
+            </w:r>
+          </w:p>
+          <w:p>
+            <w:pPr>
+              <w:ind w:left="720"/>
+            </w:pPr>
+          </w:p>
+          <w:p>
+            <w:pPr>
+              <w:ind w:left="720"/>
+            </w:pPr>
+          </w:p>
+          <w:p>
+            <w:pPr>
+              <w:ind w:left="720"/>
+            </w:pPr>
+          </w:p>
+          <w:p>
+            <w:pPr>
+              <w:ind w:left="720"/>
+            </w:pPr>
+          </w:p>
+          <w:p>
+            <w:pPr>
+              <w:ind w:left="720"/>
+            </w:pPr>
+          </w:p>
+          <w:p>
+            <w:pPr>
               <w:ind w:left="720"/>
             </w:pPr>
           </w:p>
@@ -3245,6 +4145,99 @@
             </w:pPr>
             <w:r>
               <w:t>As estimativas dos coeficientes são significativas?</w:t>
+            </w:r>
+          </w:p>
+          <w:p>
+            <w:pPr>
+              <w:pStyle w:val="PargrafodaLista"/>
+              <w:spacing w:after="0" w:line="240" w:lineRule="auto"/>
+              <w:rPr>
+                <w:vertAlign w:val="subscript"/>
+              </w:rPr>
+            </w:pPr>
+            <w:r>
+              <w:rPr>
+                <w:rFonts w:ascii="Arial" w:hAnsi="Arial" w:cs="Arial"/>
+                <w:color w:val="000000"/>
+              </w:rPr>
+              <w:t>## (</w:t>
+            </w:r>
+            <w:proofErr w:type="spellStart"/>
+            <w:r>
+              <w:rPr>
+                <w:rFonts w:ascii="Arial" w:hAnsi="Arial" w:cs="Arial"/>
+                <w:color w:val="000000"/>
+              </w:rPr>
+              <w:t>Intercept</w:t>
+            </w:r>
+            <w:proofErr w:type="spellEnd"/>
+            <w:r>
+              <w:rPr>
+                <w:rFonts w:ascii="Arial" w:hAnsi="Arial" w:cs="Arial"/>
+                <w:color w:val="000000"/>
+              </w:rPr>
+              <w:t xml:space="preserve">) -17481.05   </w:t>
+            </w:r>
+            <w:proofErr w:type="gramStart"/>
+            <w:r>
+              <w:rPr>
+                <w:rFonts w:ascii="Arial" w:hAnsi="Arial" w:cs="Arial"/>
+                <w:color w:val="000000"/>
+              </w:rPr>
+              <w:t>12968.78  -</w:t>
+            </w:r>
+            <w:proofErr w:type="gramEnd"/>
+            <w:r>
+              <w:rPr>
+                <w:rFonts w:ascii="Arial" w:hAnsi="Arial" w:cs="Arial"/>
+                <w:color w:val="000000"/>
+              </w:rPr>
+              <w:t>1.348    0.179   </w:t>
+            </w:r>
+            <w:r>
+              <w:rPr>
+                <w:rFonts w:ascii="Arial" w:hAnsi="Arial" w:cs="Arial"/>
+                <w:color w:val="000000"/>
+              </w:rPr>
+              <w:br/>
+              <w:t>## Area          1170.46      73.71  15.879   &lt;2e-16 ***</w:t>
+            </w:r>
+            <w:r>
+              <w:rPr>
+                <w:rFonts w:ascii="Arial" w:hAnsi="Arial" w:cs="Arial"/>
+                <w:color w:val="000000"/>
+              </w:rPr>
+              <w:br/>
+            </w:r>
+          </w:p>
+          <w:p>
+            <w:pPr>
+              <w:pStyle w:val="PargrafodaLista"/>
+              <w:spacing w:after="0" w:line="240" w:lineRule="auto"/>
+              <w:rPr>
+                <w:vertAlign w:val="subscript"/>
+              </w:rPr>
+            </w:pPr>
+            <w:r>
+              <w:rPr>
+                <w:vertAlign w:val="subscript"/>
+              </w:rPr>
+              <w:t>O intercepto não consigo dizer ainda, pois está negativo.</w:t>
+            </w:r>
+          </w:p>
+          <w:p>
+            <w:pPr>
+              <w:pStyle w:val="PargrafodaLista"/>
+              <w:spacing w:after="0" w:line="240" w:lineRule="auto"/>
+              <w:rPr>
+                <w:vertAlign w:val="subscript"/>
+              </w:rPr>
+            </w:pPr>
+            <w:r>
+              <w:rPr>
+                <w:vertAlign w:val="subscript"/>
+              </w:rPr>
+              <w:t>A cada área aumentada o modelo estima que o valor sobre 1170.46 reais.</w:t>
             </w:r>
           </w:p>
           <w:p>
@@ -3285,6 +4278,8 @@
             </w:r>
           </w:p>
           <w:p/>
+          <w:p/>
+          <w:p/>
           <w:p>
             <w:pPr>
               <w:pStyle w:val="PargrafodaLista"/>
@@ -3312,12 +4307,96 @@
             </w:r>
           </w:p>
           <w:p/>
-          <w:p/>
-          <w:p/>
-          <w:p/>
-          <w:p/>
-          <w:p/>
-          <w:p/>
+          <w:p>
+            <w:r>
+              <w:rPr>
+                <w:rFonts w:ascii="Arial" w:hAnsi="Arial" w:cs="Arial"/>
+                <w:color w:val="000000"/>
+                <w:shd w:val="clear" w:color="auto" w:fill="FFFFFF"/>
+              </w:rPr>
+              <w:t xml:space="preserve">     </w:t>
+            </w:r>
+            <w:r>
+              <w:rPr>
+                <w:rFonts w:ascii="Arial" w:hAnsi="Arial" w:cs="Arial"/>
+                <w:color w:val="000000"/>
+                <w:shd w:val="clear" w:color="auto" w:fill="FFFFFF"/>
+              </w:rPr>
+              <w:t xml:space="preserve">## </w:t>
+            </w:r>
+            <w:proofErr w:type="spellStart"/>
+            <w:r>
+              <w:rPr>
+                <w:rFonts w:ascii="Arial" w:hAnsi="Arial" w:cs="Arial"/>
+                <w:color w:val="000000"/>
+                <w:shd w:val="clear" w:color="auto" w:fill="FFFFFF"/>
+              </w:rPr>
+              <w:t>Multiple</w:t>
+            </w:r>
+            <w:proofErr w:type="spellEnd"/>
+            <w:r>
+              <w:rPr>
+                <w:rFonts w:ascii="Arial" w:hAnsi="Arial" w:cs="Arial"/>
+                <w:color w:val="000000"/>
+                <w:shd w:val="clear" w:color="auto" w:fill="FFFFFF"/>
+              </w:rPr>
+              <w:t xml:space="preserve"> R-</w:t>
+            </w:r>
+            <w:proofErr w:type="spellStart"/>
+            <w:r>
+              <w:rPr>
+                <w:rFonts w:ascii="Arial" w:hAnsi="Arial" w:cs="Arial"/>
+                <w:color w:val="000000"/>
+                <w:shd w:val="clear" w:color="auto" w:fill="FFFFFF"/>
+              </w:rPr>
+              <w:t>squared</w:t>
+            </w:r>
+            <w:proofErr w:type="spellEnd"/>
+            <w:r>
+              <w:rPr>
+                <w:rFonts w:ascii="Arial" w:hAnsi="Arial" w:cs="Arial"/>
+                <w:color w:val="000000"/>
+                <w:shd w:val="clear" w:color="auto" w:fill="FFFFFF"/>
+              </w:rPr>
+              <w:t xml:space="preserve">:  0.5973, </w:t>
+            </w:r>
+            <w:proofErr w:type="spellStart"/>
+            <w:r>
+              <w:rPr>
+                <w:rFonts w:ascii="Arial" w:hAnsi="Arial" w:cs="Arial"/>
+                <w:color w:val="000000"/>
+                <w:shd w:val="clear" w:color="auto" w:fill="FFFFFF"/>
+              </w:rPr>
+              <w:t>Adjusted</w:t>
+            </w:r>
+            <w:proofErr w:type="spellEnd"/>
+            <w:r>
+              <w:rPr>
+                <w:rFonts w:ascii="Arial" w:hAnsi="Arial" w:cs="Arial"/>
+                <w:color w:val="000000"/>
+                <w:shd w:val="clear" w:color="auto" w:fill="FFFFFF"/>
+              </w:rPr>
+              <w:t xml:space="preserve"> R-</w:t>
+            </w:r>
+            <w:proofErr w:type="spellStart"/>
+            <w:r>
+              <w:rPr>
+                <w:rFonts w:ascii="Arial" w:hAnsi="Arial" w:cs="Arial"/>
+                <w:color w:val="000000"/>
+                <w:shd w:val="clear" w:color="auto" w:fill="FFFFFF"/>
+              </w:rPr>
+              <w:t>squared</w:t>
+            </w:r>
+            <w:proofErr w:type="spellEnd"/>
+            <w:r>
+              <w:rPr>
+                <w:rFonts w:ascii="Arial" w:hAnsi="Arial" w:cs="Arial"/>
+                <w:color w:val="000000"/>
+                <w:shd w:val="clear" w:color="auto" w:fill="FFFFFF"/>
+              </w:rPr>
+              <w:t>:  0.5949</w:t>
+            </w:r>
+          </w:p>
           <w:p/>
           <w:p/>
         </w:tc>
@@ -3330,6 +4409,9 @@
         <w:ind w:left="0"/>
         <w:jc w:val="both"/>
       </w:pPr>
+      <w:r>
+        <w:br w:type="page"/>
+      </w:r>
     </w:p>
     <w:p>
       <w:pPr>
@@ -3960,6 +5042,15 @@
               </w:rPr>
               <w:t> </w:t>
             </w:r>
+            <w:r>
+              <w:rPr>
+                <w:rFonts w:ascii="Calibri" w:hAnsi="Calibri" w:cs="Calibri"/>
+                <w:color w:val="000000"/>
+                <w:sz w:val="22"/>
+                <w:szCs w:val="22"/>
+              </w:rPr>
+              <w:t>95%</w:t>
+            </w:r>
           </w:p>
         </w:tc>
       </w:tr>
@@ -4243,12 +5334,21 @@
               </w:rPr>
               <w:t> </w:t>
             </w:r>
+            <w:r>
+              <w:rPr>
+                <w:rFonts w:ascii="Calibri" w:hAnsi="Calibri" w:cs="Calibri"/>
+                <w:color w:val="000000"/>
+                <w:sz w:val="22"/>
+                <w:szCs w:val="22"/>
+              </w:rPr>
+              <w:t>7%</w:t>
+            </w:r>
           </w:p>
         </w:tc>
       </w:tr>
       <w:tr>
         <w:trPr>
-          <w:trHeight w:val="300"/>
+          <w:trHeight w:val="35"/>
         </w:trPr>
         <w:tc>
           <w:tcPr>
@@ -4526,6 +5626,15 @@
               </w:rPr>
               <w:t> </w:t>
             </w:r>
+            <w:r>
+              <w:rPr>
+                <w:rFonts w:ascii="Calibri" w:hAnsi="Calibri" w:cs="Calibri"/>
+                <w:color w:val="000000"/>
+                <w:sz w:val="22"/>
+                <w:szCs w:val="22"/>
+              </w:rPr>
+              <w:t>76%</w:t>
+            </w:r>
           </w:p>
         </w:tc>
       </w:tr>
@@ -4533,25 +5642,103 @@
     <w:p>
       <w:pPr>
         <w:pStyle w:val="PargrafodaLista"/>
+        <w:ind w:left="0"/>
         <w:jc w:val="both"/>
       </w:pPr>
     </w:p>
     <w:p>
       <w:pPr>
         <w:pStyle w:val="PargrafodaLista"/>
+        <w:ind w:left="0"/>
         <w:jc w:val="both"/>
       </w:pPr>
     </w:p>
     <w:p>
       <w:pPr>
         <w:pStyle w:val="PargrafodaLista"/>
+        <w:ind w:left="0"/>
         <w:jc w:val="both"/>
       </w:pPr>
+      <w:r>
+        <w:pict w14:anchorId="5CA0C654">
+          <v:shape id="_x0000_i1027" type="#_x0000_t75" style="width:315pt;height:75pt;visibility:visible;mso-wrap-style:square;mso-position-horizontal-relative:text;mso-position-vertical-relative:text;mso-width-relative:page;mso-height-relative:page">
+            <v:imagedata r:id="rId9" o:title=""/>
+          </v:shape>
+        </w:pict>
+      </w:r>
     </w:p>
     <w:p>
       <w:pPr>
+        <w:pStyle w:val="PargrafodaLista"/>
+        <w:ind w:left="0"/>
         <w:jc w:val="both"/>
       </w:pPr>
+    </w:p>
+    <w:p>
+      <w:pPr>
+        <w:pStyle w:val="PargrafodaLista"/>
+        <w:ind w:left="0"/>
+        <w:jc w:val="both"/>
+      </w:pPr>
+      <w:r>
+        <w:t>Propensão:</w:t>
+      </w:r>
+    </w:p>
+    <w:p>
+      <w:pPr>
+        <w:pStyle w:val="PargrafodaLista"/>
+        <w:ind w:left="0"/>
+        <w:jc w:val="both"/>
+      </w:pPr>
+    </w:p>
+    <w:p>
+      <w:pPr>
+        <w:pStyle w:val="PargrafodaLista"/>
+        <w:ind w:left="0"/>
+        <w:jc w:val="both"/>
+        <w:rPr>
+          <w:u w:val="single"/>
+        </w:rPr>
+      </w:pPr>
+      <w:r>
+        <w:pict w14:anchorId="2E27F35E">
+          <v:shape id="_x0000_i1028" type="#_x0000_t75" style="width:215.4pt;height:96.6pt;visibility:visible;mso-wrap-style:square;mso-position-horizontal-relative:text;mso-position-vertical-relative:text;mso-width-relative:page;mso-height-relative:page">
+            <v:imagedata r:id="rId10" o:title=""/>
+          </v:shape>
+        </w:pict>
+      </w:r>
+    </w:p>
+    <w:p>
+      <w:pPr>
+        <w:pStyle w:val="PargrafodaLista"/>
+        <w:ind w:left="0"/>
+        <w:jc w:val="both"/>
+      </w:pPr>
+    </w:p>
+    <w:p>
+      <w:pPr>
+        <w:pStyle w:val="PargrafodaLista"/>
+        <w:ind w:left="0"/>
+        <w:jc w:val="both"/>
+      </w:pPr>
+    </w:p>
+    <w:p>
+      <w:pPr>
+        <w:pStyle w:val="PargrafodaLista"/>
+        <w:ind w:left="0"/>
+        <w:jc w:val="both"/>
+        <w:rPr>
+          <w:sz w:val="32"/>
+          <w:szCs w:val="32"/>
+        </w:rPr>
+      </w:pPr>
+      <w:r>
+        <w:br w:type="page"/>
+      </w:r>
+      <w:r>
+        <w:lastRenderedPageBreak/>
+        <w:t xml:space="preserve"> </w:t>
+      </w:r>
     </w:p>
     <w:p>
       <w:pPr>
@@ -6829,7 +8016,7 @@
       </w:r>
     </w:p>
     <w:sectPr>
-      <w:headerReference w:type="default" r:id="rId9"/>
+      <w:headerReference w:type="default" r:id="rId11"/>
       <w:pgSz w:w="11907" w:h="16840" w:code="9"/>
       <w:pgMar w:top="1701" w:right="1134" w:bottom="1134" w:left="1134" w:header="709" w:footer="709" w:gutter="0"/>
       <w:cols w:space="708"/>
@@ -6904,7 +8091,7 @@
           <v:path o:extrusionok="f" gradientshapeok="t" o:connecttype="rect"/>
           <o:lock v:ext="edit" aspectratio="t"/>
         </v:shapetype>
-        <v:shape id="Object 5" o:spid="_x0000_i1027" type="#_x0000_t75" style="width:136.1pt;height:30.75pt;mso-position-horizontal-relative:char;mso-position-vertical-relative:line;v-text-anchor:middle" fillcolor="#474747">
+        <v:shape id="Object 5" o:spid="_x0000_i1029" type="#_x0000_t75" style="width:136.2pt;height:30.6pt;mso-position-horizontal-relative:char;mso-position-vertical-relative:line;v-text-anchor:middle" fillcolor="#474747">
           <v:imagedata r:id="rId1" o:title=""/>
           <v:shadow color="#cecece"/>
         </v:shape>

</xml_diff>

<commit_message>
Enviar arquivos de RL
</commit_message>
<xml_diff>
--- a/Estatísticas/trab4/Trab4.docx
+++ b/Estatísticas/trab4/Trab4.docx
@@ -420,7 +420,6 @@
                 <w:szCs w:val="18"/>
               </w:rPr>
             </w:pPr>
-            <w:proofErr w:type="gramStart"/>
             <w:r>
               <w:rPr>
                 <w:rFonts w:ascii="Calibri" w:hAnsi="Calibri" w:cs="Calibri"/>
@@ -439,7 +438,6 @@
               </w:rPr>
               <w:t>b</w:t>
             </w:r>
-            <w:proofErr w:type="gramEnd"/>
             <w:r>
               <w:rPr>
                 <w:rFonts w:ascii="Calibri" w:hAnsi="Calibri" w:cs="Calibri"/>
@@ -624,7 +622,6 @@
                 <w:szCs w:val="18"/>
               </w:rPr>
             </w:pPr>
-            <w:proofErr w:type="gramStart"/>
             <w:r>
               <w:rPr>
                 <w:rFonts w:ascii="Calibri" w:hAnsi="Calibri" w:cs="Calibri"/>
@@ -643,7 +640,6 @@
               </w:rPr>
               <w:t>l</w:t>
             </w:r>
-            <w:proofErr w:type="gramEnd"/>
             <w:r>
               <w:rPr>
                 <w:rFonts w:ascii="Calibri" w:hAnsi="Calibri" w:cs="Calibri"/>
@@ -760,7 +756,6 @@
                 <w:szCs w:val="18"/>
               </w:rPr>
             </w:pPr>
-            <w:proofErr w:type="spellStart"/>
             <w:r>
               <w:rPr>
                 <w:rFonts w:ascii="Calibri" w:hAnsi="Calibri"/>
@@ -768,24 +763,14 @@
                 <w:sz w:val="18"/>
                 <w:szCs w:val="18"/>
               </w:rPr>
-              <w:t>Multiple</w:t>
-            </w:r>
-            <w:proofErr w:type="spellEnd"/>
+              <w:t>Multiple R</w:t>
+            </w:r>
             <w:r>
               <w:rPr>
                 <w:rFonts w:ascii="Calibri" w:hAnsi="Calibri"/>
                 <w:color w:val="000000"/>
                 <w:sz w:val="18"/>
                 <w:szCs w:val="18"/>
-              </w:rPr>
-              <w:t xml:space="preserve"> R</w:t>
-            </w:r>
-            <w:r>
-              <w:rPr>
-                <w:rFonts w:ascii="Calibri" w:hAnsi="Calibri"/>
-                <w:color w:val="000000"/>
-                <w:sz w:val="18"/>
-                <w:szCs w:val="18"/>
                 <w:vertAlign w:val="superscript"/>
               </w:rPr>
               <w:t>2</w:t>
@@ -840,7 +825,6 @@
                 <w:szCs w:val="18"/>
               </w:rPr>
             </w:pPr>
-            <w:proofErr w:type="gramStart"/>
             <w:r>
               <w:rPr>
                 <w:rFonts w:ascii="Calibri" w:hAnsi="Calibri" w:cs="Calibri"/>
@@ -859,7 +843,6 @@
               </w:rPr>
               <w:t>k</w:t>
             </w:r>
-            <w:proofErr w:type="gramEnd"/>
             <w:r>
               <w:rPr>
                 <w:rFonts w:ascii="Calibri" w:hAnsi="Calibri" w:cs="Calibri"/>
@@ -967,25 +950,14 @@
                 <w:szCs w:val="18"/>
               </w:rPr>
             </w:pPr>
-            <w:proofErr w:type="spellStart"/>
-            <w:r>
-              <w:rPr>
-                <w:rFonts w:ascii="Calibri" w:hAnsi="Calibri" w:cs="Calibri"/>
-                <w:color w:val="000000"/>
-                <w:sz w:val="18"/>
-                <w:szCs w:val="18"/>
-              </w:rPr>
-              <w:t>Adjusted</w:t>
-            </w:r>
-            <w:proofErr w:type="spellEnd"/>
-            <w:r>
-              <w:rPr>
-                <w:rFonts w:ascii="Calibri" w:hAnsi="Calibri" w:cs="Calibri"/>
-                <w:color w:val="000000"/>
-                <w:sz w:val="18"/>
-                <w:szCs w:val="18"/>
-              </w:rPr>
-              <w:t xml:space="preserve"> R</w:t>
+            <w:r>
+              <w:rPr>
+                <w:rFonts w:ascii="Calibri" w:hAnsi="Calibri" w:cs="Calibri"/>
+                <w:color w:val="000000"/>
+                <w:sz w:val="18"/>
+                <w:szCs w:val="18"/>
+              </w:rPr>
+              <w:t>Adjusted R</w:t>
             </w:r>
             <w:r>
               <w:rPr>
@@ -1047,7 +1019,6 @@
                 <w:szCs w:val="18"/>
               </w:rPr>
             </w:pPr>
-            <w:proofErr w:type="gramStart"/>
             <w:r>
               <w:rPr>
                 <w:rFonts w:ascii="Calibri" w:hAnsi="Calibri" w:cs="Calibri"/>
@@ -1066,7 +1037,6 @@
               </w:rPr>
               <w:t>d</w:t>
             </w:r>
-            <w:proofErr w:type="gramEnd"/>
             <w:r>
               <w:rPr>
                 <w:rFonts w:ascii="Calibri" w:hAnsi="Calibri" w:cs="Calibri"/>
@@ -1260,7 +1230,6 @@
                 <w:szCs w:val="18"/>
               </w:rPr>
             </w:pPr>
-            <w:proofErr w:type="gramStart"/>
             <w:r>
               <w:rPr>
                 <w:rFonts w:ascii="Calibri" w:hAnsi="Calibri" w:cs="Calibri"/>
@@ -1279,15 +1248,14 @@
               </w:rPr>
               <w:t>c</w:t>
             </w:r>
-            <w:proofErr w:type="gramEnd"/>
-            <w:r>
-              <w:rPr>
-                <w:rFonts w:ascii="Calibri" w:hAnsi="Calibri" w:cs="Calibri"/>
-                <w:color w:val="000000"/>
-                <w:sz w:val="18"/>
-                <w:szCs w:val="18"/>
-              </w:rPr>
-              <w:t xml:space="preserve">   )</w:t>
+            <w:r>
+              <w:rPr>
+                <w:rFonts w:ascii="Calibri" w:hAnsi="Calibri" w:cs="Calibri"/>
+                <w:color w:val="000000"/>
+                <w:sz w:val="18"/>
+                <w:szCs w:val="18"/>
+              </w:rPr>
+              <w:t xml:space="preserve">  )</w:t>
             </w:r>
           </w:p>
         </w:tc>
@@ -1473,7 +1441,6 @@
                 <w:szCs w:val="18"/>
               </w:rPr>
             </w:pPr>
-            <w:proofErr w:type="gramStart"/>
             <w:r>
               <w:rPr>
                 <w:rFonts w:ascii="Calibri" w:hAnsi="Calibri" w:cs="Calibri"/>
@@ -1492,7 +1459,6 @@
               </w:rPr>
               <w:t>i</w:t>
             </w:r>
-            <w:proofErr w:type="gramEnd"/>
             <w:r>
               <w:rPr>
                 <w:rFonts w:ascii="Calibri" w:hAnsi="Calibri" w:cs="Calibri"/>
@@ -1660,7 +1626,7 @@
                   <v:path o:extrusionok="f" gradientshapeok="t" o:connecttype="rect"/>
                   <o:lock v:ext="edit" aspectratio="t"/>
                 </v:shapetype>
-                <v:shape id="_x0000_i1025" type="#_x0000_t75" style="width:5.4pt;height:10.8pt" equationxml="&lt;?xml version=&quot;1.0&quot; encoding=&quot;UTF-8&quot; standalone=&quot;yes&quot;?&gt;&#10;&lt;?mso-application progid=&quot;Word.Document&quot;?&gt;&#10;&lt;w:wordDocument xmlns:aml=&quot;http://schemas.microsoft.com/aml/2001/core&quot; xmlns:wpc=&quot;http://schemas.microsoft.com/office/word/2010/wordprocessingCanvas&quot; xmlns:cx=&quot;http://schemas.microsoft.com/office/drawing/2014/chartex&quot; xmlns:cx1=&quot;http://schemas.microsoft.com/office/drawing/2015/9/8/chartex&quot; xmlns:cx2=&quot;http://schemas.microsoft.com/office/drawing/2015/10/21/chartex&quot; xmlns:cx3=&quot;http://schemas.microsoft.com/office/drawing/2016/5/9/chartex&quot; xmlns:cx4=&quot;http://schemas.microsoft.com/office/drawing/2016/5/10/chartex&quot; xmlns:cx5=&quot;http://schemas.microsoft.com/office/drawing/2016/5/11/chartex&quot; xmlns:cx6=&quot;http://schemas.microsoft.com/office/drawing/2016/5/12/chartex&quot; xmlns:cx7=&quot;http://schemas.microsoft.com/office/drawing/2016/5/13/chartex&quot; xmlns:cx8=&quot;http://schemas.microsoft.com/office/drawing/2016/5/14/chartex&quot; xmlns:dt=&quot;uuid:C2F41010-65B3-11d1-A29F-00AA00C14882&quot; xmlns:mc=&quot;http://schemas.openxmlformats.org/markup-compatibility/2006&quot; xmlns:aink=&quot;http://schemas.microsoft.com/office/drawing/2016/ink&quot; xmlns:am3d=&quot;http://schemas.microsoft.com/office/drawing/2017/model3d&quot; xmlns:o=&quot;urn:schemas-microsoft-com:office:office&quot; xmlns:m=&quot;http://schemas.openxmlformats.org/officeDocument/2006/math&quot; xmlns:v=&quot;urn:schemas-microsoft-com:vml&quot; xmlns:w10=&quot;urn:schemas-microsoft-com:office:word&quot; xmlns:w=&quot;http://schemas.microsoft.com/office/word/2003/wordml&quot; xmlns:w16sdtdh=&quot;http://schemas.microsoft.com/office/word/2020/wordml/sdtdatahash&quot; xmlns:wx=&quot;http://schemas.microsoft.com/office/word/2003/auxHint&quot; xmlns:wne=&quot;http://schemas.microsoft.com/office/word/2006/wordml&quot; xmlns:wsp=&quot;http://schemas.microsoft.com/office/word/2003/wordml/sp2&quot; xmlns:sl=&quot;http://schemas.microsoft.com/schemaLibrary/2003/core&quot; w:macrosPresent=&quot;no&quot; w:embeddedObjPresent=&quot;no&quot; w:ocxPresent=&quot;no&quot; xml:space=&quot;preserve&quot;&gt;&lt;w:ignoreSubtree w:val=&quot;http://schemas.microsoft.com/office/word/2003/wordml/sp2&quot;/&gt;&lt;o:DocumentProperties&gt;&lt;o:Version&gt;16&lt;/o:Version&gt;&lt;/o:DocumentProperties&gt;&lt;w:docPr&gt;&lt;w:view w:val=&quot;print&quot;/&gt;&lt;w:zoom w:percent=&quot;100&quot;/&gt;&lt;w:doNotEmbedSystemFonts/&gt;&lt;w:activeWritingStyle w:lang=&quot;PT-BR&quot; w:vendorID=&quot;64&quot; w:dllVersion=&quot;131078&quot; w:nlCheck=&quot;on&quot; w:optionSet=&quot;0&quot;/&gt;&lt;w:activeWritingStyle w:lang=&quot;PT-BR&quot; w:vendorID=&quot;64&quot; w:dllVersion=&quot;0&quot; w:nlCheck=&quot;on&quot; w:optionSet=&quot;0&quot;/&gt;&lt;w:stylePaneFormatFilter w:val=&quot;3F01&quot;/&gt;&lt;w:defaultTabStop w:val=&quot;708&quot;/&gt;&lt;w:hyphenationZone w:val=&quot;425&quot;/&gt;&lt;w:drawingGridHorizontalSpacing w:val=&quot;120&quot;/&gt;&lt;w:displayHorizontalDrawingGridEvery w:val=&quot;2&quot;/&gt;&lt;w:displayVerticalDrawingGridEvery w:val=&quot;2&quot;/&gt;&lt;w:punctuationKerning/&gt;&lt;w:characterSpacingControl w:val=&quot;DontCompress&quot;/&gt;&lt;w:optimizeForBrowser/&gt;&lt;w:targetScreenSz w:val=&quot;800x600&quot;/&gt;&lt;w:savePreviewPicture/&gt;&lt;w:validateAgainstSchema/&gt;&lt;w:saveInvalidXML w:val=&quot;off&quot;/&gt;&lt;w:ignoreMixedContent w:val=&quot;off&quot;/&gt;&lt;w:alwaysShowPlaceholderText w:val=&quot;off&quot;/&gt;&lt;w:compat&gt;&lt;w:breakWrappedTables/&gt;&lt;w:snapToGridInCell/&gt;&lt;w:wrapTextWithPunct/&gt;&lt;w:useAsianBreakRules/&gt;&lt;w:dontGrowAutofit/&gt;&lt;/w:compat&gt;&lt;wsp:rsids&gt;&lt;wsp:rsidRoot wsp:val=&quot;0062375B&quot;/&gt;&lt;wsp:rsid wsp:val=&quot;000010D2&quot;/&gt;&lt;wsp:rsid wsp:val=&quot;00017865&quot;/&gt;&lt;wsp:rsid wsp:val=&quot;0005730E&quot;/&gt;&lt;wsp:rsid wsp:val=&quot;000721FE&quot;/&gt;&lt;wsp:rsid wsp:val=&quot;00085C68&quot;/&gt;&lt;wsp:rsid wsp:val=&quot;000A2EDD&quot;/&gt;&lt;wsp:rsid wsp:val=&quot;000A730B&quot;/&gt;&lt;wsp:rsid wsp:val=&quot;000A75F9&quot;/&gt;&lt;wsp:rsid wsp:val=&quot;000B1F81&quot;/&gt;&lt;wsp:rsid wsp:val=&quot;000D06CE&quot;/&gt;&lt;wsp:rsid wsp:val=&quot;000D453E&quot;/&gt;&lt;wsp:rsid wsp:val=&quot;000F21F3&quot;/&gt;&lt;wsp:rsid wsp:val=&quot;000F6F6B&quot;/&gt;&lt;wsp:rsid wsp:val=&quot;00114BF9&quot;/&gt;&lt;wsp:rsid wsp:val=&quot;00125843&quot;/&gt;&lt;wsp:rsid wsp:val=&quot;00136E6E&quot;/&gt;&lt;wsp:rsid wsp:val=&quot;00154795&quot;/&gt;&lt;wsp:rsid wsp:val=&quot;001655FB&quot;/&gt;&lt;wsp:rsid wsp:val=&quot;00180339&quot;/&gt;&lt;wsp:rsid wsp:val=&quot;00192CE6&quot;/&gt;&lt;wsp:rsid wsp:val=&quot;001B1220&quot;/&gt;&lt;wsp:rsid wsp:val=&quot;001D01A2&quot;/&gt;&lt;wsp:rsid wsp:val=&quot;001D0B61&quot;/&gt;&lt;wsp:rsid wsp:val=&quot;00211493&quot;/&gt;&lt;wsp:rsid wsp:val=&quot;002138A6&quot;/&gt;&lt;wsp:rsid wsp:val=&quot;00253878&quot;/&gt;&lt;wsp:rsid wsp:val=&quot;00280922&quot;/&gt;&lt;wsp:rsid wsp:val=&quot;002A2A95&quot;/&gt;&lt;wsp:rsid wsp:val=&quot;002A3ABB&quot;/&gt;&lt;wsp:rsid wsp:val=&quot;002B0E87&quot;/&gt;&lt;wsp:rsid wsp:val=&quot;002B70A0&quot;/&gt;&lt;wsp:rsid wsp:val=&quot;002C2C38&quot;/&gt;&lt;wsp:rsid wsp:val=&quot;002D001C&quot;/&gt;&lt;wsp:rsid wsp:val=&quot;002D1E15&quot;/&gt;&lt;wsp:rsid wsp:val=&quot;00331CB8&quot;/&gt;&lt;wsp:rsid wsp:val=&quot;0033437C&quot;/&gt;&lt;wsp:rsid wsp:val=&quot;003346F8&quot;/&gt;&lt;wsp:rsid wsp:val=&quot;00347521&quot;/&gt;&lt;wsp:rsid wsp:val=&quot;00351ECC&quot;/&gt;&lt;wsp:rsid wsp:val=&quot;0035628D&quot;/&gt;&lt;wsp:rsid wsp:val=&quot;0036452E&quot;/&gt;&lt;wsp:rsid wsp:val=&quot;00372FAB&quot;/&gt;&lt;wsp:rsid wsp:val=&quot;003D7A8A&quot;/&gt;&lt;wsp:rsid wsp:val=&quot;004112B1&quot;/&gt;&lt;wsp:rsid wsp:val=&quot;00426777&quot;/&gt;&lt;wsp:rsid wsp:val=&quot;00440F76&quot;/&gt;&lt;wsp:rsid wsp:val=&quot;0046692D&quot;/&gt;&lt;wsp:rsid wsp:val=&quot;00472721&quot;/&gt;&lt;wsp:rsid wsp:val=&quot;00484A4D&quot;/&gt;&lt;wsp:rsid wsp:val=&quot;004A47E7&quot;/&gt;&lt;wsp:rsid wsp:val=&quot;004B026B&quot;/&gt;&lt;wsp:rsid wsp:val=&quot;004D0016&quot;/&gt;&lt;wsp:rsid wsp:val=&quot;004E4662&quot;/&gt;&lt;wsp:rsid wsp:val=&quot;004F5EA4&quot;/&gt;&lt;wsp:rsid wsp:val=&quot;004F714E&quot;/&gt;&lt;wsp:rsid wsp:val=&quot;005048BA&quot;/&gt;&lt;wsp:rsid wsp:val=&quot;0051509A&quot;/&gt;&lt;wsp:rsid wsp:val=&quot;00520F5E&quot;/&gt;&lt;wsp:rsid wsp:val=&quot;00522528&quot;/&gt;&lt;wsp:rsid wsp:val=&quot;005305F5&quot;/&gt;&lt;wsp:rsid wsp:val=&quot;00564AC1&quot;/&gt;&lt;wsp:rsid wsp:val=&quot;00565BAA&quot;/&gt;&lt;wsp:rsid wsp:val=&quot;00567C63&quot;/&gt;&lt;wsp:rsid wsp:val=&quot;005742D9&quot;/&gt;&lt;wsp:rsid wsp:val=&quot;00574FD6&quot;/&gt;&lt;wsp:rsid wsp:val=&quot;0057603E&quot;/&gt;&lt;wsp:rsid wsp:val=&quot;00586A51&quot;/&gt;&lt;wsp:rsid wsp:val=&quot;005D0E0E&quot;/&gt;&lt;wsp:rsid wsp:val=&quot;005E090E&quot;/&gt;&lt;wsp:rsid wsp:val=&quot;005E2B10&quot;/&gt;&lt;wsp:rsid wsp:val=&quot;005E6F07&quot;/&gt;&lt;wsp:rsid wsp:val=&quot;0062375B&quot;/&gt;&lt;wsp:rsid wsp:val=&quot;00644245&quot;/&gt;&lt;wsp:rsid wsp:val=&quot;00654A96&quot;/&gt;&lt;wsp:rsid wsp:val=&quot;006567A5&quot;/&gt;&lt;wsp:rsid wsp:val=&quot;006817FC&quot;/&gt;&lt;wsp:rsid wsp:val=&quot;00683214&quot;/&gt;&lt;wsp:rsid wsp:val=&quot;00693894&quot;/&gt;&lt;wsp:rsid wsp:val=&quot;006B70A6&quot;/&gt;&lt;wsp:rsid wsp:val=&quot;006C26C6&quot;/&gt;&lt;wsp:rsid wsp:val=&quot;006D2DF7&quot;/&gt;&lt;wsp:rsid wsp:val=&quot;006D5F47&quot;/&gt;&lt;wsp:rsid wsp:val=&quot;006E5EA3&quot;/&gt;&lt;wsp:rsid wsp:val=&quot;006E61FE&quot;/&gt;&lt;wsp:rsid wsp:val=&quot;006E7FFA&quot;/&gt;&lt;wsp:rsid wsp:val=&quot;006F098E&quot;/&gt;&lt;wsp:rsid wsp:val=&quot;007236FA&quot;/&gt;&lt;wsp:rsid wsp:val=&quot;0072669C&quot;/&gt;&lt;wsp:rsid wsp:val=&quot;00732D44&quot;/&gt;&lt;wsp:rsid wsp:val=&quot;0073628D&quot;/&gt;&lt;wsp:rsid wsp:val=&quot;00771177&quot;/&gt;&lt;wsp:rsid wsp:val=&quot;007717A5&quot;/&gt;&lt;wsp:rsid wsp:val=&quot;00783414&quot;/&gt;&lt;wsp:rsid wsp:val=&quot;007A639C&quot;/&gt;&lt;wsp:rsid wsp:val=&quot;007A6B5A&quot;/&gt;&lt;wsp:rsid wsp:val=&quot;007B227B&quot;/&gt;&lt;wsp:rsid wsp:val=&quot;007B3471&quot;/&gt;&lt;wsp:rsid wsp:val=&quot;007D141C&quot;/&gt;&lt;wsp:rsid wsp:val=&quot;007E6ED1&quot;/&gt;&lt;wsp:rsid wsp:val=&quot;0082114A&quot;/&gt;&lt;wsp:rsid wsp:val=&quot;008470F9&quot;/&gt;&lt;wsp:rsid wsp:val=&quot;00853448&quot;/&gt;&lt;wsp:rsid wsp:val=&quot;00874131&quot;/&gt;&lt;wsp:rsid wsp:val=&quot;00877AD2&quot;/&gt;&lt;wsp:rsid wsp:val=&quot;00884FCC&quot;/&gt;&lt;wsp:rsid wsp:val=&quot;00894429&quot;/&gt;&lt;wsp:rsid wsp:val=&quot;008B797B&quot;/&gt;&lt;wsp:rsid wsp:val=&quot;008D5542&quot;/&gt;&lt;wsp:rsid wsp:val=&quot;008E1AC4&quot;/&gt;&lt;wsp:rsid wsp:val=&quot;008F4E26&quot;/&gt;&lt;wsp:rsid wsp:val=&quot;0090762D&quot;/&gt;&lt;wsp:rsid wsp:val=&quot;009118DE&quot;/&gt;&lt;wsp:rsid wsp:val=&quot;00926D7D&quot;/&gt;&lt;wsp:rsid wsp:val=&quot;009409B4&quot;/&gt;&lt;wsp:rsid wsp:val=&quot;00950E8B&quot;/&gt;&lt;wsp:rsid wsp:val=&quot;009725CB&quot;/&gt;&lt;wsp:rsid wsp:val=&quot;00980C5B&quot;/&gt;&lt;wsp:rsid wsp:val=&quot;009869D3&quot;/&gt;&lt;wsp:rsid wsp:val=&quot;0098749C&quot;/&gt;&lt;wsp:rsid wsp:val=&quot;009A5D50&quot;/&gt;&lt;wsp:rsid wsp:val=&quot;009B5D47&quot;/&gt;&lt;wsp:rsid wsp:val=&quot;009B7329&quot;/&gt;&lt;wsp:rsid wsp:val=&quot;009C1C65&quot;/&gt;&lt;wsp:rsid wsp:val=&quot;009C4AD6&quot;/&gt;&lt;wsp:rsid wsp:val=&quot;009D6265&quot;/&gt;&lt;wsp:rsid wsp:val=&quot;009E1B8A&quot;/&gt;&lt;wsp:rsid wsp:val=&quot;009F2C97&quot;/&gt;&lt;wsp:rsid wsp:val=&quot;009F7666&quot;/&gt;&lt;wsp:rsid wsp:val=&quot;00A2471C&quot;/&gt;&lt;wsp:rsid wsp:val=&quot;00AD78A7&quot;/&gt;&lt;wsp:rsid wsp:val=&quot;00AF0A28&quot;/&gt;&lt;wsp:rsid wsp:val=&quot;00B00E7D&quot;/&gt;&lt;wsp:rsid wsp:val=&quot;00B15AC0&quot;/&gt;&lt;wsp:rsid wsp:val=&quot;00B17D2C&quot;/&gt;&lt;wsp:rsid wsp:val=&quot;00B44BE9&quot;/&gt;&lt;wsp:rsid wsp:val=&quot;00B50B4B&quot;/&gt;&lt;wsp:rsid wsp:val=&quot;00B52FA0&quot;/&gt;&lt;wsp:rsid wsp:val=&quot;00B57E1B&quot;/&gt;&lt;wsp:rsid wsp:val=&quot;00B65D80&quot;/&gt;&lt;wsp:rsid wsp:val=&quot;00B8548F&quot;/&gt;&lt;wsp:rsid wsp:val=&quot;00B8746A&quot;/&gt;&lt;wsp:rsid wsp:val=&quot;00BB265F&quot;/&gt;&lt;wsp:rsid wsp:val=&quot;00BD0B37&quot;/&gt;&lt;wsp:rsid wsp:val=&quot;00BD2BF9&quot;/&gt;&lt;wsp:rsid wsp:val=&quot;00BD6DF1&quot;/&gt;&lt;wsp:rsid wsp:val=&quot;00BE68D8&quot;/&gt;&lt;wsp:rsid wsp:val=&quot;00BF7905&quot;/&gt;&lt;wsp:rsid wsp:val=&quot;00C03F01&quot;/&gt;&lt;wsp:rsid wsp:val=&quot;00C12AEB&quot;/&gt;&lt;wsp:rsid wsp:val=&quot;00C576C4&quot;/&gt;&lt;wsp:rsid wsp:val=&quot;00C61623&quot;/&gt;&lt;wsp:rsid wsp:val=&quot;00C635A9&quot;/&gt;&lt;wsp:rsid wsp:val=&quot;00C7440B&quot;/&gt;&lt;wsp:rsid wsp:val=&quot;00CA187A&quot;/&gt;&lt;wsp:rsid wsp:val=&quot;00CA1F15&quot;/&gt;&lt;wsp:rsid wsp:val=&quot;00CA482A&quot;/&gt;&lt;wsp:rsid wsp:val=&quot;00CA4A1B&quot;/&gt;&lt;wsp:rsid wsp:val=&quot;00CB0C4A&quot;/&gt;&lt;wsp:rsid wsp:val=&quot;00CD2367&quot;/&gt;&lt;wsp:rsid wsp:val=&quot;00CD5DBB&quot;/&gt;&lt;wsp:rsid wsp:val=&quot;00CF3108&quot;/&gt;&lt;wsp:rsid wsp:val=&quot;00CF5C32&quot;/&gt;&lt;wsp:rsid wsp:val=&quot;00CF6BB3&quot;/&gt;&lt;wsp:rsid wsp:val=&quot;00D05F2C&quot;/&gt;&lt;wsp:rsid wsp:val=&quot;00D23F97&quot;/&gt;&lt;wsp:rsid wsp:val=&quot;00D71CC2&quot;/&gt;&lt;wsp:rsid wsp:val=&quot;00D8621E&quot;/&gt;&lt;wsp:rsid wsp:val=&quot;00D958B5&quot;/&gt;&lt;wsp:rsid wsp:val=&quot;00D97A5A&quot;/&gt;&lt;wsp:rsid wsp:val=&quot;00DB7080&quot;/&gt;&lt;wsp:rsid wsp:val=&quot;00DD4852&quot;/&gt;&lt;wsp:rsid wsp:val=&quot;00E01ADF&quot;/&gt;&lt;wsp:rsid wsp:val=&quot;00E3411A&quot;/&gt;&lt;wsp:rsid wsp:val=&quot;00E5664B&quot;/&gt;&lt;wsp:rsid wsp:val=&quot;00E63105&quot;/&gt;&lt;wsp:rsid wsp:val=&quot;00E74BCA&quot;/&gt;&lt;wsp:rsid wsp:val=&quot;00E861C4&quot;/&gt;&lt;wsp:rsid wsp:val=&quot;00EB1A26&quot;/&gt;&lt;wsp:rsid wsp:val=&quot;00EB4248&quot;/&gt;&lt;wsp:rsid wsp:val=&quot;00EB5B5C&quot;/&gt;&lt;wsp:rsid wsp:val=&quot;00EC1CF4&quot;/&gt;&lt;wsp:rsid wsp:val=&quot;00ED6E1A&quot;/&gt;&lt;wsp:rsid wsp:val=&quot;00F1375E&quot;/&gt;&lt;wsp:rsid wsp:val=&quot;00F53FFD&quot;/&gt;&lt;wsp:rsid wsp:val=&quot;00F55AAF&quot;/&gt;&lt;wsp:rsid wsp:val=&quot;00F5687A&quot;/&gt;&lt;wsp:rsid wsp:val=&quot;00F7347C&quot;/&gt;&lt;wsp:rsid wsp:val=&quot;00F763E5&quot;/&gt;&lt;wsp:rsid wsp:val=&quot;00F779F3&quot;/&gt;&lt;wsp:rsid wsp:val=&quot;00F82AB8&quot;/&gt;&lt;wsp:rsid wsp:val=&quot;00F83685&quot;/&gt;&lt;wsp:rsid wsp:val=&quot;00F837FD&quot;/&gt;&lt;wsp:rsid wsp:val=&quot;00F926CF&quot;/&gt;&lt;wsp:rsid wsp:val=&quot;00F94DDD&quot;/&gt;&lt;wsp:rsid wsp:val=&quot;00FA5FE3&quot;/&gt;&lt;wsp:rsid wsp:val=&quot;00FB212A&quot;/&gt;&lt;wsp:rsid wsp:val=&quot;00FC1D6F&quot;/&gt;&lt;wsp:rsid wsp:val=&quot;00FE1D4C&quot;/&gt;&lt;/wsp:rsids&gt;&lt;/w:docPr&gt;&lt;w:body&gt;&lt;wx:sect&gt;&lt;w:p wsp:rsidR=&quot;00000000&quot; wsp:rsidRDefault=&quot;009409B4&quot; wsp:rsidP=&quot;009409B4&quot;&gt;&lt;m:oMathPara&gt;&lt;m:oMath&gt;&lt;m:acc&gt;&lt;m:accPr&gt;&lt;m:ctrlPr&gt;&lt;w:rPr&gt;&lt;w:rFonts w:ascii=&quot;Cambria Math&quot; w:h-ansi=&quot;Cambria Math&quot; w:cs=&quot;Calibri&quot;/&gt;&lt;wx:font wx:val=&quot;Cambria Math&quot;/&gt;&lt;w:i/&gt;&lt;w:i-cs/&gt;&lt;w:color w:val=&quot;000000&quot;/&gt;&lt;w:sz w:val=&quot;18&quot;/&gt;&lt;w:sz-cs w:val=&quot;18&quot;/&gt;&lt;/w:rPr&gt;&lt;/m:ctrlPr&gt;&lt;/m:accPr&gt;&lt;m:e&gt;&lt;m:r&gt;&lt;w:rPr&gt;&lt;w:rFonts w:ascii=&quot;Cambria Math&quot; w:h-ansi=&quot;Cambria Math&quot; w:cs=&quot;Calibri&quot;/&gt;&lt;wx:font wx:val=&quot;Cambria Math&quot;/&gt;&lt;w:i/&gt;&lt;w:i-cs/&gt;&lt;w:color w:val=&quot;000000&quot;/&gt;&lt;w:sz w:val=&quot;18&quot;/&gt;&lt;w:sz-cs w:val=&quot;18&quot;/&gt;&lt;/w:rPr&gt;&lt;m:t&gt;y&lt;/m:t&gt;&lt;/m:r&gt;&lt;/m:e&gt;&lt;/m:acc&gt;&lt;/m:oMath&gt;&lt;/m:oMathPara&gt;&lt;/w:p&gt;&lt;w:sectPr wsp:rsidR=&quot;00000000&quot;&gt;&lt;w:pgSz w:w=&quot;12240&quot; w:h=&quot;15840&quot;/&gt;&lt;w:pgMar w:top=&quot;1417&quot; w:right=&quot;1701&quot; w:bottom=&quot;1417&quot; w:left=&quot;1701&quot; w:header=&quot;720&quot; w:footer=&quot;720&quot; w:gutter=&quot;0&quot;/&gt;&lt;w:cols w:space=&quot;720&quot;/&gt;&lt;/w:sectPr&gt;&lt;/wx:sect&gt;&lt;/w:body&gt;&lt;/w:wordDocument&gt;">
+                <v:shape id="_x0000_i1025" type="#_x0000_t75" style="width:5.5pt;height:11pt" equationxml="&lt;?xml version=&quot;1.0&quot; encoding=&quot;UTF-8&quot; standalone=&quot;yes&quot;?&gt;&#10;&lt;?mso-application progid=&quot;Word.Document&quot;?&gt;&#10;&lt;w:wordDocument xmlns:aml=&quot;http://schemas.microsoft.com/aml/2001/core&quot; xmlns:wpc=&quot;http://schemas.microsoft.com/office/word/2010/wordprocessingCanvas&quot; xmlns:cx=&quot;http://schemas.microsoft.com/office/drawing/2014/chartex&quot; xmlns:cx1=&quot;http://schemas.microsoft.com/office/drawing/2015/9/8/chartex&quot; xmlns:cx2=&quot;http://schemas.microsoft.com/office/drawing/2015/10/21/chartex&quot; xmlns:cx3=&quot;http://schemas.microsoft.com/office/drawing/2016/5/9/chartex&quot; xmlns:cx4=&quot;http://schemas.microsoft.com/office/drawing/2016/5/10/chartex&quot; xmlns:cx5=&quot;http://schemas.microsoft.com/office/drawing/2016/5/11/chartex&quot; xmlns:cx6=&quot;http://schemas.microsoft.com/office/drawing/2016/5/12/chartex&quot; xmlns:cx7=&quot;http://schemas.microsoft.com/office/drawing/2016/5/13/chartex&quot; xmlns:cx8=&quot;http://schemas.microsoft.com/office/drawing/2016/5/14/chartex&quot; xmlns:dt=&quot;uuid:C2F41010-65B3-11d1-A29F-00AA00C14882&quot; xmlns:mc=&quot;http://schemas.openxmlformats.org/markup-compatibility/2006&quot; xmlns:aink=&quot;http://schemas.microsoft.com/office/drawing/2016/ink&quot; xmlns:am3d=&quot;http://schemas.microsoft.com/office/drawing/2017/model3d&quot; xmlns:o=&quot;urn:schemas-microsoft-com:office:office&quot; xmlns:m=&quot;http://schemas.openxmlformats.org/officeDocument/2006/math&quot; xmlns:v=&quot;urn:schemas-microsoft-com:vml&quot; xmlns:w10=&quot;urn:schemas-microsoft-com:office:word&quot; xmlns:w=&quot;http://schemas.microsoft.com/office/word/2003/wordml&quot; xmlns:w16sdtdh=&quot;http://schemas.microsoft.com/office/word/2020/wordml/sdtdatahash&quot; xmlns:wx=&quot;http://schemas.microsoft.com/office/word/2003/auxHint&quot; xmlns:wne=&quot;http://schemas.microsoft.com/office/word/2006/wordml&quot; xmlns:wsp=&quot;http://schemas.microsoft.com/office/word/2003/wordml/sp2&quot; xmlns:sl=&quot;http://schemas.microsoft.com/schemaLibrary/2003/core&quot; w:macrosPresent=&quot;no&quot; w:embeddedObjPresent=&quot;no&quot; w:ocxPresent=&quot;no&quot; xml:space=&quot;preserve&quot;&gt;&lt;w:ignoreSubtree w:val=&quot;http://schemas.microsoft.com/office/word/2003/wordml/sp2&quot;/&gt;&lt;o:DocumentProperties&gt;&lt;o:Version&gt;16&lt;/o:Version&gt;&lt;/o:DocumentProperties&gt;&lt;w:docPr&gt;&lt;w:view w:val=&quot;print&quot;/&gt;&lt;w:zoom w:percent=&quot;100&quot;/&gt;&lt;w:doNotEmbedSystemFonts/&gt;&lt;w:activeWritingStyle w:lang=&quot;PT-BR&quot; w:vendorID=&quot;64&quot; w:dllVersion=&quot;131078&quot; w:nlCheck=&quot;on&quot; w:optionSet=&quot;0&quot;/&gt;&lt;w:activeWritingStyle w:lang=&quot;PT-BR&quot; w:vendorID=&quot;64&quot; w:dllVersion=&quot;0&quot; w:nlCheck=&quot;on&quot; w:optionSet=&quot;0&quot;/&gt;&lt;w:stylePaneFormatFilter w:val=&quot;3F01&quot;/&gt;&lt;w:defaultTabStop w:val=&quot;708&quot;/&gt;&lt;w:hyphenationZone w:val=&quot;425&quot;/&gt;&lt;w:drawingGridHorizontalSpacing w:val=&quot;120&quot;/&gt;&lt;w:displayHorizontalDrawingGridEvery w:val=&quot;2&quot;/&gt;&lt;w:displayVerticalDrawingGridEvery w:val=&quot;2&quot;/&gt;&lt;w:punctuationKerning/&gt;&lt;w:characterSpacingControl w:val=&quot;DontCompress&quot;/&gt;&lt;w:optimizeForBrowser/&gt;&lt;w:targetScreenSz w:val=&quot;800x600&quot;/&gt;&lt;w:savePreviewPicture/&gt;&lt;w:validateAgainstSchema/&gt;&lt;w:saveInvalidXML w:val=&quot;off&quot;/&gt;&lt;w:ignoreMixedContent w:val=&quot;off&quot;/&gt;&lt;w:alwaysShowPlaceholderText w:val=&quot;off&quot;/&gt;&lt;w:compat&gt;&lt;w:breakWrappedTables/&gt;&lt;w:snapToGridInCell/&gt;&lt;w:wrapTextWithPunct/&gt;&lt;w:useAsianBreakRules/&gt;&lt;w:dontGrowAutofit/&gt;&lt;/w:compat&gt;&lt;wsp:rsids&gt;&lt;wsp:rsidRoot wsp:val=&quot;0062375B&quot;/&gt;&lt;wsp:rsid wsp:val=&quot;000010D2&quot;/&gt;&lt;wsp:rsid wsp:val=&quot;00017865&quot;/&gt;&lt;wsp:rsid wsp:val=&quot;0005730E&quot;/&gt;&lt;wsp:rsid wsp:val=&quot;000721FE&quot;/&gt;&lt;wsp:rsid wsp:val=&quot;00085C68&quot;/&gt;&lt;wsp:rsid wsp:val=&quot;000A2EDD&quot;/&gt;&lt;wsp:rsid wsp:val=&quot;000A730B&quot;/&gt;&lt;wsp:rsid wsp:val=&quot;000A75F9&quot;/&gt;&lt;wsp:rsid wsp:val=&quot;000B1F81&quot;/&gt;&lt;wsp:rsid wsp:val=&quot;000D06CE&quot;/&gt;&lt;wsp:rsid wsp:val=&quot;000D453E&quot;/&gt;&lt;wsp:rsid wsp:val=&quot;000F21F3&quot;/&gt;&lt;wsp:rsid wsp:val=&quot;000F6F6B&quot;/&gt;&lt;wsp:rsid wsp:val=&quot;00114BF9&quot;/&gt;&lt;wsp:rsid wsp:val=&quot;00125843&quot;/&gt;&lt;wsp:rsid wsp:val=&quot;00136E6E&quot;/&gt;&lt;wsp:rsid wsp:val=&quot;00154795&quot;/&gt;&lt;wsp:rsid wsp:val=&quot;001655FB&quot;/&gt;&lt;wsp:rsid wsp:val=&quot;00180339&quot;/&gt;&lt;wsp:rsid wsp:val=&quot;00192CE6&quot;/&gt;&lt;wsp:rsid wsp:val=&quot;001B1220&quot;/&gt;&lt;wsp:rsid wsp:val=&quot;001D01A2&quot;/&gt;&lt;wsp:rsid wsp:val=&quot;001D0B61&quot;/&gt;&lt;wsp:rsid wsp:val=&quot;00211493&quot;/&gt;&lt;wsp:rsid wsp:val=&quot;002138A6&quot;/&gt;&lt;wsp:rsid wsp:val=&quot;00253878&quot;/&gt;&lt;wsp:rsid wsp:val=&quot;00280922&quot;/&gt;&lt;wsp:rsid wsp:val=&quot;002A2A95&quot;/&gt;&lt;wsp:rsid wsp:val=&quot;002A3ABB&quot;/&gt;&lt;wsp:rsid wsp:val=&quot;002B0E87&quot;/&gt;&lt;wsp:rsid wsp:val=&quot;002B70A0&quot;/&gt;&lt;wsp:rsid wsp:val=&quot;002C2C38&quot;/&gt;&lt;wsp:rsid wsp:val=&quot;002D001C&quot;/&gt;&lt;wsp:rsid wsp:val=&quot;002D1E15&quot;/&gt;&lt;wsp:rsid wsp:val=&quot;00331CB8&quot;/&gt;&lt;wsp:rsid wsp:val=&quot;0033437C&quot;/&gt;&lt;wsp:rsid wsp:val=&quot;003346F8&quot;/&gt;&lt;wsp:rsid wsp:val=&quot;00347521&quot;/&gt;&lt;wsp:rsid wsp:val=&quot;00351ECC&quot;/&gt;&lt;wsp:rsid wsp:val=&quot;0035628D&quot;/&gt;&lt;wsp:rsid wsp:val=&quot;0036452E&quot;/&gt;&lt;wsp:rsid wsp:val=&quot;00372FAB&quot;/&gt;&lt;wsp:rsid wsp:val=&quot;003D7A8A&quot;/&gt;&lt;wsp:rsid wsp:val=&quot;004112B1&quot;/&gt;&lt;wsp:rsid wsp:val=&quot;00426777&quot;/&gt;&lt;wsp:rsid wsp:val=&quot;00440F76&quot;/&gt;&lt;wsp:rsid wsp:val=&quot;0046692D&quot;/&gt;&lt;wsp:rsid wsp:val=&quot;00472721&quot;/&gt;&lt;wsp:rsid wsp:val=&quot;00484A4D&quot;/&gt;&lt;wsp:rsid wsp:val=&quot;004A47E7&quot;/&gt;&lt;wsp:rsid wsp:val=&quot;004B026B&quot;/&gt;&lt;wsp:rsid wsp:val=&quot;004D0016&quot;/&gt;&lt;wsp:rsid wsp:val=&quot;004E4662&quot;/&gt;&lt;wsp:rsid wsp:val=&quot;004F5EA4&quot;/&gt;&lt;wsp:rsid wsp:val=&quot;004F714E&quot;/&gt;&lt;wsp:rsid wsp:val=&quot;005048BA&quot;/&gt;&lt;wsp:rsid wsp:val=&quot;0051509A&quot;/&gt;&lt;wsp:rsid wsp:val=&quot;00520F5E&quot;/&gt;&lt;wsp:rsid wsp:val=&quot;00522528&quot;/&gt;&lt;wsp:rsid wsp:val=&quot;005305F5&quot;/&gt;&lt;wsp:rsid wsp:val=&quot;00564AC1&quot;/&gt;&lt;wsp:rsid wsp:val=&quot;00565BAA&quot;/&gt;&lt;wsp:rsid wsp:val=&quot;00567C63&quot;/&gt;&lt;wsp:rsid wsp:val=&quot;005742D9&quot;/&gt;&lt;wsp:rsid wsp:val=&quot;00574FD6&quot;/&gt;&lt;wsp:rsid wsp:val=&quot;0057603E&quot;/&gt;&lt;wsp:rsid wsp:val=&quot;00586A51&quot;/&gt;&lt;wsp:rsid wsp:val=&quot;005D0E0E&quot;/&gt;&lt;wsp:rsid wsp:val=&quot;005E090E&quot;/&gt;&lt;wsp:rsid wsp:val=&quot;005E2B10&quot;/&gt;&lt;wsp:rsid wsp:val=&quot;005E6F07&quot;/&gt;&lt;wsp:rsid wsp:val=&quot;0062375B&quot;/&gt;&lt;wsp:rsid wsp:val=&quot;00644245&quot;/&gt;&lt;wsp:rsid wsp:val=&quot;00654A96&quot;/&gt;&lt;wsp:rsid wsp:val=&quot;006567A5&quot;/&gt;&lt;wsp:rsid wsp:val=&quot;006817FC&quot;/&gt;&lt;wsp:rsid wsp:val=&quot;00683214&quot;/&gt;&lt;wsp:rsid wsp:val=&quot;00693894&quot;/&gt;&lt;wsp:rsid wsp:val=&quot;006B70A6&quot;/&gt;&lt;wsp:rsid wsp:val=&quot;006C26C6&quot;/&gt;&lt;wsp:rsid wsp:val=&quot;006D2DF7&quot;/&gt;&lt;wsp:rsid wsp:val=&quot;006D5F47&quot;/&gt;&lt;wsp:rsid wsp:val=&quot;006E5EA3&quot;/&gt;&lt;wsp:rsid wsp:val=&quot;006E61FE&quot;/&gt;&lt;wsp:rsid wsp:val=&quot;006E7FFA&quot;/&gt;&lt;wsp:rsid wsp:val=&quot;006F098E&quot;/&gt;&lt;wsp:rsid wsp:val=&quot;007236FA&quot;/&gt;&lt;wsp:rsid wsp:val=&quot;0072669C&quot;/&gt;&lt;wsp:rsid wsp:val=&quot;00732D44&quot;/&gt;&lt;wsp:rsid wsp:val=&quot;0073628D&quot;/&gt;&lt;wsp:rsid wsp:val=&quot;00771177&quot;/&gt;&lt;wsp:rsid wsp:val=&quot;007717A5&quot;/&gt;&lt;wsp:rsid wsp:val=&quot;00783414&quot;/&gt;&lt;wsp:rsid wsp:val=&quot;007A639C&quot;/&gt;&lt;wsp:rsid wsp:val=&quot;007A6B5A&quot;/&gt;&lt;wsp:rsid wsp:val=&quot;007B227B&quot;/&gt;&lt;wsp:rsid wsp:val=&quot;007B3471&quot;/&gt;&lt;wsp:rsid wsp:val=&quot;007D141C&quot;/&gt;&lt;wsp:rsid wsp:val=&quot;007E6ED1&quot;/&gt;&lt;wsp:rsid wsp:val=&quot;0082114A&quot;/&gt;&lt;wsp:rsid wsp:val=&quot;008470F9&quot;/&gt;&lt;wsp:rsid wsp:val=&quot;00853448&quot;/&gt;&lt;wsp:rsid wsp:val=&quot;00874131&quot;/&gt;&lt;wsp:rsid wsp:val=&quot;00877AD2&quot;/&gt;&lt;wsp:rsid wsp:val=&quot;00884FCC&quot;/&gt;&lt;wsp:rsid wsp:val=&quot;00894429&quot;/&gt;&lt;wsp:rsid wsp:val=&quot;008B797B&quot;/&gt;&lt;wsp:rsid wsp:val=&quot;008D5542&quot;/&gt;&lt;wsp:rsid wsp:val=&quot;008E1AC4&quot;/&gt;&lt;wsp:rsid wsp:val=&quot;008F4E26&quot;/&gt;&lt;wsp:rsid wsp:val=&quot;0090762D&quot;/&gt;&lt;wsp:rsid wsp:val=&quot;009118DE&quot;/&gt;&lt;wsp:rsid wsp:val=&quot;00926D7D&quot;/&gt;&lt;wsp:rsid wsp:val=&quot;009409B4&quot;/&gt;&lt;wsp:rsid wsp:val=&quot;00950E8B&quot;/&gt;&lt;wsp:rsid wsp:val=&quot;009725CB&quot;/&gt;&lt;wsp:rsid wsp:val=&quot;00980C5B&quot;/&gt;&lt;wsp:rsid wsp:val=&quot;009869D3&quot;/&gt;&lt;wsp:rsid wsp:val=&quot;0098749C&quot;/&gt;&lt;wsp:rsid wsp:val=&quot;009A5D50&quot;/&gt;&lt;wsp:rsid wsp:val=&quot;009B5D47&quot;/&gt;&lt;wsp:rsid wsp:val=&quot;009B7329&quot;/&gt;&lt;wsp:rsid wsp:val=&quot;009C1C65&quot;/&gt;&lt;wsp:rsid wsp:val=&quot;009C4AD6&quot;/&gt;&lt;wsp:rsid wsp:val=&quot;009D6265&quot;/&gt;&lt;wsp:rsid wsp:val=&quot;009E1B8A&quot;/&gt;&lt;wsp:rsid wsp:val=&quot;009F2C97&quot;/&gt;&lt;wsp:rsid wsp:val=&quot;009F7666&quot;/&gt;&lt;wsp:rsid wsp:val=&quot;00A2471C&quot;/&gt;&lt;wsp:rsid wsp:val=&quot;00AD78A7&quot;/&gt;&lt;wsp:rsid wsp:val=&quot;00AF0A28&quot;/&gt;&lt;wsp:rsid wsp:val=&quot;00B00E7D&quot;/&gt;&lt;wsp:rsid wsp:val=&quot;00B15AC0&quot;/&gt;&lt;wsp:rsid wsp:val=&quot;00B17D2C&quot;/&gt;&lt;wsp:rsid wsp:val=&quot;00B44BE9&quot;/&gt;&lt;wsp:rsid wsp:val=&quot;00B50B4B&quot;/&gt;&lt;wsp:rsid wsp:val=&quot;00B52FA0&quot;/&gt;&lt;wsp:rsid wsp:val=&quot;00B57E1B&quot;/&gt;&lt;wsp:rsid wsp:val=&quot;00B65D80&quot;/&gt;&lt;wsp:rsid wsp:val=&quot;00B8548F&quot;/&gt;&lt;wsp:rsid wsp:val=&quot;00B8746A&quot;/&gt;&lt;wsp:rsid wsp:val=&quot;00BB265F&quot;/&gt;&lt;wsp:rsid wsp:val=&quot;00BD0B37&quot;/&gt;&lt;wsp:rsid wsp:val=&quot;00BD2BF9&quot;/&gt;&lt;wsp:rsid wsp:val=&quot;00BD6DF1&quot;/&gt;&lt;wsp:rsid wsp:val=&quot;00BE68D8&quot;/&gt;&lt;wsp:rsid wsp:val=&quot;00BF7905&quot;/&gt;&lt;wsp:rsid wsp:val=&quot;00C03F01&quot;/&gt;&lt;wsp:rsid wsp:val=&quot;00C12AEB&quot;/&gt;&lt;wsp:rsid wsp:val=&quot;00C576C4&quot;/&gt;&lt;wsp:rsid wsp:val=&quot;00C61623&quot;/&gt;&lt;wsp:rsid wsp:val=&quot;00C635A9&quot;/&gt;&lt;wsp:rsid wsp:val=&quot;00C7440B&quot;/&gt;&lt;wsp:rsid wsp:val=&quot;00CA187A&quot;/&gt;&lt;wsp:rsid wsp:val=&quot;00CA1F15&quot;/&gt;&lt;wsp:rsid wsp:val=&quot;00CA482A&quot;/&gt;&lt;wsp:rsid wsp:val=&quot;00CA4A1B&quot;/&gt;&lt;wsp:rsid wsp:val=&quot;00CB0C4A&quot;/&gt;&lt;wsp:rsid wsp:val=&quot;00CD2367&quot;/&gt;&lt;wsp:rsid wsp:val=&quot;00CD5DBB&quot;/&gt;&lt;wsp:rsid wsp:val=&quot;00CF3108&quot;/&gt;&lt;wsp:rsid wsp:val=&quot;00CF5C32&quot;/&gt;&lt;wsp:rsid wsp:val=&quot;00CF6BB3&quot;/&gt;&lt;wsp:rsid wsp:val=&quot;00D05F2C&quot;/&gt;&lt;wsp:rsid wsp:val=&quot;00D23F97&quot;/&gt;&lt;wsp:rsid wsp:val=&quot;00D71CC2&quot;/&gt;&lt;wsp:rsid wsp:val=&quot;00D8621E&quot;/&gt;&lt;wsp:rsid wsp:val=&quot;00D958B5&quot;/&gt;&lt;wsp:rsid wsp:val=&quot;00D97A5A&quot;/&gt;&lt;wsp:rsid wsp:val=&quot;00DB7080&quot;/&gt;&lt;wsp:rsid wsp:val=&quot;00DD4852&quot;/&gt;&lt;wsp:rsid wsp:val=&quot;00E01ADF&quot;/&gt;&lt;wsp:rsid wsp:val=&quot;00E3411A&quot;/&gt;&lt;wsp:rsid wsp:val=&quot;00E5664B&quot;/&gt;&lt;wsp:rsid wsp:val=&quot;00E63105&quot;/&gt;&lt;wsp:rsid wsp:val=&quot;00E74BCA&quot;/&gt;&lt;wsp:rsid wsp:val=&quot;00E861C4&quot;/&gt;&lt;wsp:rsid wsp:val=&quot;00EB1A26&quot;/&gt;&lt;wsp:rsid wsp:val=&quot;00EB4248&quot;/&gt;&lt;wsp:rsid wsp:val=&quot;00EB5B5C&quot;/&gt;&lt;wsp:rsid wsp:val=&quot;00EC1CF4&quot;/&gt;&lt;wsp:rsid wsp:val=&quot;00ED6E1A&quot;/&gt;&lt;wsp:rsid wsp:val=&quot;00F1375E&quot;/&gt;&lt;wsp:rsid wsp:val=&quot;00F53FFD&quot;/&gt;&lt;wsp:rsid wsp:val=&quot;00F55AAF&quot;/&gt;&lt;wsp:rsid wsp:val=&quot;00F5687A&quot;/&gt;&lt;wsp:rsid wsp:val=&quot;00F7347C&quot;/&gt;&lt;wsp:rsid wsp:val=&quot;00F763E5&quot;/&gt;&lt;wsp:rsid wsp:val=&quot;00F779F3&quot;/&gt;&lt;wsp:rsid wsp:val=&quot;00F82AB8&quot;/&gt;&lt;wsp:rsid wsp:val=&quot;00F83685&quot;/&gt;&lt;wsp:rsid wsp:val=&quot;00F837FD&quot;/&gt;&lt;wsp:rsid wsp:val=&quot;00F926CF&quot;/&gt;&lt;wsp:rsid wsp:val=&quot;00F94DDD&quot;/&gt;&lt;wsp:rsid wsp:val=&quot;00FA5FE3&quot;/&gt;&lt;wsp:rsid wsp:val=&quot;00FB212A&quot;/&gt;&lt;wsp:rsid wsp:val=&quot;00FC1D6F&quot;/&gt;&lt;wsp:rsid wsp:val=&quot;00FE1D4C&quot;/&gt;&lt;/wsp:rsids&gt;&lt;/w:docPr&gt;&lt;w:body&gt;&lt;wx:sect&gt;&lt;w:p wsp:rsidR=&quot;00000000&quot; wsp:rsidRDefault=&quot;009409B4&quot; wsp:rsidP=&quot;009409B4&quot;&gt;&lt;m:oMathPara&gt;&lt;m:oMath&gt;&lt;m:acc&gt;&lt;m:accPr&gt;&lt;m:ctrlPr&gt;&lt;w:rPr&gt;&lt;w:rFonts w:ascii=&quot;Cambria Math&quot; w:h-ansi=&quot;Cambria Math&quot; w:cs=&quot;Calibri&quot;/&gt;&lt;wx:font wx:val=&quot;Cambria Math&quot;/&gt;&lt;w:i/&gt;&lt;w:i-cs/&gt;&lt;w:color w:val=&quot;000000&quot;/&gt;&lt;w:sz w:val=&quot;18&quot;/&gt;&lt;w:sz-cs w:val=&quot;18&quot;/&gt;&lt;/w:rPr&gt;&lt;/m:ctrlPr&gt;&lt;/m:accPr&gt;&lt;m:e&gt;&lt;m:r&gt;&lt;w:rPr&gt;&lt;w:rFonts w:ascii=&quot;Cambria Math&quot; w:h-ansi=&quot;Cambria Math&quot; w:cs=&quot;Calibri&quot;/&gt;&lt;wx:font wx:val=&quot;Cambria Math&quot;/&gt;&lt;w:i/&gt;&lt;w:i-cs/&gt;&lt;w:color w:val=&quot;000000&quot;/&gt;&lt;w:sz w:val=&quot;18&quot;/&gt;&lt;w:sz-cs w:val=&quot;18&quot;/&gt;&lt;/w:rPr&gt;&lt;m:t&gt;y&lt;/m:t&gt;&lt;/m:r&gt;&lt;/m:e&gt;&lt;/m:acc&gt;&lt;/m:oMath&gt;&lt;/m:oMathPara&gt;&lt;/w:p&gt;&lt;w:sectPr wsp:rsidR=&quot;00000000&quot;&gt;&lt;w:pgSz w:w=&quot;12240&quot; w:h=&quot;15840&quot;/&gt;&lt;w:pgMar w:top=&quot;1417&quot; w:right=&quot;1701&quot; w:bottom=&quot;1417&quot; w:left=&quot;1701&quot; w:header=&quot;720&quot; w:footer=&quot;720&quot; w:gutter=&quot;0&quot;/&gt;&lt;w:cols w:space=&quot;720&quot;/&gt;&lt;/w:sectPr&gt;&lt;/wx:sect&gt;&lt;/w:body&gt;&lt;/w:wordDocument&gt;">
                   <v:imagedata r:id="rId8" o:title="" chromakey="white"/>
                 </v:shape>
               </w:pict>
@@ -1688,7 +1654,7 @@
                 <w:position w:val="-5"/>
               </w:rPr>
               <w:pict w14:anchorId="74DC55B1">
-                <v:shape id="_x0000_i1026" type="#_x0000_t75" style="width:5.4pt;height:10.8pt" equationxml="&lt;?xml version=&quot;1.0&quot; encoding=&quot;UTF-8&quot; standalone=&quot;yes&quot;?&gt;&#10;&lt;?mso-application progid=&quot;Word.Document&quot;?&gt;&#10;&lt;w:wordDocument xmlns:aml=&quot;http://schemas.microsoft.com/aml/2001/core&quot; xmlns:wpc=&quot;http://schemas.microsoft.com/office/word/2010/wordprocessingCanvas&quot; xmlns:cx=&quot;http://schemas.microsoft.com/office/drawing/2014/chartex&quot; xmlns:cx1=&quot;http://schemas.microsoft.com/office/drawing/2015/9/8/chartex&quot; xmlns:cx2=&quot;http://schemas.microsoft.com/office/drawing/2015/10/21/chartex&quot; xmlns:cx3=&quot;http://schemas.microsoft.com/office/drawing/2016/5/9/chartex&quot; xmlns:cx4=&quot;http://schemas.microsoft.com/office/drawing/2016/5/10/chartex&quot; xmlns:cx5=&quot;http://schemas.microsoft.com/office/drawing/2016/5/11/chartex&quot; xmlns:cx6=&quot;http://schemas.microsoft.com/office/drawing/2016/5/12/chartex&quot; xmlns:cx7=&quot;http://schemas.microsoft.com/office/drawing/2016/5/13/chartex&quot; xmlns:cx8=&quot;http://schemas.microsoft.com/office/drawing/2016/5/14/chartex&quot; xmlns:dt=&quot;uuid:C2F41010-65B3-11d1-A29F-00AA00C14882&quot; xmlns:mc=&quot;http://schemas.openxmlformats.org/markup-compatibility/2006&quot; xmlns:aink=&quot;http://schemas.microsoft.com/office/drawing/2016/ink&quot; xmlns:am3d=&quot;http://schemas.microsoft.com/office/drawing/2017/model3d&quot; xmlns:o=&quot;urn:schemas-microsoft-com:office:office&quot; xmlns:m=&quot;http://schemas.openxmlformats.org/officeDocument/2006/math&quot; xmlns:v=&quot;urn:schemas-microsoft-com:vml&quot; xmlns:w10=&quot;urn:schemas-microsoft-com:office:word&quot; xmlns:w=&quot;http://schemas.microsoft.com/office/word/2003/wordml&quot; xmlns:w16sdtdh=&quot;http://schemas.microsoft.com/office/word/2020/wordml/sdtdatahash&quot; xmlns:wx=&quot;http://schemas.microsoft.com/office/word/2003/auxHint&quot; xmlns:wne=&quot;http://schemas.microsoft.com/office/word/2006/wordml&quot; xmlns:wsp=&quot;http://schemas.microsoft.com/office/word/2003/wordml/sp2&quot; xmlns:sl=&quot;http://schemas.microsoft.com/schemaLibrary/2003/core&quot; w:macrosPresent=&quot;no&quot; w:embeddedObjPresent=&quot;no&quot; w:ocxPresent=&quot;no&quot; xml:space=&quot;preserve&quot;&gt;&lt;w:ignoreSubtree w:val=&quot;http://schemas.microsoft.com/office/word/2003/wordml/sp2&quot;/&gt;&lt;o:DocumentProperties&gt;&lt;o:Version&gt;16&lt;/o:Version&gt;&lt;/o:DocumentProperties&gt;&lt;w:docPr&gt;&lt;w:view w:val=&quot;print&quot;/&gt;&lt;w:zoom w:percent=&quot;100&quot;/&gt;&lt;w:doNotEmbedSystemFonts/&gt;&lt;w:activeWritingStyle w:lang=&quot;PT-BR&quot; w:vendorID=&quot;64&quot; w:dllVersion=&quot;131078&quot; w:nlCheck=&quot;on&quot; w:optionSet=&quot;0&quot;/&gt;&lt;w:activeWritingStyle w:lang=&quot;PT-BR&quot; w:vendorID=&quot;64&quot; w:dllVersion=&quot;0&quot; w:nlCheck=&quot;on&quot; w:optionSet=&quot;0&quot;/&gt;&lt;w:stylePaneFormatFilter w:val=&quot;3F01&quot;/&gt;&lt;w:defaultTabStop w:val=&quot;708&quot;/&gt;&lt;w:hyphenationZone w:val=&quot;425&quot;/&gt;&lt;w:drawingGridHorizontalSpacing w:val=&quot;120&quot;/&gt;&lt;w:displayHorizontalDrawingGridEvery w:val=&quot;2&quot;/&gt;&lt;w:displayVerticalDrawingGridEvery w:val=&quot;2&quot;/&gt;&lt;w:punctuationKerning/&gt;&lt;w:characterSpacingControl w:val=&quot;DontCompress&quot;/&gt;&lt;w:optimizeForBrowser/&gt;&lt;w:targetScreenSz w:val=&quot;800x600&quot;/&gt;&lt;w:savePreviewPicture/&gt;&lt;w:validateAgainstSchema/&gt;&lt;w:saveInvalidXML w:val=&quot;off&quot;/&gt;&lt;w:ignoreMixedContent w:val=&quot;off&quot;/&gt;&lt;w:alwaysShowPlaceholderText w:val=&quot;off&quot;/&gt;&lt;w:compat&gt;&lt;w:breakWrappedTables/&gt;&lt;w:snapToGridInCell/&gt;&lt;w:wrapTextWithPunct/&gt;&lt;w:useAsianBreakRules/&gt;&lt;w:dontGrowAutofit/&gt;&lt;/w:compat&gt;&lt;wsp:rsids&gt;&lt;wsp:rsidRoot wsp:val=&quot;0062375B&quot;/&gt;&lt;wsp:rsid wsp:val=&quot;000010D2&quot;/&gt;&lt;wsp:rsid wsp:val=&quot;00017865&quot;/&gt;&lt;wsp:rsid wsp:val=&quot;0005730E&quot;/&gt;&lt;wsp:rsid wsp:val=&quot;000721FE&quot;/&gt;&lt;wsp:rsid wsp:val=&quot;00085C68&quot;/&gt;&lt;wsp:rsid wsp:val=&quot;000A2EDD&quot;/&gt;&lt;wsp:rsid wsp:val=&quot;000A730B&quot;/&gt;&lt;wsp:rsid wsp:val=&quot;000A75F9&quot;/&gt;&lt;wsp:rsid wsp:val=&quot;000B1F81&quot;/&gt;&lt;wsp:rsid wsp:val=&quot;000D06CE&quot;/&gt;&lt;wsp:rsid wsp:val=&quot;000D453E&quot;/&gt;&lt;wsp:rsid wsp:val=&quot;000F21F3&quot;/&gt;&lt;wsp:rsid wsp:val=&quot;000F6F6B&quot;/&gt;&lt;wsp:rsid wsp:val=&quot;00114BF9&quot;/&gt;&lt;wsp:rsid wsp:val=&quot;00125843&quot;/&gt;&lt;wsp:rsid wsp:val=&quot;00136E6E&quot;/&gt;&lt;wsp:rsid wsp:val=&quot;00154795&quot;/&gt;&lt;wsp:rsid wsp:val=&quot;001655FB&quot;/&gt;&lt;wsp:rsid wsp:val=&quot;00180339&quot;/&gt;&lt;wsp:rsid wsp:val=&quot;00192CE6&quot;/&gt;&lt;wsp:rsid wsp:val=&quot;001B1220&quot;/&gt;&lt;wsp:rsid wsp:val=&quot;001D01A2&quot;/&gt;&lt;wsp:rsid wsp:val=&quot;001D0B61&quot;/&gt;&lt;wsp:rsid wsp:val=&quot;00211493&quot;/&gt;&lt;wsp:rsid wsp:val=&quot;002138A6&quot;/&gt;&lt;wsp:rsid wsp:val=&quot;00253878&quot;/&gt;&lt;wsp:rsid wsp:val=&quot;00280922&quot;/&gt;&lt;wsp:rsid wsp:val=&quot;002A2A95&quot;/&gt;&lt;wsp:rsid wsp:val=&quot;002A3ABB&quot;/&gt;&lt;wsp:rsid wsp:val=&quot;002B0E87&quot;/&gt;&lt;wsp:rsid wsp:val=&quot;002B70A0&quot;/&gt;&lt;wsp:rsid wsp:val=&quot;002C2C38&quot;/&gt;&lt;wsp:rsid wsp:val=&quot;002D001C&quot;/&gt;&lt;wsp:rsid wsp:val=&quot;002D1E15&quot;/&gt;&lt;wsp:rsid wsp:val=&quot;00331CB8&quot;/&gt;&lt;wsp:rsid wsp:val=&quot;0033437C&quot;/&gt;&lt;wsp:rsid wsp:val=&quot;003346F8&quot;/&gt;&lt;wsp:rsid wsp:val=&quot;00347521&quot;/&gt;&lt;wsp:rsid wsp:val=&quot;00351ECC&quot;/&gt;&lt;wsp:rsid wsp:val=&quot;0035628D&quot;/&gt;&lt;wsp:rsid wsp:val=&quot;0036452E&quot;/&gt;&lt;wsp:rsid wsp:val=&quot;00372FAB&quot;/&gt;&lt;wsp:rsid wsp:val=&quot;003D7A8A&quot;/&gt;&lt;wsp:rsid wsp:val=&quot;004112B1&quot;/&gt;&lt;wsp:rsid wsp:val=&quot;00426777&quot;/&gt;&lt;wsp:rsid wsp:val=&quot;00440F76&quot;/&gt;&lt;wsp:rsid wsp:val=&quot;0046692D&quot;/&gt;&lt;wsp:rsid wsp:val=&quot;00472721&quot;/&gt;&lt;wsp:rsid wsp:val=&quot;00484A4D&quot;/&gt;&lt;wsp:rsid wsp:val=&quot;004A47E7&quot;/&gt;&lt;wsp:rsid wsp:val=&quot;004B026B&quot;/&gt;&lt;wsp:rsid wsp:val=&quot;004D0016&quot;/&gt;&lt;wsp:rsid wsp:val=&quot;004E4662&quot;/&gt;&lt;wsp:rsid wsp:val=&quot;004F5EA4&quot;/&gt;&lt;wsp:rsid wsp:val=&quot;004F714E&quot;/&gt;&lt;wsp:rsid wsp:val=&quot;005048BA&quot;/&gt;&lt;wsp:rsid wsp:val=&quot;0051509A&quot;/&gt;&lt;wsp:rsid wsp:val=&quot;00520F5E&quot;/&gt;&lt;wsp:rsid wsp:val=&quot;00522528&quot;/&gt;&lt;wsp:rsid wsp:val=&quot;005305F5&quot;/&gt;&lt;wsp:rsid wsp:val=&quot;00564AC1&quot;/&gt;&lt;wsp:rsid wsp:val=&quot;00565BAA&quot;/&gt;&lt;wsp:rsid wsp:val=&quot;00567C63&quot;/&gt;&lt;wsp:rsid wsp:val=&quot;005742D9&quot;/&gt;&lt;wsp:rsid wsp:val=&quot;00574FD6&quot;/&gt;&lt;wsp:rsid wsp:val=&quot;0057603E&quot;/&gt;&lt;wsp:rsid wsp:val=&quot;00586A51&quot;/&gt;&lt;wsp:rsid wsp:val=&quot;005D0E0E&quot;/&gt;&lt;wsp:rsid wsp:val=&quot;005E090E&quot;/&gt;&lt;wsp:rsid wsp:val=&quot;005E2B10&quot;/&gt;&lt;wsp:rsid wsp:val=&quot;005E6F07&quot;/&gt;&lt;wsp:rsid wsp:val=&quot;0062375B&quot;/&gt;&lt;wsp:rsid wsp:val=&quot;00644245&quot;/&gt;&lt;wsp:rsid wsp:val=&quot;00654A96&quot;/&gt;&lt;wsp:rsid wsp:val=&quot;006567A5&quot;/&gt;&lt;wsp:rsid wsp:val=&quot;006817FC&quot;/&gt;&lt;wsp:rsid wsp:val=&quot;00683214&quot;/&gt;&lt;wsp:rsid wsp:val=&quot;00693894&quot;/&gt;&lt;wsp:rsid wsp:val=&quot;006B70A6&quot;/&gt;&lt;wsp:rsid wsp:val=&quot;006C26C6&quot;/&gt;&lt;wsp:rsid wsp:val=&quot;006D2DF7&quot;/&gt;&lt;wsp:rsid wsp:val=&quot;006D5F47&quot;/&gt;&lt;wsp:rsid wsp:val=&quot;006E5EA3&quot;/&gt;&lt;wsp:rsid wsp:val=&quot;006E61FE&quot;/&gt;&lt;wsp:rsid wsp:val=&quot;006E7FFA&quot;/&gt;&lt;wsp:rsid wsp:val=&quot;006F098E&quot;/&gt;&lt;wsp:rsid wsp:val=&quot;007236FA&quot;/&gt;&lt;wsp:rsid wsp:val=&quot;0072669C&quot;/&gt;&lt;wsp:rsid wsp:val=&quot;00732D44&quot;/&gt;&lt;wsp:rsid wsp:val=&quot;0073628D&quot;/&gt;&lt;wsp:rsid wsp:val=&quot;00771177&quot;/&gt;&lt;wsp:rsid wsp:val=&quot;007717A5&quot;/&gt;&lt;wsp:rsid wsp:val=&quot;00783414&quot;/&gt;&lt;wsp:rsid wsp:val=&quot;007A639C&quot;/&gt;&lt;wsp:rsid wsp:val=&quot;007A6B5A&quot;/&gt;&lt;wsp:rsid wsp:val=&quot;007B227B&quot;/&gt;&lt;wsp:rsid wsp:val=&quot;007B3471&quot;/&gt;&lt;wsp:rsid wsp:val=&quot;007D141C&quot;/&gt;&lt;wsp:rsid wsp:val=&quot;007E6ED1&quot;/&gt;&lt;wsp:rsid wsp:val=&quot;0082114A&quot;/&gt;&lt;wsp:rsid wsp:val=&quot;008470F9&quot;/&gt;&lt;wsp:rsid wsp:val=&quot;00853448&quot;/&gt;&lt;wsp:rsid wsp:val=&quot;00874131&quot;/&gt;&lt;wsp:rsid wsp:val=&quot;00877AD2&quot;/&gt;&lt;wsp:rsid wsp:val=&quot;00884FCC&quot;/&gt;&lt;wsp:rsid wsp:val=&quot;00894429&quot;/&gt;&lt;wsp:rsid wsp:val=&quot;008B797B&quot;/&gt;&lt;wsp:rsid wsp:val=&quot;008D5542&quot;/&gt;&lt;wsp:rsid wsp:val=&quot;008E1AC4&quot;/&gt;&lt;wsp:rsid wsp:val=&quot;008F4E26&quot;/&gt;&lt;wsp:rsid wsp:val=&quot;0090762D&quot;/&gt;&lt;wsp:rsid wsp:val=&quot;009118DE&quot;/&gt;&lt;wsp:rsid wsp:val=&quot;00926D7D&quot;/&gt;&lt;wsp:rsid wsp:val=&quot;009409B4&quot;/&gt;&lt;wsp:rsid wsp:val=&quot;00950E8B&quot;/&gt;&lt;wsp:rsid wsp:val=&quot;009725CB&quot;/&gt;&lt;wsp:rsid wsp:val=&quot;00980C5B&quot;/&gt;&lt;wsp:rsid wsp:val=&quot;009869D3&quot;/&gt;&lt;wsp:rsid wsp:val=&quot;0098749C&quot;/&gt;&lt;wsp:rsid wsp:val=&quot;009A5D50&quot;/&gt;&lt;wsp:rsid wsp:val=&quot;009B5D47&quot;/&gt;&lt;wsp:rsid wsp:val=&quot;009B7329&quot;/&gt;&lt;wsp:rsid wsp:val=&quot;009C1C65&quot;/&gt;&lt;wsp:rsid wsp:val=&quot;009C4AD6&quot;/&gt;&lt;wsp:rsid wsp:val=&quot;009D6265&quot;/&gt;&lt;wsp:rsid wsp:val=&quot;009E1B8A&quot;/&gt;&lt;wsp:rsid wsp:val=&quot;009F2C97&quot;/&gt;&lt;wsp:rsid wsp:val=&quot;009F7666&quot;/&gt;&lt;wsp:rsid wsp:val=&quot;00A2471C&quot;/&gt;&lt;wsp:rsid wsp:val=&quot;00AD78A7&quot;/&gt;&lt;wsp:rsid wsp:val=&quot;00AF0A28&quot;/&gt;&lt;wsp:rsid wsp:val=&quot;00B00E7D&quot;/&gt;&lt;wsp:rsid wsp:val=&quot;00B15AC0&quot;/&gt;&lt;wsp:rsid wsp:val=&quot;00B17D2C&quot;/&gt;&lt;wsp:rsid wsp:val=&quot;00B44BE9&quot;/&gt;&lt;wsp:rsid wsp:val=&quot;00B50B4B&quot;/&gt;&lt;wsp:rsid wsp:val=&quot;00B52FA0&quot;/&gt;&lt;wsp:rsid wsp:val=&quot;00B57E1B&quot;/&gt;&lt;wsp:rsid wsp:val=&quot;00B65D80&quot;/&gt;&lt;wsp:rsid wsp:val=&quot;00B8548F&quot;/&gt;&lt;wsp:rsid wsp:val=&quot;00B8746A&quot;/&gt;&lt;wsp:rsid wsp:val=&quot;00BB265F&quot;/&gt;&lt;wsp:rsid wsp:val=&quot;00BD0B37&quot;/&gt;&lt;wsp:rsid wsp:val=&quot;00BD2BF9&quot;/&gt;&lt;wsp:rsid wsp:val=&quot;00BD6DF1&quot;/&gt;&lt;wsp:rsid wsp:val=&quot;00BE68D8&quot;/&gt;&lt;wsp:rsid wsp:val=&quot;00BF7905&quot;/&gt;&lt;wsp:rsid wsp:val=&quot;00C03F01&quot;/&gt;&lt;wsp:rsid wsp:val=&quot;00C12AEB&quot;/&gt;&lt;wsp:rsid wsp:val=&quot;00C576C4&quot;/&gt;&lt;wsp:rsid wsp:val=&quot;00C61623&quot;/&gt;&lt;wsp:rsid wsp:val=&quot;00C635A9&quot;/&gt;&lt;wsp:rsid wsp:val=&quot;00C7440B&quot;/&gt;&lt;wsp:rsid wsp:val=&quot;00CA187A&quot;/&gt;&lt;wsp:rsid wsp:val=&quot;00CA1F15&quot;/&gt;&lt;wsp:rsid wsp:val=&quot;00CA482A&quot;/&gt;&lt;wsp:rsid wsp:val=&quot;00CA4A1B&quot;/&gt;&lt;wsp:rsid wsp:val=&quot;00CB0C4A&quot;/&gt;&lt;wsp:rsid wsp:val=&quot;00CD2367&quot;/&gt;&lt;wsp:rsid wsp:val=&quot;00CD5DBB&quot;/&gt;&lt;wsp:rsid wsp:val=&quot;00CF3108&quot;/&gt;&lt;wsp:rsid wsp:val=&quot;00CF5C32&quot;/&gt;&lt;wsp:rsid wsp:val=&quot;00CF6BB3&quot;/&gt;&lt;wsp:rsid wsp:val=&quot;00D05F2C&quot;/&gt;&lt;wsp:rsid wsp:val=&quot;00D23F97&quot;/&gt;&lt;wsp:rsid wsp:val=&quot;00D71CC2&quot;/&gt;&lt;wsp:rsid wsp:val=&quot;00D8621E&quot;/&gt;&lt;wsp:rsid wsp:val=&quot;00D958B5&quot;/&gt;&lt;wsp:rsid wsp:val=&quot;00D97A5A&quot;/&gt;&lt;wsp:rsid wsp:val=&quot;00DB7080&quot;/&gt;&lt;wsp:rsid wsp:val=&quot;00DD4852&quot;/&gt;&lt;wsp:rsid wsp:val=&quot;00E01ADF&quot;/&gt;&lt;wsp:rsid wsp:val=&quot;00E3411A&quot;/&gt;&lt;wsp:rsid wsp:val=&quot;00E5664B&quot;/&gt;&lt;wsp:rsid wsp:val=&quot;00E63105&quot;/&gt;&lt;wsp:rsid wsp:val=&quot;00E74BCA&quot;/&gt;&lt;wsp:rsid wsp:val=&quot;00E861C4&quot;/&gt;&lt;wsp:rsid wsp:val=&quot;00EB1A26&quot;/&gt;&lt;wsp:rsid wsp:val=&quot;00EB4248&quot;/&gt;&lt;wsp:rsid wsp:val=&quot;00EB5B5C&quot;/&gt;&lt;wsp:rsid wsp:val=&quot;00EC1CF4&quot;/&gt;&lt;wsp:rsid wsp:val=&quot;00ED6E1A&quot;/&gt;&lt;wsp:rsid wsp:val=&quot;00F1375E&quot;/&gt;&lt;wsp:rsid wsp:val=&quot;00F53FFD&quot;/&gt;&lt;wsp:rsid wsp:val=&quot;00F55AAF&quot;/&gt;&lt;wsp:rsid wsp:val=&quot;00F5687A&quot;/&gt;&lt;wsp:rsid wsp:val=&quot;00F7347C&quot;/&gt;&lt;wsp:rsid wsp:val=&quot;00F763E5&quot;/&gt;&lt;wsp:rsid wsp:val=&quot;00F779F3&quot;/&gt;&lt;wsp:rsid wsp:val=&quot;00F82AB8&quot;/&gt;&lt;wsp:rsid wsp:val=&quot;00F83685&quot;/&gt;&lt;wsp:rsid wsp:val=&quot;00F837FD&quot;/&gt;&lt;wsp:rsid wsp:val=&quot;00F926CF&quot;/&gt;&lt;wsp:rsid wsp:val=&quot;00F94DDD&quot;/&gt;&lt;wsp:rsid wsp:val=&quot;00FA5FE3&quot;/&gt;&lt;wsp:rsid wsp:val=&quot;00FB212A&quot;/&gt;&lt;wsp:rsid wsp:val=&quot;00FC1D6F&quot;/&gt;&lt;wsp:rsid wsp:val=&quot;00FE1D4C&quot;/&gt;&lt;/wsp:rsids&gt;&lt;/w:docPr&gt;&lt;w:body&gt;&lt;wx:sect&gt;&lt;w:p wsp:rsidR=&quot;00000000&quot; wsp:rsidRDefault=&quot;009409B4&quot; wsp:rsidP=&quot;009409B4&quot;&gt;&lt;m:oMathPara&gt;&lt;m:oMath&gt;&lt;m:acc&gt;&lt;m:accPr&gt;&lt;m:ctrlPr&gt;&lt;w:rPr&gt;&lt;w:rFonts w:ascii=&quot;Cambria Math&quot; w:h-ansi=&quot;Cambria Math&quot; w:cs=&quot;Calibri&quot;/&gt;&lt;wx:font wx:val=&quot;Cambria Math&quot;/&gt;&lt;w:i/&gt;&lt;w:i-cs/&gt;&lt;w:color w:val=&quot;000000&quot;/&gt;&lt;w:sz w:val=&quot;18&quot;/&gt;&lt;w:sz-cs w:val=&quot;18&quot;/&gt;&lt;/w:rPr&gt;&lt;/m:ctrlPr&gt;&lt;/m:accPr&gt;&lt;m:e&gt;&lt;m:r&gt;&lt;w:rPr&gt;&lt;w:rFonts w:ascii=&quot;Cambria Math&quot; w:h-ansi=&quot;Cambria Math&quot; w:cs=&quot;Calibri&quot;/&gt;&lt;wx:font wx:val=&quot;Cambria Math&quot;/&gt;&lt;w:i/&gt;&lt;w:i-cs/&gt;&lt;w:color w:val=&quot;000000&quot;/&gt;&lt;w:sz w:val=&quot;18&quot;/&gt;&lt;w:sz-cs w:val=&quot;18&quot;/&gt;&lt;/w:rPr&gt;&lt;m:t&gt;y&lt;/m:t&gt;&lt;/m:r&gt;&lt;/m:e&gt;&lt;/m:acc&gt;&lt;/m:oMath&gt;&lt;/m:oMathPara&gt;&lt;/w:p&gt;&lt;w:sectPr wsp:rsidR=&quot;00000000&quot;&gt;&lt;w:pgSz w:w=&quot;12240&quot; w:h=&quot;15840&quot;/&gt;&lt;w:pgMar w:top=&quot;1417&quot; w:right=&quot;1701&quot; w:bottom=&quot;1417&quot; w:left=&quot;1701&quot; w:header=&quot;720&quot; w:footer=&quot;720&quot; w:gutter=&quot;0&quot;/&gt;&lt;w:cols w:space=&quot;720&quot;/&gt;&lt;/w:sectPr&gt;&lt;/wx:sect&gt;&lt;/w:body&gt;&lt;/w:wordDocument&gt;">
+                <v:shape id="_x0000_i1026" type="#_x0000_t75" style="width:5.5pt;height:11pt" equationxml="&lt;?xml version=&quot;1.0&quot; encoding=&quot;UTF-8&quot; standalone=&quot;yes&quot;?&gt;&#10;&lt;?mso-application progid=&quot;Word.Document&quot;?&gt;&#10;&lt;w:wordDocument xmlns:aml=&quot;http://schemas.microsoft.com/aml/2001/core&quot; xmlns:wpc=&quot;http://schemas.microsoft.com/office/word/2010/wordprocessingCanvas&quot; xmlns:cx=&quot;http://schemas.microsoft.com/office/drawing/2014/chartex&quot; xmlns:cx1=&quot;http://schemas.microsoft.com/office/drawing/2015/9/8/chartex&quot; xmlns:cx2=&quot;http://schemas.microsoft.com/office/drawing/2015/10/21/chartex&quot; xmlns:cx3=&quot;http://schemas.microsoft.com/office/drawing/2016/5/9/chartex&quot; xmlns:cx4=&quot;http://schemas.microsoft.com/office/drawing/2016/5/10/chartex&quot; xmlns:cx5=&quot;http://schemas.microsoft.com/office/drawing/2016/5/11/chartex&quot; xmlns:cx6=&quot;http://schemas.microsoft.com/office/drawing/2016/5/12/chartex&quot; xmlns:cx7=&quot;http://schemas.microsoft.com/office/drawing/2016/5/13/chartex&quot; xmlns:cx8=&quot;http://schemas.microsoft.com/office/drawing/2016/5/14/chartex&quot; xmlns:dt=&quot;uuid:C2F41010-65B3-11d1-A29F-00AA00C14882&quot; xmlns:mc=&quot;http://schemas.openxmlformats.org/markup-compatibility/2006&quot; xmlns:aink=&quot;http://schemas.microsoft.com/office/drawing/2016/ink&quot; xmlns:am3d=&quot;http://schemas.microsoft.com/office/drawing/2017/model3d&quot; xmlns:o=&quot;urn:schemas-microsoft-com:office:office&quot; xmlns:m=&quot;http://schemas.openxmlformats.org/officeDocument/2006/math&quot; xmlns:v=&quot;urn:schemas-microsoft-com:vml&quot; xmlns:w10=&quot;urn:schemas-microsoft-com:office:word&quot; xmlns:w=&quot;http://schemas.microsoft.com/office/word/2003/wordml&quot; xmlns:w16sdtdh=&quot;http://schemas.microsoft.com/office/word/2020/wordml/sdtdatahash&quot; xmlns:wx=&quot;http://schemas.microsoft.com/office/word/2003/auxHint&quot; xmlns:wne=&quot;http://schemas.microsoft.com/office/word/2006/wordml&quot; xmlns:wsp=&quot;http://schemas.microsoft.com/office/word/2003/wordml/sp2&quot; xmlns:sl=&quot;http://schemas.microsoft.com/schemaLibrary/2003/core&quot; w:macrosPresent=&quot;no&quot; w:embeddedObjPresent=&quot;no&quot; w:ocxPresent=&quot;no&quot; xml:space=&quot;preserve&quot;&gt;&lt;w:ignoreSubtree w:val=&quot;http://schemas.microsoft.com/office/word/2003/wordml/sp2&quot;/&gt;&lt;o:DocumentProperties&gt;&lt;o:Version&gt;16&lt;/o:Version&gt;&lt;/o:DocumentProperties&gt;&lt;w:docPr&gt;&lt;w:view w:val=&quot;print&quot;/&gt;&lt;w:zoom w:percent=&quot;100&quot;/&gt;&lt;w:doNotEmbedSystemFonts/&gt;&lt;w:activeWritingStyle w:lang=&quot;PT-BR&quot; w:vendorID=&quot;64&quot; w:dllVersion=&quot;131078&quot; w:nlCheck=&quot;on&quot; w:optionSet=&quot;0&quot;/&gt;&lt;w:activeWritingStyle w:lang=&quot;PT-BR&quot; w:vendorID=&quot;64&quot; w:dllVersion=&quot;0&quot; w:nlCheck=&quot;on&quot; w:optionSet=&quot;0&quot;/&gt;&lt;w:stylePaneFormatFilter w:val=&quot;3F01&quot;/&gt;&lt;w:defaultTabStop w:val=&quot;708&quot;/&gt;&lt;w:hyphenationZone w:val=&quot;425&quot;/&gt;&lt;w:drawingGridHorizontalSpacing w:val=&quot;120&quot;/&gt;&lt;w:displayHorizontalDrawingGridEvery w:val=&quot;2&quot;/&gt;&lt;w:displayVerticalDrawingGridEvery w:val=&quot;2&quot;/&gt;&lt;w:punctuationKerning/&gt;&lt;w:characterSpacingControl w:val=&quot;DontCompress&quot;/&gt;&lt;w:optimizeForBrowser/&gt;&lt;w:targetScreenSz w:val=&quot;800x600&quot;/&gt;&lt;w:savePreviewPicture/&gt;&lt;w:validateAgainstSchema/&gt;&lt;w:saveInvalidXML w:val=&quot;off&quot;/&gt;&lt;w:ignoreMixedContent w:val=&quot;off&quot;/&gt;&lt;w:alwaysShowPlaceholderText w:val=&quot;off&quot;/&gt;&lt;w:compat&gt;&lt;w:breakWrappedTables/&gt;&lt;w:snapToGridInCell/&gt;&lt;w:wrapTextWithPunct/&gt;&lt;w:useAsianBreakRules/&gt;&lt;w:dontGrowAutofit/&gt;&lt;/w:compat&gt;&lt;wsp:rsids&gt;&lt;wsp:rsidRoot wsp:val=&quot;0062375B&quot;/&gt;&lt;wsp:rsid wsp:val=&quot;000010D2&quot;/&gt;&lt;wsp:rsid wsp:val=&quot;00017865&quot;/&gt;&lt;wsp:rsid wsp:val=&quot;0005730E&quot;/&gt;&lt;wsp:rsid wsp:val=&quot;000721FE&quot;/&gt;&lt;wsp:rsid wsp:val=&quot;00085C68&quot;/&gt;&lt;wsp:rsid wsp:val=&quot;000A2EDD&quot;/&gt;&lt;wsp:rsid wsp:val=&quot;000A730B&quot;/&gt;&lt;wsp:rsid wsp:val=&quot;000A75F9&quot;/&gt;&lt;wsp:rsid wsp:val=&quot;000B1F81&quot;/&gt;&lt;wsp:rsid wsp:val=&quot;000D06CE&quot;/&gt;&lt;wsp:rsid wsp:val=&quot;000D453E&quot;/&gt;&lt;wsp:rsid wsp:val=&quot;000F21F3&quot;/&gt;&lt;wsp:rsid wsp:val=&quot;000F6F6B&quot;/&gt;&lt;wsp:rsid wsp:val=&quot;00114BF9&quot;/&gt;&lt;wsp:rsid wsp:val=&quot;00125843&quot;/&gt;&lt;wsp:rsid wsp:val=&quot;00136E6E&quot;/&gt;&lt;wsp:rsid wsp:val=&quot;00154795&quot;/&gt;&lt;wsp:rsid wsp:val=&quot;001655FB&quot;/&gt;&lt;wsp:rsid wsp:val=&quot;00180339&quot;/&gt;&lt;wsp:rsid wsp:val=&quot;00192CE6&quot;/&gt;&lt;wsp:rsid wsp:val=&quot;001B1220&quot;/&gt;&lt;wsp:rsid wsp:val=&quot;001D01A2&quot;/&gt;&lt;wsp:rsid wsp:val=&quot;001D0B61&quot;/&gt;&lt;wsp:rsid wsp:val=&quot;00211493&quot;/&gt;&lt;wsp:rsid wsp:val=&quot;002138A6&quot;/&gt;&lt;wsp:rsid wsp:val=&quot;00253878&quot;/&gt;&lt;wsp:rsid wsp:val=&quot;00280922&quot;/&gt;&lt;wsp:rsid wsp:val=&quot;002A2A95&quot;/&gt;&lt;wsp:rsid wsp:val=&quot;002A3ABB&quot;/&gt;&lt;wsp:rsid wsp:val=&quot;002B0E87&quot;/&gt;&lt;wsp:rsid wsp:val=&quot;002B70A0&quot;/&gt;&lt;wsp:rsid wsp:val=&quot;002C2C38&quot;/&gt;&lt;wsp:rsid wsp:val=&quot;002D001C&quot;/&gt;&lt;wsp:rsid wsp:val=&quot;002D1E15&quot;/&gt;&lt;wsp:rsid wsp:val=&quot;00331CB8&quot;/&gt;&lt;wsp:rsid wsp:val=&quot;0033437C&quot;/&gt;&lt;wsp:rsid wsp:val=&quot;003346F8&quot;/&gt;&lt;wsp:rsid wsp:val=&quot;00347521&quot;/&gt;&lt;wsp:rsid wsp:val=&quot;00351ECC&quot;/&gt;&lt;wsp:rsid wsp:val=&quot;0035628D&quot;/&gt;&lt;wsp:rsid wsp:val=&quot;0036452E&quot;/&gt;&lt;wsp:rsid wsp:val=&quot;00372FAB&quot;/&gt;&lt;wsp:rsid wsp:val=&quot;003D7A8A&quot;/&gt;&lt;wsp:rsid wsp:val=&quot;004112B1&quot;/&gt;&lt;wsp:rsid wsp:val=&quot;00426777&quot;/&gt;&lt;wsp:rsid wsp:val=&quot;00440F76&quot;/&gt;&lt;wsp:rsid wsp:val=&quot;0046692D&quot;/&gt;&lt;wsp:rsid wsp:val=&quot;00472721&quot;/&gt;&lt;wsp:rsid wsp:val=&quot;00484A4D&quot;/&gt;&lt;wsp:rsid wsp:val=&quot;004A47E7&quot;/&gt;&lt;wsp:rsid wsp:val=&quot;004B026B&quot;/&gt;&lt;wsp:rsid wsp:val=&quot;004D0016&quot;/&gt;&lt;wsp:rsid wsp:val=&quot;004E4662&quot;/&gt;&lt;wsp:rsid wsp:val=&quot;004F5EA4&quot;/&gt;&lt;wsp:rsid wsp:val=&quot;004F714E&quot;/&gt;&lt;wsp:rsid wsp:val=&quot;005048BA&quot;/&gt;&lt;wsp:rsid wsp:val=&quot;0051509A&quot;/&gt;&lt;wsp:rsid wsp:val=&quot;00520F5E&quot;/&gt;&lt;wsp:rsid wsp:val=&quot;00522528&quot;/&gt;&lt;wsp:rsid wsp:val=&quot;005305F5&quot;/&gt;&lt;wsp:rsid wsp:val=&quot;00564AC1&quot;/&gt;&lt;wsp:rsid wsp:val=&quot;00565BAA&quot;/&gt;&lt;wsp:rsid wsp:val=&quot;00567C63&quot;/&gt;&lt;wsp:rsid wsp:val=&quot;005742D9&quot;/&gt;&lt;wsp:rsid wsp:val=&quot;00574FD6&quot;/&gt;&lt;wsp:rsid wsp:val=&quot;0057603E&quot;/&gt;&lt;wsp:rsid wsp:val=&quot;00586A51&quot;/&gt;&lt;wsp:rsid wsp:val=&quot;005D0E0E&quot;/&gt;&lt;wsp:rsid wsp:val=&quot;005E090E&quot;/&gt;&lt;wsp:rsid wsp:val=&quot;005E2B10&quot;/&gt;&lt;wsp:rsid wsp:val=&quot;005E6F07&quot;/&gt;&lt;wsp:rsid wsp:val=&quot;0062375B&quot;/&gt;&lt;wsp:rsid wsp:val=&quot;00644245&quot;/&gt;&lt;wsp:rsid wsp:val=&quot;00654A96&quot;/&gt;&lt;wsp:rsid wsp:val=&quot;006567A5&quot;/&gt;&lt;wsp:rsid wsp:val=&quot;006817FC&quot;/&gt;&lt;wsp:rsid wsp:val=&quot;00683214&quot;/&gt;&lt;wsp:rsid wsp:val=&quot;00693894&quot;/&gt;&lt;wsp:rsid wsp:val=&quot;006B70A6&quot;/&gt;&lt;wsp:rsid wsp:val=&quot;006C26C6&quot;/&gt;&lt;wsp:rsid wsp:val=&quot;006D2DF7&quot;/&gt;&lt;wsp:rsid wsp:val=&quot;006D5F47&quot;/&gt;&lt;wsp:rsid wsp:val=&quot;006E5EA3&quot;/&gt;&lt;wsp:rsid wsp:val=&quot;006E61FE&quot;/&gt;&lt;wsp:rsid wsp:val=&quot;006E7FFA&quot;/&gt;&lt;wsp:rsid wsp:val=&quot;006F098E&quot;/&gt;&lt;wsp:rsid wsp:val=&quot;007236FA&quot;/&gt;&lt;wsp:rsid wsp:val=&quot;0072669C&quot;/&gt;&lt;wsp:rsid wsp:val=&quot;00732D44&quot;/&gt;&lt;wsp:rsid wsp:val=&quot;0073628D&quot;/&gt;&lt;wsp:rsid wsp:val=&quot;00771177&quot;/&gt;&lt;wsp:rsid wsp:val=&quot;007717A5&quot;/&gt;&lt;wsp:rsid wsp:val=&quot;00783414&quot;/&gt;&lt;wsp:rsid wsp:val=&quot;007A639C&quot;/&gt;&lt;wsp:rsid wsp:val=&quot;007A6B5A&quot;/&gt;&lt;wsp:rsid wsp:val=&quot;007B227B&quot;/&gt;&lt;wsp:rsid wsp:val=&quot;007B3471&quot;/&gt;&lt;wsp:rsid wsp:val=&quot;007D141C&quot;/&gt;&lt;wsp:rsid wsp:val=&quot;007E6ED1&quot;/&gt;&lt;wsp:rsid wsp:val=&quot;0082114A&quot;/&gt;&lt;wsp:rsid wsp:val=&quot;008470F9&quot;/&gt;&lt;wsp:rsid wsp:val=&quot;00853448&quot;/&gt;&lt;wsp:rsid wsp:val=&quot;00874131&quot;/&gt;&lt;wsp:rsid wsp:val=&quot;00877AD2&quot;/&gt;&lt;wsp:rsid wsp:val=&quot;00884FCC&quot;/&gt;&lt;wsp:rsid wsp:val=&quot;00894429&quot;/&gt;&lt;wsp:rsid wsp:val=&quot;008B797B&quot;/&gt;&lt;wsp:rsid wsp:val=&quot;008D5542&quot;/&gt;&lt;wsp:rsid wsp:val=&quot;008E1AC4&quot;/&gt;&lt;wsp:rsid wsp:val=&quot;008F4E26&quot;/&gt;&lt;wsp:rsid wsp:val=&quot;0090762D&quot;/&gt;&lt;wsp:rsid wsp:val=&quot;009118DE&quot;/&gt;&lt;wsp:rsid wsp:val=&quot;00926D7D&quot;/&gt;&lt;wsp:rsid wsp:val=&quot;009409B4&quot;/&gt;&lt;wsp:rsid wsp:val=&quot;00950E8B&quot;/&gt;&lt;wsp:rsid wsp:val=&quot;009725CB&quot;/&gt;&lt;wsp:rsid wsp:val=&quot;00980C5B&quot;/&gt;&lt;wsp:rsid wsp:val=&quot;009869D3&quot;/&gt;&lt;wsp:rsid wsp:val=&quot;0098749C&quot;/&gt;&lt;wsp:rsid wsp:val=&quot;009A5D50&quot;/&gt;&lt;wsp:rsid wsp:val=&quot;009B5D47&quot;/&gt;&lt;wsp:rsid wsp:val=&quot;009B7329&quot;/&gt;&lt;wsp:rsid wsp:val=&quot;009C1C65&quot;/&gt;&lt;wsp:rsid wsp:val=&quot;009C4AD6&quot;/&gt;&lt;wsp:rsid wsp:val=&quot;009D6265&quot;/&gt;&lt;wsp:rsid wsp:val=&quot;009E1B8A&quot;/&gt;&lt;wsp:rsid wsp:val=&quot;009F2C97&quot;/&gt;&lt;wsp:rsid wsp:val=&quot;009F7666&quot;/&gt;&lt;wsp:rsid wsp:val=&quot;00A2471C&quot;/&gt;&lt;wsp:rsid wsp:val=&quot;00AD78A7&quot;/&gt;&lt;wsp:rsid wsp:val=&quot;00AF0A28&quot;/&gt;&lt;wsp:rsid wsp:val=&quot;00B00E7D&quot;/&gt;&lt;wsp:rsid wsp:val=&quot;00B15AC0&quot;/&gt;&lt;wsp:rsid wsp:val=&quot;00B17D2C&quot;/&gt;&lt;wsp:rsid wsp:val=&quot;00B44BE9&quot;/&gt;&lt;wsp:rsid wsp:val=&quot;00B50B4B&quot;/&gt;&lt;wsp:rsid wsp:val=&quot;00B52FA0&quot;/&gt;&lt;wsp:rsid wsp:val=&quot;00B57E1B&quot;/&gt;&lt;wsp:rsid wsp:val=&quot;00B65D80&quot;/&gt;&lt;wsp:rsid wsp:val=&quot;00B8548F&quot;/&gt;&lt;wsp:rsid wsp:val=&quot;00B8746A&quot;/&gt;&lt;wsp:rsid wsp:val=&quot;00BB265F&quot;/&gt;&lt;wsp:rsid wsp:val=&quot;00BD0B37&quot;/&gt;&lt;wsp:rsid wsp:val=&quot;00BD2BF9&quot;/&gt;&lt;wsp:rsid wsp:val=&quot;00BD6DF1&quot;/&gt;&lt;wsp:rsid wsp:val=&quot;00BE68D8&quot;/&gt;&lt;wsp:rsid wsp:val=&quot;00BF7905&quot;/&gt;&lt;wsp:rsid wsp:val=&quot;00C03F01&quot;/&gt;&lt;wsp:rsid wsp:val=&quot;00C12AEB&quot;/&gt;&lt;wsp:rsid wsp:val=&quot;00C576C4&quot;/&gt;&lt;wsp:rsid wsp:val=&quot;00C61623&quot;/&gt;&lt;wsp:rsid wsp:val=&quot;00C635A9&quot;/&gt;&lt;wsp:rsid wsp:val=&quot;00C7440B&quot;/&gt;&lt;wsp:rsid wsp:val=&quot;00CA187A&quot;/&gt;&lt;wsp:rsid wsp:val=&quot;00CA1F15&quot;/&gt;&lt;wsp:rsid wsp:val=&quot;00CA482A&quot;/&gt;&lt;wsp:rsid wsp:val=&quot;00CA4A1B&quot;/&gt;&lt;wsp:rsid wsp:val=&quot;00CB0C4A&quot;/&gt;&lt;wsp:rsid wsp:val=&quot;00CD2367&quot;/&gt;&lt;wsp:rsid wsp:val=&quot;00CD5DBB&quot;/&gt;&lt;wsp:rsid wsp:val=&quot;00CF3108&quot;/&gt;&lt;wsp:rsid wsp:val=&quot;00CF5C32&quot;/&gt;&lt;wsp:rsid wsp:val=&quot;00CF6BB3&quot;/&gt;&lt;wsp:rsid wsp:val=&quot;00D05F2C&quot;/&gt;&lt;wsp:rsid wsp:val=&quot;00D23F97&quot;/&gt;&lt;wsp:rsid wsp:val=&quot;00D71CC2&quot;/&gt;&lt;wsp:rsid wsp:val=&quot;00D8621E&quot;/&gt;&lt;wsp:rsid wsp:val=&quot;00D958B5&quot;/&gt;&lt;wsp:rsid wsp:val=&quot;00D97A5A&quot;/&gt;&lt;wsp:rsid wsp:val=&quot;00DB7080&quot;/&gt;&lt;wsp:rsid wsp:val=&quot;00DD4852&quot;/&gt;&lt;wsp:rsid wsp:val=&quot;00E01ADF&quot;/&gt;&lt;wsp:rsid wsp:val=&quot;00E3411A&quot;/&gt;&lt;wsp:rsid wsp:val=&quot;00E5664B&quot;/&gt;&lt;wsp:rsid wsp:val=&quot;00E63105&quot;/&gt;&lt;wsp:rsid wsp:val=&quot;00E74BCA&quot;/&gt;&lt;wsp:rsid wsp:val=&quot;00E861C4&quot;/&gt;&lt;wsp:rsid wsp:val=&quot;00EB1A26&quot;/&gt;&lt;wsp:rsid wsp:val=&quot;00EB4248&quot;/&gt;&lt;wsp:rsid wsp:val=&quot;00EB5B5C&quot;/&gt;&lt;wsp:rsid wsp:val=&quot;00EC1CF4&quot;/&gt;&lt;wsp:rsid wsp:val=&quot;00ED6E1A&quot;/&gt;&lt;wsp:rsid wsp:val=&quot;00F1375E&quot;/&gt;&lt;wsp:rsid wsp:val=&quot;00F53FFD&quot;/&gt;&lt;wsp:rsid wsp:val=&quot;00F55AAF&quot;/&gt;&lt;wsp:rsid wsp:val=&quot;00F5687A&quot;/&gt;&lt;wsp:rsid wsp:val=&quot;00F7347C&quot;/&gt;&lt;wsp:rsid wsp:val=&quot;00F763E5&quot;/&gt;&lt;wsp:rsid wsp:val=&quot;00F779F3&quot;/&gt;&lt;wsp:rsid wsp:val=&quot;00F82AB8&quot;/&gt;&lt;wsp:rsid wsp:val=&quot;00F83685&quot;/&gt;&lt;wsp:rsid wsp:val=&quot;00F837FD&quot;/&gt;&lt;wsp:rsid wsp:val=&quot;00F926CF&quot;/&gt;&lt;wsp:rsid wsp:val=&quot;00F94DDD&quot;/&gt;&lt;wsp:rsid wsp:val=&quot;00FA5FE3&quot;/&gt;&lt;wsp:rsid wsp:val=&quot;00FB212A&quot;/&gt;&lt;wsp:rsid wsp:val=&quot;00FC1D6F&quot;/&gt;&lt;wsp:rsid wsp:val=&quot;00FE1D4C&quot;/&gt;&lt;/wsp:rsids&gt;&lt;/w:docPr&gt;&lt;w:body&gt;&lt;wx:sect&gt;&lt;w:p wsp:rsidR=&quot;00000000&quot; wsp:rsidRDefault=&quot;009409B4&quot; wsp:rsidP=&quot;009409B4&quot;&gt;&lt;m:oMathPara&gt;&lt;m:oMath&gt;&lt;m:acc&gt;&lt;m:accPr&gt;&lt;m:ctrlPr&gt;&lt;w:rPr&gt;&lt;w:rFonts w:ascii=&quot;Cambria Math&quot; w:h-ansi=&quot;Cambria Math&quot; w:cs=&quot;Calibri&quot;/&gt;&lt;wx:font wx:val=&quot;Cambria Math&quot;/&gt;&lt;w:i/&gt;&lt;w:i-cs/&gt;&lt;w:color w:val=&quot;000000&quot;/&gt;&lt;w:sz w:val=&quot;18&quot;/&gt;&lt;w:sz-cs w:val=&quot;18&quot;/&gt;&lt;/w:rPr&gt;&lt;/m:ctrlPr&gt;&lt;/m:accPr&gt;&lt;m:e&gt;&lt;m:r&gt;&lt;w:rPr&gt;&lt;w:rFonts w:ascii=&quot;Cambria Math&quot; w:h-ansi=&quot;Cambria Math&quot; w:cs=&quot;Calibri&quot;/&gt;&lt;wx:font wx:val=&quot;Cambria Math&quot;/&gt;&lt;w:i/&gt;&lt;w:i-cs/&gt;&lt;w:color w:val=&quot;000000&quot;/&gt;&lt;w:sz w:val=&quot;18&quot;/&gt;&lt;w:sz-cs w:val=&quot;18&quot;/&gt;&lt;/w:rPr&gt;&lt;m:t&gt;y&lt;/m:t&gt;&lt;/m:r&gt;&lt;/m:e&gt;&lt;/m:acc&gt;&lt;/m:oMath&gt;&lt;/m:oMathPara&gt;&lt;/w:p&gt;&lt;w:sectPr wsp:rsidR=&quot;00000000&quot;&gt;&lt;w:pgSz w:w=&quot;12240&quot; w:h=&quot;15840&quot;/&gt;&lt;w:pgMar w:top=&quot;1417&quot; w:right=&quot;1701&quot; w:bottom=&quot;1417&quot; w:left=&quot;1701&quot; w:header=&quot;720&quot; w:footer=&quot;720&quot; w:gutter=&quot;0&quot;/&gt;&lt;w:cols w:space=&quot;720&quot;/&gt;&lt;/w:sectPr&gt;&lt;/wx:sect&gt;&lt;/w:body&gt;&lt;/w:wordDocument&gt;">
                   <v:imagedata r:id="rId8" o:title="" chromakey="white"/>
                 </v:shape>
               </w:pict>
@@ -1761,25 +1727,14 @@
                 <w:szCs w:val="18"/>
               </w:rPr>
             </w:pPr>
-            <w:proofErr w:type="gramStart"/>
-            <w:r>
-              <w:rPr>
-                <w:rFonts w:ascii="Calibri" w:hAnsi="Calibri" w:cs="Calibri"/>
-                <w:color w:val="000000"/>
-                <w:sz w:val="18"/>
-                <w:szCs w:val="18"/>
-              </w:rPr>
-              <w:t xml:space="preserve">(  </w:t>
-            </w:r>
-            <w:proofErr w:type="gramEnd"/>
-            <w:r>
-              <w:rPr>
-                <w:rFonts w:ascii="Calibri" w:hAnsi="Calibri" w:cs="Calibri"/>
-                <w:color w:val="000000"/>
-                <w:sz w:val="18"/>
-                <w:szCs w:val="18"/>
-              </w:rPr>
-              <w:t xml:space="preserve"> </w:t>
+            <w:r>
+              <w:rPr>
+                <w:rFonts w:ascii="Calibri" w:hAnsi="Calibri" w:cs="Calibri"/>
+                <w:color w:val="000000"/>
+                <w:sz w:val="18"/>
+                <w:szCs w:val="18"/>
+              </w:rPr>
+              <w:t xml:space="preserve">(   </w:t>
             </w:r>
             <w:r>
               <w:rPr>
@@ -1992,7 +1947,6 @@
                 <w:szCs w:val="18"/>
               </w:rPr>
             </w:pPr>
-            <w:proofErr w:type="gramStart"/>
             <w:r>
               <w:rPr>
                 <w:rFonts w:ascii="Calibri" w:hAnsi="Calibri" w:cs="Calibri"/>
@@ -2009,17 +1963,16 @@
                 <w:sz w:val="18"/>
                 <w:szCs w:val="18"/>
               </w:rPr>
-              <w:t>i</w:t>
-            </w:r>
-            <w:proofErr w:type="gramEnd"/>
-            <w:r>
-              <w:rPr>
-                <w:rFonts w:ascii="Calibri" w:hAnsi="Calibri" w:cs="Calibri"/>
-                <w:color w:val="000000"/>
-                <w:sz w:val="18"/>
-                <w:szCs w:val="18"/>
-              </w:rPr>
-              <w:t xml:space="preserve">   )</w:t>
+              <w:t>h</w:t>
+            </w:r>
+            <w:r>
+              <w:rPr>
+                <w:rFonts w:ascii="Calibri" w:hAnsi="Calibri" w:cs="Calibri"/>
+                <w:color w:val="000000"/>
+                <w:sz w:val="18"/>
+                <w:szCs w:val="18"/>
+              </w:rPr>
+              <w:t xml:space="preserve"> )</w:t>
             </w:r>
           </w:p>
         </w:tc>
@@ -2232,34 +2185,32 @@
                 <w:szCs w:val="18"/>
               </w:rPr>
             </w:pPr>
-            <w:proofErr w:type="gramStart"/>
-            <w:r>
-              <w:rPr>
-                <w:rFonts w:ascii="Calibri" w:hAnsi="Calibri" w:cs="Calibri"/>
-                <w:color w:val="000000"/>
-                <w:sz w:val="18"/>
-                <w:szCs w:val="18"/>
-              </w:rPr>
-              <w:t xml:space="preserve">( </w:t>
-            </w:r>
-            <w:r>
-              <w:rPr>
-                <w:rFonts w:ascii="Calibri" w:hAnsi="Calibri" w:cs="Calibri"/>
-                <w:color w:val="000000"/>
-                <w:sz w:val="18"/>
-                <w:szCs w:val="18"/>
-              </w:rPr>
-              <w:t>h</w:t>
-            </w:r>
-            <w:proofErr w:type="gramEnd"/>
-            <w:r>
-              <w:rPr>
-                <w:rFonts w:ascii="Calibri" w:hAnsi="Calibri" w:cs="Calibri"/>
-                <w:color w:val="000000"/>
-                <w:sz w:val="18"/>
-                <w:szCs w:val="18"/>
-              </w:rPr>
-              <w:t xml:space="preserve">   )</w:t>
+            <w:r>
+              <w:rPr>
+                <w:rFonts w:ascii="Calibri" w:hAnsi="Calibri" w:cs="Calibri"/>
+                <w:color w:val="000000"/>
+                <w:sz w:val="18"/>
+                <w:szCs w:val="18"/>
+              </w:rPr>
+              <w:t xml:space="preserve">(  </w:t>
+            </w:r>
+            <w:r>
+              <w:rPr>
+                <w:rFonts w:ascii="Calibri" w:hAnsi="Calibri" w:cs="Calibri"/>
+                <w:color w:val="000000"/>
+                <w:sz w:val="18"/>
+                <w:szCs w:val="18"/>
+              </w:rPr>
+              <w:t>e</w:t>
+            </w:r>
+            <w:r>
+              <w:rPr>
+                <w:rFonts w:ascii="Calibri" w:hAnsi="Calibri" w:cs="Calibri"/>
+                <w:color w:val="000000"/>
+                <w:sz w:val="18"/>
+                <w:szCs w:val="18"/>
+              </w:rPr>
+              <w:t xml:space="preserve">  )</w:t>
             </w:r>
           </w:p>
         </w:tc>
@@ -2417,7 +2368,6 @@
                 <w:szCs w:val="18"/>
               </w:rPr>
             </w:pPr>
-            <w:proofErr w:type="gramStart"/>
             <w:r>
               <w:rPr>
                 <w:rFonts w:ascii="Calibri" w:hAnsi="Calibri" w:cs="Calibri"/>
@@ -2436,7 +2386,6 @@
               </w:rPr>
               <w:t xml:space="preserve"> f</w:t>
             </w:r>
-            <w:proofErr w:type="gramEnd"/>
             <w:r>
               <w:rPr>
                 <w:rFonts w:ascii="Calibri" w:hAnsi="Calibri" w:cs="Calibri"/>
@@ -2603,15 +2552,14 @@
                 <w:szCs w:val="18"/>
               </w:rPr>
             </w:pPr>
-            <w:proofErr w:type="gramStart"/>
-            <w:r>
-              <w:rPr>
-                <w:rFonts w:ascii="Calibri" w:hAnsi="Calibri" w:cs="Calibri"/>
-                <w:color w:val="000000"/>
-                <w:sz w:val="18"/>
-                <w:szCs w:val="18"/>
-              </w:rPr>
-              <w:t xml:space="preserve">(  </w:t>
+            <w:r>
+              <w:rPr>
+                <w:rFonts w:ascii="Calibri" w:hAnsi="Calibri" w:cs="Calibri"/>
+                <w:color w:val="000000"/>
+                <w:sz w:val="18"/>
+                <w:szCs w:val="18"/>
+              </w:rPr>
+              <w:t xml:space="preserve">( </w:t>
             </w:r>
             <w:r>
               <w:rPr>
@@ -2622,7 +2570,6 @@
               </w:rPr>
               <w:t>a</w:t>
             </w:r>
-            <w:proofErr w:type="gramEnd"/>
             <w:r>
               <w:rPr>
                 <w:rFonts w:ascii="Calibri" w:hAnsi="Calibri" w:cs="Calibri"/>
@@ -2833,8 +2780,6 @@
         </w:rPr>
         <w:t xml:space="preserve"> </w:t>
       </w:r>
-      <w:proofErr w:type="spellStart"/>
-      <w:proofErr w:type="gramStart"/>
       <w:r>
         <w:rPr>
           <w:rStyle w:val="KeywordTok"/>
@@ -2843,23 +2788,13 @@
         </w:rPr>
         <w:t>lm</w:t>
       </w:r>
-      <w:proofErr w:type="spellEnd"/>
       <w:r>
         <w:rPr>
           <w:rStyle w:val="NormalTok"/>
           <w:sz w:val="16"/>
           <w:szCs w:val="14"/>
         </w:rPr>
-        <w:t>(</w:t>
-      </w:r>
-      <w:proofErr w:type="gramEnd"/>
-      <w:r>
-        <w:rPr>
-          <w:rStyle w:val="NormalTok"/>
-          <w:sz w:val="16"/>
-          <w:szCs w:val="14"/>
-        </w:rPr>
-        <w:t xml:space="preserve">Valor </w:t>
+        <w:t xml:space="preserve">(Valor </w:t>
       </w:r>
       <w:r>
         <w:rPr>
@@ -2892,7 +2827,6 @@
         </w:rPr>
         <w:br/>
       </w:r>
-      <w:proofErr w:type="spellStart"/>
       <w:r>
         <w:rPr>
           <w:rStyle w:val="KeywordTok"/>
@@ -2901,7 +2835,6 @@
         </w:rPr>
         <w:t>summary</w:t>
       </w:r>
-      <w:proofErr w:type="spellEnd"/>
       <w:r>
         <w:rPr>
           <w:rStyle w:val="NormalTok"/>
@@ -2940,25 +2873,7 @@
           <w:sz w:val="16"/>
           <w:szCs w:val="14"/>
         </w:rPr>
-        <w:t xml:space="preserve">## </w:t>
-      </w:r>
-      <w:proofErr w:type="spellStart"/>
-      <w:r>
-        <w:rPr>
-          <w:rStyle w:val="VerbatimChar"/>
-          <w:sz w:val="16"/>
-          <w:szCs w:val="14"/>
-        </w:rPr>
-        <w:t>Call</w:t>
-      </w:r>
-      <w:proofErr w:type="spellEnd"/>
-      <w:r>
-        <w:rPr>
-          <w:rStyle w:val="VerbatimChar"/>
-          <w:sz w:val="16"/>
-          <w:szCs w:val="14"/>
-        </w:rPr>
-        <w:t>:</w:t>
+        <w:t>## Call:</w:t>
       </w:r>
       <w:r>
         <w:rPr>
@@ -2973,35 +2888,7 @@
           <w:sz w:val="16"/>
           <w:szCs w:val="14"/>
         </w:rPr>
-        <w:t xml:space="preserve">## </w:t>
-      </w:r>
-      <w:proofErr w:type="spellStart"/>
-      <w:proofErr w:type="gramStart"/>
-      <w:r>
-        <w:rPr>
-          <w:rStyle w:val="VerbatimChar"/>
-          <w:sz w:val="16"/>
-          <w:szCs w:val="14"/>
-        </w:rPr>
-        <w:t>lm</w:t>
-      </w:r>
-      <w:proofErr w:type="spellEnd"/>
-      <w:r>
-        <w:rPr>
-          <w:rStyle w:val="VerbatimChar"/>
-          <w:sz w:val="16"/>
-          <w:szCs w:val="14"/>
-        </w:rPr>
-        <w:t>(</w:t>
-      </w:r>
-      <w:proofErr w:type="gramEnd"/>
-      <w:r>
-        <w:rPr>
-          <w:rStyle w:val="VerbatimChar"/>
-          <w:sz w:val="16"/>
-          <w:szCs w:val="14"/>
-        </w:rPr>
-        <w:t>formula = Valor ~ Area)</w:t>
+        <w:t>## lm(formula = Valor ~ Area)</w:t>
       </w:r>
       <w:r>
         <w:rPr>
@@ -3031,25 +2918,7 @@
           <w:sz w:val="16"/>
           <w:szCs w:val="14"/>
         </w:rPr>
-        <w:t xml:space="preserve">## </w:t>
-      </w:r>
-      <w:proofErr w:type="spellStart"/>
-      <w:r>
-        <w:rPr>
-          <w:rStyle w:val="VerbatimChar"/>
-          <w:sz w:val="16"/>
-          <w:szCs w:val="14"/>
-        </w:rPr>
-        <w:t>Residuals</w:t>
-      </w:r>
-      <w:proofErr w:type="spellEnd"/>
-      <w:r>
-        <w:rPr>
-          <w:rStyle w:val="VerbatimChar"/>
-          <w:sz w:val="16"/>
-          <w:szCs w:val="14"/>
-        </w:rPr>
-        <w:t>:</w:t>
+        <w:t>## Residuals:</w:t>
       </w:r>
       <w:r>
         <w:rPr>
@@ -3064,25 +2933,7 @@
           <w:sz w:val="16"/>
           <w:szCs w:val="14"/>
         </w:rPr>
-        <w:t xml:space="preserve">##     Min      1Q  </w:t>
-      </w:r>
-      <w:proofErr w:type="spellStart"/>
-      <w:r>
-        <w:rPr>
-          <w:rStyle w:val="VerbatimChar"/>
-          <w:sz w:val="16"/>
-          <w:szCs w:val="14"/>
-        </w:rPr>
-        <w:t>Median</w:t>
-      </w:r>
-      <w:proofErr w:type="spellEnd"/>
-      <w:r>
-        <w:rPr>
-          <w:rStyle w:val="VerbatimChar"/>
-          <w:sz w:val="16"/>
-          <w:szCs w:val="14"/>
-        </w:rPr>
-        <w:t xml:space="preserve">      3Q     Max </w:t>
+        <w:t xml:space="preserve">##     Min      1Q  Median      3Q     Max </w:t>
       </w:r>
       <w:r>
         <w:rPr>
@@ -3127,25 +2978,7 @@
           <w:sz w:val="16"/>
           <w:szCs w:val="14"/>
         </w:rPr>
-        <w:t xml:space="preserve">## </w:t>
-      </w:r>
-      <w:proofErr w:type="spellStart"/>
-      <w:r>
-        <w:rPr>
-          <w:rStyle w:val="VerbatimChar"/>
-          <w:sz w:val="16"/>
-          <w:szCs w:val="14"/>
-        </w:rPr>
-        <w:t>Coefficients</w:t>
-      </w:r>
-      <w:proofErr w:type="spellEnd"/>
-      <w:r>
-        <w:rPr>
-          <w:rStyle w:val="VerbatimChar"/>
-          <w:sz w:val="16"/>
-          <w:szCs w:val="14"/>
-        </w:rPr>
-        <w:t>:</w:t>
+        <w:t>## Coefficients:</w:t>
       </w:r>
       <w:r>
         <w:rPr>
@@ -3160,79 +2993,7 @@
           <w:sz w:val="16"/>
           <w:szCs w:val="14"/>
         </w:rPr>
-        <w:t xml:space="preserve">##              </w:t>
-      </w:r>
-      <w:proofErr w:type="spellStart"/>
-      <w:r>
-        <w:rPr>
-          <w:rStyle w:val="VerbatimChar"/>
-          <w:sz w:val="16"/>
-          <w:szCs w:val="14"/>
-        </w:rPr>
-        <w:t>Estimate</w:t>
-      </w:r>
-      <w:proofErr w:type="spellEnd"/>
-      <w:r>
-        <w:rPr>
-          <w:rStyle w:val="VerbatimChar"/>
-          <w:sz w:val="16"/>
-          <w:szCs w:val="14"/>
-        </w:rPr>
-        <w:t xml:space="preserve"> </w:t>
-      </w:r>
-      <w:proofErr w:type="spellStart"/>
-      <w:r>
-        <w:rPr>
-          <w:rStyle w:val="VerbatimChar"/>
-          <w:sz w:val="16"/>
-          <w:szCs w:val="14"/>
-        </w:rPr>
-        <w:t>Std</w:t>
-      </w:r>
-      <w:proofErr w:type="spellEnd"/>
-      <w:r>
-        <w:rPr>
-          <w:rStyle w:val="VerbatimChar"/>
-          <w:sz w:val="16"/>
-          <w:szCs w:val="14"/>
-        </w:rPr>
-        <w:t xml:space="preserve">. </w:t>
-      </w:r>
-      <w:proofErr w:type="spellStart"/>
-      <w:r>
-        <w:rPr>
-          <w:rStyle w:val="VerbatimChar"/>
-          <w:sz w:val="16"/>
-          <w:szCs w:val="14"/>
-        </w:rPr>
-        <w:t>Error</w:t>
-      </w:r>
-      <w:proofErr w:type="spellEnd"/>
-      <w:r>
-        <w:rPr>
-          <w:rStyle w:val="VerbatimChar"/>
-          <w:sz w:val="16"/>
-          <w:szCs w:val="14"/>
-        </w:rPr>
-        <w:t xml:space="preserve"> t </w:t>
-      </w:r>
-      <w:proofErr w:type="spellStart"/>
-      <w:r>
-        <w:rPr>
-          <w:rStyle w:val="VerbatimChar"/>
-          <w:sz w:val="16"/>
-          <w:szCs w:val="14"/>
-        </w:rPr>
-        <w:t>value</w:t>
-      </w:r>
-      <w:proofErr w:type="spellEnd"/>
-      <w:r>
-        <w:rPr>
-          <w:rStyle w:val="VerbatimChar"/>
-          <w:sz w:val="16"/>
-          <w:szCs w:val="14"/>
-        </w:rPr>
-        <w:t xml:space="preserve"> Pr(&gt;|t|)    </w:t>
+        <w:t xml:space="preserve">##              Estimate Std. Error t value Pr(&gt;|t|)    </w:t>
       </w:r>
       <w:r>
         <w:rPr>
@@ -3247,25 +3008,7 @@
           <w:sz w:val="16"/>
           <w:szCs w:val="14"/>
         </w:rPr>
-        <w:t>## (</w:t>
-      </w:r>
-      <w:proofErr w:type="spellStart"/>
-      <w:r>
-        <w:rPr>
-          <w:rStyle w:val="VerbatimChar"/>
-          <w:sz w:val="16"/>
-          <w:szCs w:val="14"/>
-        </w:rPr>
-        <w:t>Intercept</w:t>
-      </w:r>
-      <w:proofErr w:type="spellEnd"/>
-      <w:r>
-        <w:rPr>
-          <w:rStyle w:val="VerbatimChar"/>
-          <w:sz w:val="16"/>
-          <w:szCs w:val="14"/>
-        </w:rPr>
-        <w:t xml:space="preserve">) -17481.05   12968.78  -1.348    0.179    </w:t>
+        <w:t xml:space="preserve">## (Intercept) -17481.05   12968.78  -1.348    0.179    </w:t>
       </w:r>
       <w:r>
         <w:rPr>
@@ -3310,25 +3053,7 @@
           <w:sz w:val="16"/>
           <w:szCs w:val="14"/>
         </w:rPr>
-        <w:t xml:space="preserve">## Signif. </w:t>
-      </w:r>
-      <w:proofErr w:type="spellStart"/>
-      <w:r>
-        <w:rPr>
-          <w:rStyle w:val="VerbatimChar"/>
-          <w:sz w:val="16"/>
-          <w:szCs w:val="14"/>
-        </w:rPr>
-        <w:t>codes</w:t>
-      </w:r>
-      <w:proofErr w:type="spellEnd"/>
-      <w:r>
-        <w:rPr>
-          <w:rStyle w:val="VerbatimChar"/>
-          <w:sz w:val="16"/>
-          <w:szCs w:val="14"/>
-        </w:rPr>
-        <w:t>:  0 '***' 0.001 '**' 0.01 '*' 0.05 '.' 0.1 ' ' 1</w:t>
+        <w:t>## Signif. codes:  0 '***' 0.001 '**' 0.01 '*' 0.05 '.' 0.1 ' ' 1</w:t>
       </w:r>
       <w:r>
         <w:rPr>
@@ -3358,176 +3083,7 @@
           <w:sz w:val="16"/>
           <w:szCs w:val="14"/>
         </w:rPr>
-        <w:t xml:space="preserve">## Residual standard </w:t>
-      </w:r>
-      <w:proofErr w:type="spellStart"/>
-      <w:r>
-        <w:rPr>
-          <w:rStyle w:val="VerbatimChar"/>
-          <w:sz w:val="16"/>
-          <w:szCs w:val="14"/>
-        </w:rPr>
-        <w:t>error</w:t>
-      </w:r>
-      <w:proofErr w:type="spellEnd"/>
-      <w:r>
-        <w:rPr>
-          <w:rStyle w:val="VerbatimChar"/>
-          <w:sz w:val="16"/>
-          <w:szCs w:val="14"/>
-        </w:rPr>
-        <w:t xml:space="preserve">: 63540 </w:t>
-      </w:r>
-      <w:proofErr w:type="spellStart"/>
-      <w:r>
-        <w:rPr>
-          <w:rStyle w:val="VerbatimChar"/>
-          <w:sz w:val="16"/>
-          <w:szCs w:val="14"/>
-        </w:rPr>
-        <w:t>on</w:t>
-      </w:r>
-      <w:proofErr w:type="spellEnd"/>
-      <w:r>
-        <w:rPr>
-          <w:rStyle w:val="VerbatimChar"/>
-          <w:sz w:val="16"/>
-          <w:szCs w:val="14"/>
-        </w:rPr>
-        <w:t xml:space="preserve"> 170 </w:t>
-      </w:r>
-      <w:proofErr w:type="spellStart"/>
-      <w:r>
-        <w:rPr>
-          <w:rStyle w:val="VerbatimChar"/>
-          <w:sz w:val="16"/>
-          <w:szCs w:val="14"/>
-        </w:rPr>
-        <w:t>degrees</w:t>
-      </w:r>
-      <w:proofErr w:type="spellEnd"/>
-      <w:r>
-        <w:rPr>
-          <w:rStyle w:val="VerbatimChar"/>
-          <w:sz w:val="16"/>
-          <w:szCs w:val="14"/>
-        </w:rPr>
-        <w:t xml:space="preserve"> </w:t>
-      </w:r>
-      <w:proofErr w:type="spellStart"/>
-      <w:r>
-        <w:rPr>
-          <w:rStyle w:val="VerbatimChar"/>
-          <w:sz w:val="16"/>
-          <w:szCs w:val="14"/>
-        </w:rPr>
-        <w:t>of</w:t>
-      </w:r>
-      <w:proofErr w:type="spellEnd"/>
-      <w:r>
-        <w:rPr>
-          <w:rStyle w:val="VerbatimChar"/>
-          <w:sz w:val="16"/>
-          <w:szCs w:val="14"/>
-        </w:rPr>
-        <w:t xml:space="preserve"> </w:t>
-      </w:r>
-      <w:proofErr w:type="spellStart"/>
-      <w:r>
-        <w:rPr>
-          <w:rStyle w:val="VerbatimChar"/>
-          <w:sz w:val="16"/>
-          <w:szCs w:val="14"/>
-        </w:rPr>
-        <w:t>freedom</w:t>
-      </w:r>
-      <w:proofErr w:type="spellEnd"/>
-      <w:r>
-        <w:rPr>
-          <w:sz w:val="16"/>
-          <w:szCs w:val="14"/>
-        </w:rPr>
-        <w:br/>
-      </w:r>
-      <w:r>
-        <w:rPr>
-          <w:rStyle w:val="VerbatimChar"/>
-          <w:sz w:val="16"/>
-          <w:szCs w:val="14"/>
-        </w:rPr>
-        <w:t xml:space="preserve">## </w:t>
-      </w:r>
-      <w:proofErr w:type="spellStart"/>
-      <w:r>
-        <w:rPr>
-          <w:rStyle w:val="VerbatimChar"/>
-          <w:sz w:val="16"/>
-          <w:szCs w:val="14"/>
-        </w:rPr>
-        <w:t>Multiple</w:t>
-      </w:r>
-      <w:proofErr w:type="spellEnd"/>
-      <w:r>
-        <w:rPr>
-          <w:rStyle w:val="VerbatimChar"/>
-          <w:sz w:val="16"/>
-          <w:szCs w:val="14"/>
-        </w:rPr>
-        <w:t xml:space="preserve"> R-</w:t>
-      </w:r>
-      <w:proofErr w:type="spellStart"/>
-      <w:r>
-        <w:rPr>
-          <w:rStyle w:val="VerbatimChar"/>
-          <w:sz w:val="16"/>
-          <w:szCs w:val="14"/>
-        </w:rPr>
-        <w:t>squared</w:t>
-      </w:r>
-      <w:proofErr w:type="spellEnd"/>
-      <w:r>
-        <w:rPr>
-          <w:rStyle w:val="VerbatimChar"/>
-          <w:sz w:val="16"/>
-          <w:szCs w:val="14"/>
-        </w:rPr>
-        <w:t xml:space="preserve">:  0.5973, </w:t>
-      </w:r>
-      <w:proofErr w:type="spellStart"/>
-      <w:r>
-        <w:rPr>
-          <w:rStyle w:val="VerbatimChar"/>
-          <w:sz w:val="16"/>
-          <w:szCs w:val="14"/>
-        </w:rPr>
-        <w:t>Adjusted</w:t>
-      </w:r>
-      <w:proofErr w:type="spellEnd"/>
-      <w:r>
-        <w:rPr>
-          <w:rStyle w:val="VerbatimChar"/>
-          <w:sz w:val="16"/>
-          <w:szCs w:val="14"/>
-        </w:rPr>
-        <w:t xml:space="preserve"> R-</w:t>
-      </w:r>
-      <w:proofErr w:type="spellStart"/>
-      <w:r>
-        <w:rPr>
-          <w:rStyle w:val="VerbatimChar"/>
-          <w:sz w:val="16"/>
-          <w:szCs w:val="14"/>
-        </w:rPr>
-        <w:t>squared</w:t>
-      </w:r>
-      <w:proofErr w:type="spellEnd"/>
-      <w:r>
-        <w:rPr>
-          <w:rStyle w:val="VerbatimChar"/>
-          <w:sz w:val="16"/>
-          <w:szCs w:val="14"/>
-        </w:rPr>
-        <w:t xml:space="preserve">:  0.5949 </w:t>
+        <w:t>## Residual standard error: 63540 on 170 degrees of freedom</w:t>
       </w:r>
       <w:r>
         <w:rPr>
@@ -3542,79 +3098,22 @@
           <w:sz w:val="16"/>
           <w:szCs w:val="14"/>
         </w:rPr>
-        <w:t>## F-</w:t>
+        <w:t xml:space="preserve">## Multiple R-squared:  0.5973, Adjusted R-squared:  0.5949 </w:t>
       </w:r>
-      <w:proofErr w:type="spellStart"/>
+      <w:r>
+        <w:rPr>
+          <w:sz w:val="16"/>
+          <w:szCs w:val="14"/>
+        </w:rPr>
+        <w:br/>
+      </w:r>
       <w:r>
         <w:rPr>
           <w:rStyle w:val="VerbatimChar"/>
           <w:sz w:val="16"/>
           <w:szCs w:val="14"/>
         </w:rPr>
-        <w:t>statistic</w:t>
-      </w:r>
-      <w:proofErr w:type="spellEnd"/>
-      <w:r>
-        <w:rPr>
-          <w:rStyle w:val="VerbatimChar"/>
-          <w:sz w:val="16"/>
-          <w:szCs w:val="14"/>
-        </w:rPr>
-        <w:t xml:space="preserve">: 252.1 </w:t>
-      </w:r>
-      <w:proofErr w:type="spellStart"/>
-      <w:r>
-        <w:rPr>
-          <w:rStyle w:val="VerbatimChar"/>
-          <w:sz w:val="16"/>
-          <w:szCs w:val="14"/>
-        </w:rPr>
-        <w:t>on</w:t>
-      </w:r>
-      <w:proofErr w:type="spellEnd"/>
-      <w:r>
-        <w:rPr>
-          <w:rStyle w:val="VerbatimChar"/>
-          <w:sz w:val="16"/>
-          <w:szCs w:val="14"/>
-        </w:rPr>
-        <w:t xml:space="preserve"> 1 </w:t>
-      </w:r>
-      <w:proofErr w:type="spellStart"/>
-      <w:r>
-        <w:rPr>
-          <w:rStyle w:val="VerbatimChar"/>
-          <w:sz w:val="16"/>
-          <w:szCs w:val="14"/>
-        </w:rPr>
-        <w:t>and</w:t>
-      </w:r>
-      <w:proofErr w:type="spellEnd"/>
-      <w:r>
-        <w:rPr>
-          <w:rStyle w:val="VerbatimChar"/>
-          <w:sz w:val="16"/>
-          <w:szCs w:val="14"/>
-        </w:rPr>
-        <w:t xml:space="preserve"> 170 DF,  p-</w:t>
-      </w:r>
-      <w:proofErr w:type="spellStart"/>
-      <w:r>
-        <w:rPr>
-          <w:rStyle w:val="VerbatimChar"/>
-          <w:sz w:val="16"/>
-          <w:szCs w:val="14"/>
-        </w:rPr>
-        <w:t>value</w:t>
-      </w:r>
-      <w:proofErr w:type="spellEnd"/>
-      <w:r>
-        <w:rPr>
-          <w:rStyle w:val="VerbatimChar"/>
-          <w:sz w:val="16"/>
-          <w:szCs w:val="14"/>
-        </w:rPr>
-        <w:t>: &lt; 2.2e-16</w:t>
+        <w:t>## F-statistic: 252.1 on 1 and 170 DF,  p-value: &lt; 2.2e-16</w:t>
       </w:r>
     </w:p>
     <w:p/>
@@ -3665,32 +3164,130 @@
           <w:p>
             <w:pPr>
               <w:pStyle w:val="PargrafodaLista"/>
-            </w:pPr>
-            <w:r>
               <w:rPr>
                 <w:rFonts w:ascii="Arial" w:hAnsi="Arial" w:cs="Arial"/>
                 <w:color w:val="222222"/>
+                <w:sz w:val="20"/>
+                <w:szCs w:val="20"/>
                 <w:shd w:val="clear" w:color="auto" w:fill="FFFFFF"/>
               </w:rPr>
+            </w:pPr>
+            <w:r>
+              <w:rPr>
+                <w:rFonts w:ascii="Arial" w:hAnsi="Arial" w:cs="Arial"/>
+                <w:color w:val="222222"/>
+                <w:sz w:val="20"/>
+                <w:szCs w:val="20"/>
+                <w:shd w:val="clear" w:color="auto" w:fill="FFFFFF"/>
+              </w:rPr>
               <w:t>Y = b0+b1x</w:t>
             </w:r>
           </w:p>
           <w:p>
             <w:pPr>
+              <w:pStyle w:val="NormalWeb"/>
+              <w:rPr>
+                <w:rFonts w:ascii="Arial" w:hAnsi="Arial" w:cs="Arial"/>
+                <w:color w:val="222222"/>
+                <w:sz w:val="20"/>
+                <w:szCs w:val="20"/>
+                <w:shd w:val="clear" w:color="auto" w:fill="FFFFFF"/>
+              </w:rPr>
+            </w:pPr>
+            <w:r>
+              <w:rPr>
+                <w:rFonts w:ascii="Arial" w:hAnsi="Arial" w:cs="Arial"/>
+                <w:color w:val="222222"/>
+                <w:sz w:val="20"/>
+                <w:szCs w:val="20"/>
+                <w:shd w:val="clear" w:color="auto" w:fill="FFFFFF"/>
+              </w:rPr>
+              <w:t xml:space="preserve">            Sendo: </w:t>
+            </w:r>
+          </w:p>
+          <w:p>
+            <w:pPr>
+              <w:pStyle w:val="NormalWeb"/>
+              <w:rPr>
+                <w:sz w:val="20"/>
+                <w:szCs w:val="20"/>
+              </w:rPr>
+            </w:pPr>
+            <w:r>
+              <w:rPr>
+                <w:rFonts w:ascii="Arial" w:hAnsi="Arial" w:cs="Arial"/>
+                <w:color w:val="222222"/>
+                <w:sz w:val="20"/>
+                <w:szCs w:val="20"/>
+                <w:shd w:val="clear" w:color="auto" w:fill="FFFFFF"/>
+              </w:rPr>
+              <w:t xml:space="preserve">                        b</w:t>
+            </w:r>
+            <w:r>
+              <w:rPr>
+                <w:sz w:val="20"/>
+                <w:szCs w:val="20"/>
+              </w:rPr>
+              <w:t>0</w:t>
+            </w:r>
+            <w:r>
+              <w:rPr>
+                <w:sz w:val="20"/>
+                <w:szCs w:val="20"/>
+              </w:rPr>
+              <w:t xml:space="preserve">: </w:t>
+            </w:r>
+            <w:r>
+              <w:rPr>
+                <w:rFonts w:ascii="Georgia" w:hAnsi="Georgia"/>
+                <w:color w:val="292929"/>
+                <w:spacing w:val="-1"/>
+                <w:sz w:val="20"/>
+                <w:szCs w:val="20"/>
+                <w:shd w:val="clear" w:color="auto" w:fill="FFFFFF"/>
+              </w:rPr>
+              <w:t> é o coeficiente que intercepta ou que corta o eixo y.</w:t>
+            </w:r>
+          </w:p>
+          <w:p>
+            <w:pPr>
+              <w:pStyle w:val="NormalWeb"/>
+              <w:rPr>
+                <w:sz w:val="20"/>
+                <w:szCs w:val="20"/>
+              </w:rPr>
+            </w:pPr>
+            <w:r>
+              <w:rPr>
+                <w:sz w:val="20"/>
+                <w:szCs w:val="20"/>
+              </w:rPr>
+              <w:t xml:space="preserve">                           </w:t>
+            </w:r>
+            <w:r>
+              <w:rPr>
+                <w:sz w:val="20"/>
+                <w:szCs w:val="20"/>
+              </w:rPr>
+              <w:t xml:space="preserve">b1: </w:t>
+            </w:r>
+            <w:r>
+              <w:rPr>
+                <w:rFonts w:ascii="Georgia" w:hAnsi="Georgia"/>
+                <w:color w:val="292929"/>
+                <w:spacing w:val="-1"/>
+                <w:sz w:val="20"/>
+                <w:szCs w:val="20"/>
+                <w:shd w:val="clear" w:color="auto" w:fill="FFFFFF"/>
+              </w:rPr>
+              <w:t>é o coeficiente que define a inclinação da reta.</w:t>
+            </w:r>
+          </w:p>
+          <w:p>
+            <w:pPr>
               <w:pStyle w:val="PargrafodaLista"/>
             </w:pPr>
           </w:p>
-          <w:p>
-            <w:pPr>
-              <w:pStyle w:val="PargrafodaLista"/>
-            </w:pPr>
-          </w:p>
-          <w:p>
-            <w:pPr>
-              <w:pStyle w:val="PargrafodaLista"/>
-            </w:pPr>
-          </w:p>
-          <w:p/>
           <w:p>
             <w:pPr>
               <w:pStyle w:val="PargrafodaLista"/>
@@ -3716,90 +3313,92 @@
               <w:rPr>
                 <w:rFonts w:ascii="Arial" w:hAnsi="Arial" w:cs="Arial"/>
                 <w:color w:val="222222"/>
+                <w:sz w:val="20"/>
+                <w:szCs w:val="20"/>
               </w:rPr>
             </w:pPr>
             <w:r>
               <w:rPr>
                 <w:rFonts w:ascii="Arial" w:hAnsi="Arial" w:cs="Arial"/>
                 <w:color w:val="222222"/>
-              </w:rPr>
-              <w:t xml:space="preserve">Valor </w:t>
-            </w:r>
-            <w:proofErr w:type="gramStart"/>
-            <w:r>
+                <w:sz w:val="20"/>
+                <w:szCs w:val="20"/>
+              </w:rPr>
+              <w:t>Valor =  </w:t>
+            </w:r>
+            <w:r>
+              <w:rPr>
+                <w:rFonts w:ascii="Arial" w:hAnsi="Arial" w:cs="Arial"/>
+                <w:color w:val="000000"/>
+                <w:sz w:val="20"/>
+                <w:szCs w:val="20"/>
+              </w:rPr>
+              <w:t>-17481.05   + 1170.46* Area</w:t>
+            </w:r>
+          </w:p>
+          <w:p>
+            <w:pPr>
+              <w:shd w:val="clear" w:color="auto" w:fill="FFFFFF"/>
               <w:rPr>
                 <w:rFonts w:ascii="Arial" w:hAnsi="Arial" w:cs="Arial"/>
                 <w:color w:val="222222"/>
-              </w:rPr>
-              <w:t>=  </w:t>
-            </w:r>
-            <w:r>
-              <w:rPr>
-                <w:rFonts w:ascii="Arial" w:hAnsi="Arial" w:cs="Arial"/>
-                <w:color w:val="000000"/>
-              </w:rPr>
-              <w:t>-</w:t>
-            </w:r>
-            <w:proofErr w:type="gramEnd"/>
-            <w:r>
-              <w:rPr>
-                <w:rFonts w:ascii="Arial" w:hAnsi="Arial" w:cs="Arial"/>
-                <w:color w:val="000000"/>
-              </w:rPr>
-              <w:t>17481.05   + 1170.46* Area</w:t>
-            </w:r>
-          </w:p>
-          <w:p>
-            <w:pPr>
-              <w:shd w:val="clear" w:color="auto" w:fill="FFFFFF"/>
+                <w:sz w:val="20"/>
+                <w:szCs w:val="20"/>
+              </w:rPr>
+            </w:pPr>
+            <w:r>
               <w:rPr>
                 <w:rFonts w:ascii="Arial" w:hAnsi="Arial" w:cs="Arial"/>
                 <w:color w:val="222222"/>
-              </w:rPr>
-            </w:pPr>
-            <w:r>
+                <w:sz w:val="20"/>
+                <w:szCs w:val="20"/>
+              </w:rPr>
+              <w:t> </w:t>
+            </w:r>
+          </w:p>
+          <w:p>
+            <w:pPr>
+              <w:shd w:val="clear" w:color="auto" w:fill="FFFFFF"/>
               <w:rPr>
                 <w:rFonts w:ascii="Arial" w:hAnsi="Arial" w:cs="Arial"/>
                 <w:color w:val="222222"/>
-              </w:rPr>
-              <w:t> </w:t>
-            </w:r>
-          </w:p>
-          <w:p>
-            <w:pPr>
-              <w:shd w:val="clear" w:color="auto" w:fill="FFFFFF"/>
+                <w:sz w:val="20"/>
+                <w:szCs w:val="20"/>
+              </w:rPr>
+            </w:pPr>
+            <w:r>
+              <w:rPr>
+                <w:rFonts w:ascii="Arial" w:hAnsi="Arial" w:cs="Arial"/>
+                <w:color w:val="000000"/>
+                <w:sz w:val="20"/>
+                <w:szCs w:val="20"/>
+              </w:rPr>
+              <w:t xml:space="preserve">          Coefficients:</w:t>
+            </w:r>
+            <w:r>
               <w:rPr>
                 <w:rFonts w:ascii="Arial" w:hAnsi="Arial" w:cs="Arial"/>
                 <w:color w:val="222222"/>
-              </w:rPr>
-            </w:pPr>
+                <w:sz w:val="20"/>
+                <w:szCs w:val="20"/>
+              </w:rPr>
+              <w:br/>
+            </w:r>
             <w:r>
               <w:rPr>
                 <w:rFonts w:ascii="Arial" w:hAnsi="Arial" w:cs="Arial"/>
                 <w:color w:val="000000"/>
-              </w:rPr>
-              <w:t xml:space="preserve">          </w:t>
-            </w:r>
-            <w:proofErr w:type="spellStart"/>
-            <w:r>
-              <w:rPr>
-                <w:rFonts w:ascii="Arial" w:hAnsi="Arial" w:cs="Arial"/>
-                <w:color w:val="000000"/>
-              </w:rPr>
-              <w:t>Coefficients</w:t>
-            </w:r>
-            <w:proofErr w:type="spellEnd"/>
-            <w:r>
-              <w:rPr>
-                <w:rFonts w:ascii="Arial" w:hAnsi="Arial" w:cs="Arial"/>
-                <w:color w:val="000000"/>
-              </w:rPr>
-              <w:t>:</w:t>
+                <w:sz w:val="20"/>
+                <w:szCs w:val="20"/>
+              </w:rPr>
+              <w:t xml:space="preserve">                                 Estimate Std.  Error        t value       Pr(&gt;|t|)   </w:t>
             </w:r>
             <w:r>
               <w:rPr>
                 <w:rFonts w:ascii="Arial" w:hAnsi="Arial" w:cs="Arial"/>
                 <w:color w:val="222222"/>
+                <w:sz w:val="20"/>
+                <w:szCs w:val="20"/>
               </w:rPr>
               <w:br/>
             </w:r>
@@ -3807,135 +3406,17 @@
               <w:rPr>
                 <w:rFonts w:ascii="Arial" w:hAnsi="Arial" w:cs="Arial"/>
                 <w:color w:val="000000"/>
-              </w:rPr>
-              <w:t xml:space="preserve">          </w:t>
-            </w:r>
-            <w:r>
-              <w:rPr>
-                <w:rFonts w:ascii="Arial" w:hAnsi="Arial" w:cs="Arial"/>
-                <w:color w:val="000000"/>
-              </w:rPr>
-              <w:t xml:space="preserve">##              </w:t>
-            </w:r>
-            <w:r>
-              <w:rPr>
-                <w:rFonts w:ascii="Arial" w:hAnsi="Arial" w:cs="Arial"/>
-                <w:color w:val="000000"/>
-              </w:rPr>
-              <w:t xml:space="preserve">         </w:t>
-            </w:r>
-            <w:proofErr w:type="spellStart"/>
-            <w:r>
-              <w:rPr>
-                <w:rFonts w:ascii="Arial" w:hAnsi="Arial" w:cs="Arial"/>
-                <w:color w:val="000000"/>
-              </w:rPr>
-              <w:t>Estimate</w:t>
-            </w:r>
-            <w:proofErr w:type="spellEnd"/>
-            <w:r>
-              <w:rPr>
-                <w:rFonts w:ascii="Arial" w:hAnsi="Arial" w:cs="Arial"/>
-                <w:color w:val="000000"/>
-              </w:rPr>
-              <w:t xml:space="preserve"> </w:t>
-            </w:r>
-            <w:proofErr w:type="spellStart"/>
-            <w:r>
-              <w:rPr>
-                <w:rFonts w:ascii="Arial" w:hAnsi="Arial" w:cs="Arial"/>
-                <w:color w:val="000000"/>
-              </w:rPr>
-              <w:t>Std</w:t>
-            </w:r>
-            <w:proofErr w:type="spellEnd"/>
-            <w:r>
-              <w:rPr>
-                <w:rFonts w:ascii="Arial" w:hAnsi="Arial" w:cs="Arial"/>
-                <w:color w:val="000000"/>
-              </w:rPr>
-              <w:t xml:space="preserve">. </w:t>
-            </w:r>
-            <w:r>
-              <w:rPr>
-                <w:rFonts w:ascii="Arial" w:hAnsi="Arial" w:cs="Arial"/>
-                <w:color w:val="000000"/>
-              </w:rPr>
-              <w:t xml:space="preserve"> </w:t>
-            </w:r>
-            <w:proofErr w:type="spellStart"/>
-            <w:r>
-              <w:rPr>
-                <w:rFonts w:ascii="Arial" w:hAnsi="Arial" w:cs="Arial"/>
-                <w:color w:val="000000"/>
-              </w:rPr>
-              <w:t>Error</w:t>
-            </w:r>
-            <w:proofErr w:type="spellEnd"/>
-            <w:r>
-              <w:rPr>
-                <w:rFonts w:ascii="Arial" w:hAnsi="Arial" w:cs="Arial"/>
-                <w:color w:val="000000"/>
-              </w:rPr>
-              <w:t xml:space="preserve"> </w:t>
-            </w:r>
-            <w:r>
-              <w:rPr>
-                <w:rFonts w:ascii="Arial" w:hAnsi="Arial" w:cs="Arial"/>
-                <w:color w:val="000000"/>
-              </w:rPr>
-              <w:t xml:space="preserve">       </w:t>
-            </w:r>
-            <w:r>
-              <w:rPr>
-                <w:rFonts w:ascii="Arial" w:hAnsi="Arial" w:cs="Arial"/>
-                <w:color w:val="000000"/>
-              </w:rPr>
-              <w:t xml:space="preserve">t </w:t>
-            </w:r>
-            <w:proofErr w:type="spellStart"/>
-            <w:r>
-              <w:rPr>
-                <w:rFonts w:ascii="Arial" w:hAnsi="Arial" w:cs="Arial"/>
-                <w:color w:val="000000"/>
-              </w:rPr>
-              <w:t>value</w:t>
-            </w:r>
-            <w:proofErr w:type="spellEnd"/>
-            <w:r>
-              <w:rPr>
-                <w:rFonts w:ascii="Arial" w:hAnsi="Arial" w:cs="Arial"/>
-                <w:color w:val="000000"/>
-              </w:rPr>
-              <w:t xml:space="preserve"> </w:t>
-            </w:r>
-            <w:r>
-              <w:rPr>
-                <w:rFonts w:ascii="Arial" w:hAnsi="Arial" w:cs="Arial"/>
-                <w:color w:val="000000"/>
-              </w:rPr>
-              <w:t xml:space="preserve">      </w:t>
-            </w:r>
-            <w:r>
-              <w:rPr>
-                <w:rFonts w:ascii="Arial" w:hAnsi="Arial" w:cs="Arial"/>
-                <w:color w:val="000000"/>
-              </w:rPr>
-              <w:t>Pr(&gt;|t</w:t>
-            </w:r>
-            <w:proofErr w:type="gramStart"/>
-            <w:r>
-              <w:rPr>
-                <w:rFonts w:ascii="Arial" w:hAnsi="Arial" w:cs="Arial"/>
-                <w:color w:val="000000"/>
-              </w:rPr>
-              <w:t>|)   </w:t>
-            </w:r>
-            <w:proofErr w:type="gramEnd"/>
+                <w:sz w:val="20"/>
+                <w:szCs w:val="20"/>
+              </w:rPr>
+              <w:t xml:space="preserve">           (Intercept)     -17481.05       12968.78    -1.348      0.179   </w:t>
+            </w:r>
             <w:r>
               <w:rPr>
                 <w:rFonts w:ascii="Arial" w:hAnsi="Arial" w:cs="Arial"/>
                 <w:color w:val="222222"/>
+                <w:sz w:val="20"/>
+                <w:szCs w:val="20"/>
               </w:rPr>
               <w:br/>
             </w:r>
@@ -3943,191 +3424,13 @@
               <w:rPr>
                 <w:rFonts w:ascii="Arial" w:hAnsi="Arial" w:cs="Arial"/>
                 <w:color w:val="000000"/>
-              </w:rPr>
-              <w:t xml:space="preserve">          </w:t>
-            </w:r>
-            <w:r>
-              <w:rPr>
-                <w:rFonts w:ascii="Arial" w:hAnsi="Arial" w:cs="Arial"/>
-                <w:color w:val="000000"/>
-              </w:rPr>
-              <w:t>## (</w:t>
-            </w:r>
-            <w:proofErr w:type="spellStart"/>
-            <w:r>
-              <w:rPr>
-                <w:rFonts w:ascii="Arial" w:hAnsi="Arial" w:cs="Arial"/>
-                <w:color w:val="000000"/>
-              </w:rPr>
-              <w:t>Intercept</w:t>
-            </w:r>
-            <w:proofErr w:type="spellEnd"/>
-            <w:r>
-              <w:rPr>
-                <w:rFonts w:ascii="Arial" w:hAnsi="Arial" w:cs="Arial"/>
-                <w:color w:val="000000"/>
-              </w:rPr>
-              <w:t xml:space="preserve">) </w:t>
-            </w:r>
-            <w:r>
-              <w:rPr>
-                <w:rFonts w:ascii="Arial" w:hAnsi="Arial" w:cs="Arial"/>
-                <w:color w:val="000000"/>
-              </w:rPr>
-              <w:t xml:space="preserve">    </w:t>
-            </w:r>
-            <w:r>
-              <w:rPr>
-                <w:rFonts w:ascii="Arial" w:hAnsi="Arial" w:cs="Arial"/>
-                <w:color w:val="000000"/>
-              </w:rPr>
-              <w:t xml:space="preserve">-17481.05   </w:t>
-            </w:r>
-            <w:r>
-              <w:rPr>
-                <w:rFonts w:ascii="Arial" w:hAnsi="Arial" w:cs="Arial"/>
-                <w:color w:val="000000"/>
-              </w:rPr>
-              <w:t xml:space="preserve">    </w:t>
-            </w:r>
-            <w:r>
-              <w:rPr>
-                <w:rFonts w:ascii="Arial" w:hAnsi="Arial" w:cs="Arial"/>
-                <w:color w:val="000000"/>
-              </w:rPr>
-              <w:t xml:space="preserve">12968.78  </w:t>
-            </w:r>
-            <w:r>
-              <w:rPr>
-                <w:rFonts w:ascii="Arial" w:hAnsi="Arial" w:cs="Arial"/>
-                <w:color w:val="000000"/>
-              </w:rPr>
-              <w:t xml:space="preserve">  </w:t>
-            </w:r>
-            <w:r>
-              <w:rPr>
-                <w:rFonts w:ascii="Arial" w:hAnsi="Arial" w:cs="Arial"/>
-                <w:color w:val="000000"/>
-              </w:rPr>
-              <w:t xml:space="preserve">-1.348    </w:t>
-            </w:r>
-            <w:r>
-              <w:rPr>
-                <w:rFonts w:ascii="Arial" w:hAnsi="Arial" w:cs="Arial"/>
-                <w:color w:val="000000"/>
-              </w:rPr>
-              <w:t xml:space="preserve">  </w:t>
-            </w:r>
-            <w:r>
-              <w:rPr>
-                <w:rFonts w:ascii="Arial" w:hAnsi="Arial" w:cs="Arial"/>
-                <w:color w:val="000000"/>
-              </w:rPr>
-              <w:t>0.179   </w:t>
-            </w:r>
-            <w:r>
-              <w:rPr>
-                <w:rFonts w:ascii="Arial" w:hAnsi="Arial" w:cs="Arial"/>
-                <w:color w:val="222222"/>
-              </w:rPr>
-              <w:br/>
-            </w:r>
-            <w:r>
-              <w:rPr>
-                <w:rFonts w:ascii="Arial" w:hAnsi="Arial" w:cs="Arial"/>
-                <w:color w:val="000000"/>
-              </w:rPr>
-              <w:t xml:space="preserve">          </w:t>
-            </w:r>
-            <w:r>
-              <w:rPr>
-                <w:rFonts w:ascii="Arial" w:hAnsi="Arial" w:cs="Arial"/>
-                <w:color w:val="000000"/>
-              </w:rPr>
-              <w:t xml:space="preserve">## Area          </w:t>
-            </w:r>
-            <w:r>
-              <w:rPr>
-                <w:rFonts w:ascii="Arial" w:hAnsi="Arial" w:cs="Arial"/>
-                <w:color w:val="000000"/>
-              </w:rPr>
-              <w:t xml:space="preserve">     </w:t>
-            </w:r>
-            <w:r>
-              <w:rPr>
-                <w:rFonts w:ascii="Arial" w:hAnsi="Arial" w:cs="Arial"/>
-                <w:color w:val="000000"/>
-              </w:rPr>
-              <w:t xml:space="preserve">1170.46      </w:t>
-            </w:r>
-            <w:r>
-              <w:rPr>
-                <w:rFonts w:ascii="Arial" w:hAnsi="Arial" w:cs="Arial"/>
-                <w:color w:val="000000"/>
-              </w:rPr>
-              <w:t xml:space="preserve">    </w:t>
-            </w:r>
-            <w:r>
-              <w:rPr>
-                <w:rFonts w:ascii="Arial" w:hAnsi="Arial" w:cs="Arial"/>
-                <w:color w:val="000000"/>
-              </w:rPr>
-              <w:t xml:space="preserve">73.71  </w:t>
-            </w:r>
-            <w:r>
-              <w:rPr>
-                <w:rFonts w:ascii="Arial" w:hAnsi="Arial" w:cs="Arial"/>
-                <w:color w:val="000000"/>
-              </w:rPr>
-              <w:t xml:space="preserve">       </w:t>
-            </w:r>
-            <w:r>
-              <w:rPr>
-                <w:rFonts w:ascii="Arial" w:hAnsi="Arial" w:cs="Arial"/>
-                <w:color w:val="000000"/>
-              </w:rPr>
-              <w:t xml:space="preserve">15.879   </w:t>
-            </w:r>
-            <w:r>
-              <w:rPr>
-                <w:rFonts w:ascii="Arial" w:hAnsi="Arial" w:cs="Arial"/>
-                <w:color w:val="000000"/>
-              </w:rPr>
-              <w:t xml:space="preserve">  </w:t>
-            </w:r>
-            <w:r>
-              <w:rPr>
-                <w:rFonts w:ascii="Arial" w:hAnsi="Arial" w:cs="Arial"/>
-                <w:color w:val="000000"/>
-              </w:rPr>
-              <w:t>&lt;2e-16 ***</w:t>
-            </w:r>
-          </w:p>
-          <w:p>
-            <w:pPr>
-              <w:ind w:left="720"/>
-            </w:pPr>
-          </w:p>
-          <w:p>
-            <w:pPr>
-              <w:ind w:left="720"/>
-            </w:pPr>
-          </w:p>
-          <w:p>
-            <w:pPr>
-              <w:ind w:left="720"/>
-            </w:pPr>
-          </w:p>
-          <w:p>
-            <w:pPr>
-              <w:ind w:left="720"/>
-            </w:pPr>
-          </w:p>
-          <w:p>
-            <w:pPr>
-              <w:ind w:left="720"/>
-            </w:pPr>
-          </w:p>
+                <w:sz w:val="20"/>
+                <w:szCs w:val="20"/>
+              </w:rPr>
+              <w:t xml:space="preserve">           Area               1170.46          73.71         15.879     &lt;2e-16 ***</w:t>
+            </w:r>
+          </w:p>
+          <w:p/>
           <w:p>
             <w:pPr>
               <w:ind w:left="720"/>
@@ -4152,77 +3455,41 @@
               <w:pStyle w:val="PargrafodaLista"/>
               <w:spacing w:after="0" w:line="240" w:lineRule="auto"/>
               <w:rPr>
-                <w:vertAlign w:val="subscript"/>
-              </w:rPr>
-            </w:pPr>
-            <w:r>
-              <w:rPr>
                 <w:rFonts w:ascii="Arial" w:hAnsi="Arial" w:cs="Arial"/>
                 <w:color w:val="000000"/>
-              </w:rPr>
-              <w:t>## (</w:t>
-            </w:r>
-            <w:proofErr w:type="spellStart"/>
-            <w:r>
-              <w:rPr>
-                <w:rFonts w:ascii="Arial" w:hAnsi="Arial" w:cs="Arial"/>
-                <w:color w:val="000000"/>
-              </w:rPr>
-              <w:t>Intercept</w:t>
-            </w:r>
-            <w:proofErr w:type="spellEnd"/>
-            <w:r>
-              <w:rPr>
-                <w:rFonts w:ascii="Arial" w:hAnsi="Arial" w:cs="Arial"/>
-                <w:color w:val="000000"/>
-              </w:rPr>
-              <w:t xml:space="preserve">) -17481.05   </w:t>
-            </w:r>
-            <w:proofErr w:type="gramStart"/>
-            <w:r>
-              <w:rPr>
-                <w:rFonts w:ascii="Arial" w:hAnsi="Arial" w:cs="Arial"/>
-                <w:color w:val="000000"/>
-              </w:rPr>
-              <w:t>12968.78  -</w:t>
-            </w:r>
-            <w:proofErr w:type="gramEnd"/>
-            <w:r>
-              <w:rPr>
-                <w:rFonts w:ascii="Arial" w:hAnsi="Arial" w:cs="Arial"/>
-                <w:color w:val="000000"/>
-              </w:rPr>
-              <w:t>1.348    0.179   </w:t>
-            </w:r>
-            <w:r>
-              <w:rPr>
-                <w:rFonts w:ascii="Arial" w:hAnsi="Arial" w:cs="Arial"/>
-                <w:color w:val="000000"/>
-              </w:rPr>
-              <w:br/>
-              <w:t>## Area          1170.46      73.71  15.879   &lt;2e-16 ***</w:t>
-            </w:r>
-            <w:r>
-              <w:rPr>
-                <w:rFonts w:ascii="Arial" w:hAnsi="Arial" w:cs="Arial"/>
-                <w:color w:val="000000"/>
-              </w:rPr>
-              <w:br/>
-            </w:r>
+                <w:sz w:val="20"/>
+                <w:szCs w:val="20"/>
+              </w:rPr>
+            </w:pPr>
           </w:p>
           <w:p>
             <w:pPr>
               <w:pStyle w:val="PargrafodaLista"/>
               <w:spacing w:after="0" w:line="240" w:lineRule="auto"/>
               <w:rPr>
+                <w:sz w:val="20"/>
+                <w:szCs w:val="20"/>
                 <w:vertAlign w:val="subscript"/>
               </w:rPr>
             </w:pPr>
             <w:r>
               <w:rPr>
-                <w:vertAlign w:val="subscript"/>
-              </w:rPr>
-              <w:t>O intercepto não consigo dizer ainda, pois está negativo.</w:t>
+                <w:rFonts w:ascii="Arial" w:hAnsi="Arial" w:cs="Arial"/>
+                <w:color w:val="000000"/>
+                <w:sz w:val="20"/>
+                <w:szCs w:val="20"/>
+              </w:rPr>
+              <w:t>(Intercept) -17481.05   12968.78  -1.348    0.179   </w:t>
+            </w:r>
+            <w:r>
+              <w:rPr>
+                <w:rFonts w:ascii="Arial" w:hAnsi="Arial" w:cs="Arial"/>
+                <w:color w:val="000000"/>
+                <w:sz w:val="20"/>
+                <w:szCs w:val="20"/>
+              </w:rPr>
+              <w:br/>
+              <w:t>Area          1170.46      73.71  15.879   &lt;2e-16 ***</w:t>
             </w:r>
           </w:p>
           <w:p>
@@ -4230,15 +3497,106 @@
               <w:pStyle w:val="PargrafodaLista"/>
               <w:spacing w:after="0" w:line="240" w:lineRule="auto"/>
               <w:rPr>
+                <w:sz w:val="20"/>
+                <w:szCs w:val="20"/>
                 <w:vertAlign w:val="subscript"/>
               </w:rPr>
             </w:pPr>
-            <w:r>
-              <w:rPr>
+          </w:p>
+          <w:p>
+            <w:pPr>
+              <w:pStyle w:val="PargrafodaLista"/>
+              <w:spacing w:after="0" w:line="240" w:lineRule="auto"/>
+              <w:rPr>
+                <w:sz w:val="20"/>
+                <w:szCs w:val="20"/>
                 <w:vertAlign w:val="subscript"/>
               </w:rPr>
-              <w:t>A cada área aumentada o modelo estima que o valor sobre 1170.46 reais.</w:t>
-            </w:r>
+            </w:pPr>
+            <w:r>
+              <w:rPr>
+                <w:sz w:val="20"/>
+                <w:szCs w:val="20"/>
+                <w:vertAlign w:val="subscript"/>
+              </w:rPr>
+              <w:t>A variável área é muito significativa, seu teste de hipótese aponta sendo um valor próximo ao 0.</w:t>
+            </w:r>
+          </w:p>
+          <w:p>
+            <w:pPr>
+              <w:pStyle w:val="PargrafodaLista"/>
+              <w:spacing w:after="0" w:line="240" w:lineRule="auto"/>
+              <w:rPr>
+                <w:sz w:val="20"/>
+                <w:szCs w:val="20"/>
+                <w:vertAlign w:val="subscript"/>
+              </w:rPr>
+            </w:pPr>
+            <w:r>
+              <w:rPr>
+                <w:sz w:val="20"/>
+                <w:szCs w:val="20"/>
+                <w:vertAlign w:val="subscript"/>
+              </w:rPr>
+              <w:t xml:space="preserve">Indica </w:t>
+            </w:r>
+            <w:r>
+              <w:rPr>
+                <w:sz w:val="20"/>
+                <w:szCs w:val="20"/>
+                <w:vertAlign w:val="subscript"/>
+              </w:rPr>
+              <w:t xml:space="preserve">no coeficiente da </w:t>
+            </w:r>
+            <w:r>
+              <w:rPr>
+                <w:sz w:val="20"/>
+                <w:szCs w:val="20"/>
+                <w:vertAlign w:val="subscript"/>
+              </w:rPr>
+              <w:t>área</w:t>
+            </w:r>
+            <w:r>
+              <w:rPr>
+                <w:sz w:val="20"/>
+                <w:szCs w:val="20"/>
+                <w:vertAlign w:val="subscript"/>
+              </w:rPr>
+              <w:t>, a cada área</w:t>
+            </w:r>
+            <w:r>
+              <w:rPr>
+                <w:sz w:val="20"/>
+                <w:szCs w:val="20"/>
+                <w:vertAlign w:val="subscript"/>
+              </w:rPr>
+              <w:t xml:space="preserve"> aumentada o modelo estima que o valor </w:t>
+            </w:r>
+            <w:r>
+              <w:rPr>
+                <w:sz w:val="20"/>
+                <w:szCs w:val="20"/>
+                <w:vertAlign w:val="subscript"/>
+              </w:rPr>
+              <w:t>aumenta</w:t>
+            </w:r>
+            <w:r>
+              <w:rPr>
+                <w:sz w:val="20"/>
+                <w:szCs w:val="20"/>
+                <w:vertAlign w:val="subscript"/>
+              </w:rPr>
+              <w:t xml:space="preserve"> 1170.46 reais.</w:t>
+            </w:r>
+          </w:p>
+          <w:p>
+            <w:pPr>
+              <w:pStyle w:val="PargrafodaLista"/>
+              <w:spacing w:after="0" w:line="240" w:lineRule="auto"/>
+              <w:rPr>
+                <w:vertAlign w:val="subscript"/>
+              </w:rPr>
+            </w:pPr>
           </w:p>
           <w:p>
             <w:pPr>
@@ -4274,11 +3632,19 @@
                 <w:szCs w:val="20"/>
                 <w:bdr w:val="none" w:sz="0" w:space="0" w:color="auto" w:frame="1"/>
               </w:rPr>
+              <w:t xml:space="preserve">                </w:t>
+            </w:r>
+            <w:r>
+              <w:rPr>
+                <w:rFonts w:ascii="Lucida Console" w:hAnsi="Lucida Console" w:cs="Courier New"/>
+                <w:color w:val="000000"/>
+                <w:sz w:val="20"/>
+                <w:szCs w:val="20"/>
+                <w:bdr w:val="none" w:sz="0" w:space="0" w:color="auto" w:frame="1"/>
+              </w:rPr>
               <w:br/>
             </w:r>
           </w:p>
-          <w:p/>
-          <w:p/>
           <w:p/>
           <w:p>
             <w:pPr>
@@ -4306,7 +3672,6 @@
               <w:t xml:space="preserve"> </w:t>
             </w:r>
           </w:p>
-          <w:p/>
           <w:p>
             <w:r>
               <w:rPr>
@@ -4322,79 +3687,17 @@
                 <w:color w:val="000000"/>
                 <w:shd w:val="clear" w:color="auto" w:fill="FFFFFF"/>
               </w:rPr>
-              <w:t xml:space="preserve">## </w:t>
-            </w:r>
-            <w:proofErr w:type="spellStart"/>
+              <w:t xml:space="preserve">      </w:t>
+            </w:r>
             <w:r>
               <w:rPr>
                 <w:rFonts w:ascii="Arial" w:hAnsi="Arial" w:cs="Arial"/>
                 <w:color w:val="000000"/>
+                <w:sz w:val="18"/>
+                <w:szCs w:val="18"/>
                 <w:shd w:val="clear" w:color="auto" w:fill="FFFFFF"/>
               </w:rPr>
-              <w:t>Multiple</w:t>
-            </w:r>
-            <w:proofErr w:type="spellEnd"/>
-            <w:r>
-              <w:rPr>
-                <w:rFonts w:ascii="Arial" w:hAnsi="Arial" w:cs="Arial"/>
-                <w:color w:val="000000"/>
-                <w:shd w:val="clear" w:color="auto" w:fill="FFFFFF"/>
-              </w:rPr>
-              <w:t xml:space="preserve"> R-</w:t>
-            </w:r>
-            <w:proofErr w:type="spellStart"/>
-            <w:r>
-              <w:rPr>
-                <w:rFonts w:ascii="Arial" w:hAnsi="Arial" w:cs="Arial"/>
-                <w:color w:val="000000"/>
-                <w:shd w:val="clear" w:color="auto" w:fill="FFFFFF"/>
-              </w:rPr>
-              <w:t>squared</w:t>
-            </w:r>
-            <w:proofErr w:type="spellEnd"/>
-            <w:r>
-              <w:rPr>
-                <w:rFonts w:ascii="Arial" w:hAnsi="Arial" w:cs="Arial"/>
-                <w:color w:val="000000"/>
-                <w:shd w:val="clear" w:color="auto" w:fill="FFFFFF"/>
-              </w:rPr>
-              <w:t xml:space="preserve">:  0.5973, </w:t>
-            </w:r>
-            <w:proofErr w:type="spellStart"/>
-            <w:r>
-              <w:rPr>
-                <w:rFonts w:ascii="Arial" w:hAnsi="Arial" w:cs="Arial"/>
-                <w:color w:val="000000"/>
-                <w:shd w:val="clear" w:color="auto" w:fill="FFFFFF"/>
-              </w:rPr>
-              <w:t>Adjusted</w:t>
-            </w:r>
-            <w:proofErr w:type="spellEnd"/>
-            <w:r>
-              <w:rPr>
-                <w:rFonts w:ascii="Arial" w:hAnsi="Arial" w:cs="Arial"/>
-                <w:color w:val="000000"/>
-                <w:shd w:val="clear" w:color="auto" w:fill="FFFFFF"/>
-              </w:rPr>
-              <w:t xml:space="preserve"> R-</w:t>
-            </w:r>
-            <w:proofErr w:type="spellStart"/>
-            <w:r>
-              <w:rPr>
-                <w:rFonts w:ascii="Arial" w:hAnsi="Arial" w:cs="Arial"/>
-                <w:color w:val="000000"/>
-                <w:shd w:val="clear" w:color="auto" w:fill="FFFFFF"/>
-              </w:rPr>
-              <w:t>squared</w:t>
-            </w:r>
-            <w:proofErr w:type="spellEnd"/>
-            <w:r>
-              <w:rPr>
-                <w:rFonts w:ascii="Arial" w:hAnsi="Arial" w:cs="Arial"/>
-                <w:color w:val="000000"/>
-                <w:shd w:val="clear" w:color="auto" w:fill="FFFFFF"/>
-              </w:rPr>
-              <w:t>:  0.5949</w:t>
+              <w:t>Multiple R-squared:  0.5973, Adjusted R-squared:  0.5949</w:t>
             </w:r>
           </w:p>
           <w:p/>
@@ -4423,15 +3726,7 @@
         <w:jc w:val="both"/>
       </w:pPr>
       <w:r>
-        <w:t xml:space="preserve">Calcule a probabilidade </w:t>
-      </w:r>
-      <w:proofErr w:type="gramStart"/>
-      <w:r>
-        <w:t>do</w:t>
-      </w:r>
-      <w:proofErr w:type="gramEnd"/>
-      <w:r>
-        <w:t xml:space="preserve"> cliente ficar inadimplente no cartão de crédito. Utilize a tabela de coeficientes do modelo ajustado a seguir (vide exemplo no slide </w:t>
+        <w:t xml:space="preserve">Calcule a probabilidade do cliente ficar inadimplente no cartão de crédito. Utilize a tabela de coeficientes do modelo ajustado a seguir (vide exemplo no slide </w:t>
       </w:r>
       <w:r>
         <w:t>72</w:t>
@@ -4443,15 +3738,7 @@
         <w:t>(</w:t>
       </w:r>
       <w:r>
-        <w:t>Apostila__</w:t>
-      </w:r>
-      <w:proofErr w:type="spellStart"/>
-      <w:r>
-        <w:t>IAML_FundEstatisticos</w:t>
-      </w:r>
-      <w:proofErr w:type="spellEnd"/>
-      <w:r>
-        <w:t xml:space="preserve"> _</w:t>
+        <w:t>Apostila__IAML_FundEstatisticos _</w:t>
       </w:r>
       <w:r>
         <w:t>20</w:t>
@@ -5702,7 +4989,7 @@
       </w:pPr>
       <w:r>
         <w:pict w14:anchorId="2E27F35E">
-          <v:shape id="_x0000_i1028" type="#_x0000_t75" style="width:215.4pt;height:96.6pt;visibility:visible;mso-wrap-style:square;mso-position-horizontal-relative:text;mso-position-vertical-relative:text;mso-width-relative:page;mso-height-relative:page">
+          <v:shape id="_x0000_i1028" type="#_x0000_t75" style="width:215.5pt;height:96.5pt;visibility:visible;mso-wrap-style:square;mso-position-horizontal-relative:text;mso-position-vertical-relative:text;mso-width-relative:page;mso-height-relative:page">
             <v:imagedata r:id="rId10" o:title=""/>
           </v:shape>
         </w:pict>
@@ -8091,7 +7378,7 @@
           <v:path o:extrusionok="f" gradientshapeok="t" o:connecttype="rect"/>
           <o:lock v:ext="edit" aspectratio="t"/>
         </v:shapetype>
-        <v:shape id="Object 5" o:spid="_x0000_i1029" type="#_x0000_t75" style="width:136.2pt;height:30.6pt;mso-position-horizontal-relative:char;mso-position-vertical-relative:line;v-text-anchor:middle" fillcolor="#474747">
+        <v:shape id="Object 5" o:spid="_x0000_i1029" type="#_x0000_t75" style="width:136pt;height:30.5pt;mso-position-horizontal-relative:char;mso-position-vertical-relative:line;v-text-anchor:middle" fillcolor="#474747">
           <v:imagedata r:id="rId1" o:title=""/>
           <v:shadow color="#cecece"/>
         </v:shape>
@@ -11913,6 +11200,7 @@
     <w:lsdException w:name="Subtitle" w:qFormat="1"/>
     <w:lsdException w:name="Strong" w:qFormat="1"/>
     <w:lsdException w:name="Emphasis" w:qFormat="1"/>
+    <w:lsdException w:name="Normal (Web)" w:uiPriority="99"/>
     <w:lsdException w:name="Normal Table" w:semiHidden="1" w:unhideWhenUsed="1"/>
     <w:lsdException w:name="Table Simple 1" w:semiHidden="1" w:unhideWhenUsed="1"/>
     <w:lsdException w:name="Table Simple 2" w:semiHidden="1" w:unhideWhenUsed="1"/>
@@ -12190,7 +11478,6 @@
   <w:style w:type="character" w:default="1" w:styleId="Fontepargpadro">
     <w:name w:val="Default Paragraph Font"/>
     <w:uiPriority w:val="1"/>
-    <w:semiHidden/>
     <w:unhideWhenUsed/>
   </w:style>
   <w:style w:type="table" w:default="1" w:styleId="Tabelanormal">
@@ -12449,6 +11736,16 @@
       <w:sz w:val="22"/>
       <w:shd w:val="clear" w:color="auto" w:fill="F8F8F8"/>
     </w:rPr>
+  </w:style>
+  <w:style w:type="paragraph" w:styleId="NormalWeb">
+    <w:name w:val="Normal (Web)"/>
+    <w:basedOn w:val="Normal"/>
+    <w:uiPriority w:val="99"/>
+    <w:unhideWhenUsed/>
+    <w:rsid w:val="00FB0F10"/>
+    <w:pPr>
+      <w:spacing w:before="100" w:beforeAutospacing="1" w:after="100" w:afterAutospacing="1"/>
+    </w:pPr>
   </w:style>
 </w:styles>
 </file>

</xml_diff>